<commit_message>
GGS word je mrdka
xd
</commit_message>
<xml_diff>
--- a/dokumentace/rocnikova prace jun.docx
+++ b/dokumentace/rocnikova prace jun.docx
@@ -1129,6 +1129,7 @@
             </w:pPr>
             <w:bookmarkStart w:id="0" w:name="_Toc133147059"/>
             <w:bookmarkStart w:id="1" w:name="_Toc133232313"/>
+            <w:bookmarkStart w:id="2" w:name="_Toc133330330"/>
             <w:r>
               <w:rPr>
                 <w:rFonts w:ascii="Encode Sans" w:hAnsi="Encode Sans"/>
@@ -1138,6 +1139,7 @@
             </w:r>
             <w:bookmarkEnd w:id="0"/>
             <w:bookmarkEnd w:id="1"/>
+            <w:bookmarkEnd w:id="2"/>
           </w:p>
         </w:tc>
       </w:tr>
@@ -2090,9 +2092,9 @@
           <w:szCs w:val="28"/>
         </w:rPr>
       </w:pPr>
-      <w:bookmarkStart w:id="2" w:name="_Toc133141303"/>
-    </w:p>
-    <w:bookmarkEnd w:id="2"/>
+      <w:bookmarkStart w:id="3" w:name="_Toc133141303"/>
+    </w:p>
+    <w:bookmarkEnd w:id="3"/>
     <w:p>
       <w:pPr>
         <w:rPr>
@@ -2165,22 +2167,22 @@
         <w:pStyle w:val="Nadpis2"/>
         <w:spacing w:line="360" w:lineRule="auto"/>
       </w:pPr>
-      <w:bookmarkStart w:id="3" w:name="_Toc132028304"/>
-      <w:bookmarkStart w:id="4" w:name="_Toc132028336"/>
-      <w:bookmarkStart w:id="5" w:name="_Toc132033744"/>
-      <w:bookmarkStart w:id="6" w:name="_Toc133085739"/>
-      <w:bookmarkStart w:id="7" w:name="_Toc133088408"/>
-      <w:bookmarkStart w:id="8" w:name="_Toc133232314"/>
+      <w:bookmarkStart w:id="4" w:name="_Toc132028304"/>
+      <w:bookmarkStart w:id="5" w:name="_Toc132028336"/>
+      <w:bookmarkStart w:id="6" w:name="_Toc132033744"/>
+      <w:bookmarkStart w:id="7" w:name="_Toc133085739"/>
+      <w:bookmarkStart w:id="8" w:name="_Toc133088408"/>
+      <w:bookmarkStart w:id="9" w:name="_Toc133330331"/>
       <w:r>
         <w:lastRenderedPageBreak/>
         <w:t>Anotace</w:t>
       </w:r>
-      <w:bookmarkEnd w:id="3"/>
       <w:bookmarkEnd w:id="4"/>
       <w:bookmarkEnd w:id="5"/>
       <w:bookmarkEnd w:id="6"/>
       <w:bookmarkEnd w:id="7"/>
       <w:bookmarkEnd w:id="8"/>
+      <w:bookmarkEnd w:id="9"/>
     </w:p>
     <w:p>
       <w:pPr>
@@ -2731,22 +2733,22 @@
         <w:pStyle w:val="Nadpis2"/>
         <w:spacing w:line="360" w:lineRule="auto"/>
       </w:pPr>
-      <w:bookmarkStart w:id="9" w:name="_Toc132028305"/>
-      <w:bookmarkStart w:id="10" w:name="_Toc132028337"/>
-      <w:bookmarkStart w:id="11" w:name="_Toc132033745"/>
-      <w:bookmarkStart w:id="12" w:name="_Toc133085740"/>
-      <w:bookmarkStart w:id="13" w:name="_Toc133088409"/>
-      <w:bookmarkStart w:id="14" w:name="_Toc133232315"/>
+      <w:bookmarkStart w:id="10" w:name="_Toc132028305"/>
+      <w:bookmarkStart w:id="11" w:name="_Toc132028337"/>
+      <w:bookmarkStart w:id="12" w:name="_Toc132033745"/>
+      <w:bookmarkStart w:id="13" w:name="_Toc133085740"/>
+      <w:bookmarkStart w:id="14" w:name="_Toc133088409"/>
+      <w:bookmarkStart w:id="15" w:name="_Toc133330332"/>
       <w:r>
         <w:lastRenderedPageBreak/>
         <w:t>Poděkování</w:t>
       </w:r>
-      <w:bookmarkEnd w:id="9"/>
       <w:bookmarkEnd w:id="10"/>
       <w:bookmarkEnd w:id="11"/>
       <w:bookmarkEnd w:id="12"/>
       <w:bookmarkEnd w:id="13"/>
       <w:bookmarkEnd w:id="14"/>
+      <w:bookmarkEnd w:id="15"/>
     </w:p>
     <w:p>
       <w:pPr>
@@ -2853,7 +2855,7 @@
               <w:szCs w:val="22"/>
             </w:rPr>
           </w:pPr>
-          <w:hyperlink w:anchor="_Toc133232314" w:history="1">
+          <w:hyperlink w:anchor="_Toc133330331" w:history="1">
             <w:r>
               <w:rPr>
                 <w:rStyle w:val="Hypertextovodkaz"/>
@@ -2880,7 +2882,7 @@
                 <w:noProof/>
                 <w:webHidden/>
               </w:rPr>
-              <w:instrText xml:space="preserve"> PAGEREF _Toc133232314 \h </w:instrText>
+              <w:instrText xml:space="preserve"> PAGEREF _Toc133330331 \h </w:instrText>
             </w:r>
             <w:r>
               <w:rPr>
@@ -2925,7 +2927,7 @@
               <w:szCs w:val="22"/>
             </w:rPr>
           </w:pPr>
-          <w:hyperlink w:anchor="_Toc133232315" w:history="1">
+          <w:hyperlink w:anchor="_Toc133330332" w:history="1">
             <w:r>
               <w:rPr>
                 <w:rStyle w:val="Hypertextovodkaz"/>
@@ -2952,7 +2954,7 @@
                 <w:noProof/>
                 <w:webHidden/>
               </w:rPr>
-              <w:instrText xml:space="preserve"> PAGEREF _Toc133232315 \h </w:instrText>
+              <w:instrText xml:space="preserve"> PAGEREF _Toc133330332 \h </w:instrText>
             </w:r>
             <w:r>
               <w:rPr>
@@ -2997,7 +2999,7 @@
               <w:szCs w:val="22"/>
             </w:rPr>
           </w:pPr>
-          <w:hyperlink w:anchor="_Toc133232316" w:history="1">
+          <w:hyperlink w:anchor="_Toc133330333" w:history="1">
             <w:r>
               <w:rPr>
                 <w:rStyle w:val="Hypertextovodkaz"/>
@@ -3024,7 +3026,7 @@
                 <w:noProof/>
                 <w:webHidden/>
               </w:rPr>
-              <w:instrText xml:space="preserve"> PAGEREF _Toc133232316 \h </w:instrText>
+              <w:instrText xml:space="preserve"> PAGEREF _Toc133330333 \h </w:instrText>
             </w:r>
             <w:r>
               <w:rPr>
@@ -3070,7 +3072,7 @@
               <w:szCs w:val="22"/>
             </w:rPr>
           </w:pPr>
-          <w:hyperlink w:anchor="_Toc133232317" w:history="1">
+          <w:hyperlink w:anchor="_Toc133330334" w:history="1">
             <w:r>
               <w:rPr>
                 <w:rStyle w:val="Hypertextovodkaz"/>
@@ -3114,7 +3116,7 @@
                 <w:noProof/>
                 <w:webHidden/>
               </w:rPr>
-              <w:instrText xml:space="preserve"> PAGEREF _Toc133232317 \h </w:instrText>
+              <w:instrText xml:space="preserve"> PAGEREF _Toc133330334 \h </w:instrText>
             </w:r>
             <w:r>
               <w:rPr>
@@ -3160,7 +3162,7 @@
               <w:szCs w:val="22"/>
             </w:rPr>
           </w:pPr>
-          <w:hyperlink w:anchor="_Toc133232318" w:history="1">
+          <w:hyperlink w:anchor="_Toc133330335" w:history="1">
             <w:r>
               <w:rPr>
                 <w:rStyle w:val="Hypertextovodkaz"/>
@@ -3204,7 +3206,7 @@
                 <w:noProof/>
                 <w:webHidden/>
               </w:rPr>
-              <w:instrText xml:space="preserve"> PAGEREF _Toc133232318 \h </w:instrText>
+              <w:instrText xml:space="preserve"> PAGEREF _Toc133330335 \h </w:instrText>
             </w:r>
             <w:r>
               <w:rPr>
@@ -3250,7 +3252,7 @@
               <w:szCs w:val="22"/>
             </w:rPr>
           </w:pPr>
-          <w:hyperlink w:anchor="_Toc133232319" w:history="1">
+          <w:hyperlink w:anchor="_Toc133330336" w:history="1">
             <w:r>
               <w:rPr>
                 <w:rStyle w:val="Hypertextovodkaz"/>
@@ -3294,7 +3296,7 @@
                 <w:noProof/>
                 <w:webHidden/>
               </w:rPr>
-              <w:instrText xml:space="preserve"> PAGEREF _Toc133232319 \h </w:instrText>
+              <w:instrText xml:space="preserve"> PAGEREF _Toc133330336 \h </w:instrText>
             </w:r>
             <w:r>
               <w:rPr>
@@ -3340,7 +3342,7 @@
               <w:szCs w:val="22"/>
             </w:rPr>
           </w:pPr>
-          <w:hyperlink w:anchor="_Toc133232320" w:history="1">
+          <w:hyperlink w:anchor="_Toc133330337" w:history="1">
             <w:r>
               <w:rPr>
                 <w:rStyle w:val="Hypertextovodkaz"/>
@@ -3384,7 +3386,7 @@
                 <w:noProof/>
                 <w:webHidden/>
               </w:rPr>
-              <w:instrText xml:space="preserve"> PAGEREF _Toc133232320 \h </w:instrText>
+              <w:instrText xml:space="preserve"> PAGEREF _Toc133330337 \h </w:instrText>
             </w:r>
             <w:r>
               <w:rPr>
@@ -3430,7 +3432,7 @@
               <w:szCs w:val="22"/>
             </w:rPr>
           </w:pPr>
-          <w:hyperlink w:anchor="_Toc133232321" w:history="1">
+          <w:hyperlink w:anchor="_Toc133330338" w:history="1">
             <w:r>
               <w:rPr>
                 <w:rStyle w:val="Hypertextovodkaz"/>
@@ -3476,7 +3478,7 @@
                 <w:noProof/>
                 <w:webHidden/>
               </w:rPr>
-              <w:instrText xml:space="preserve"> PAGEREF _Toc133232321 \h </w:instrText>
+              <w:instrText xml:space="preserve"> PAGEREF _Toc133330338 \h </w:instrText>
             </w:r>
             <w:r>
               <w:rPr>
@@ -3522,7 +3524,7 @@
               <w:szCs w:val="22"/>
             </w:rPr>
           </w:pPr>
-          <w:hyperlink w:anchor="_Toc133232322" w:history="1">
+          <w:hyperlink w:anchor="_Toc133330339" w:history="1">
             <w:r>
               <w:rPr>
                 <w:rStyle w:val="Hypertextovodkaz"/>
@@ -3566,7 +3568,7 @@
                 <w:noProof/>
                 <w:webHidden/>
               </w:rPr>
-              <w:instrText xml:space="preserve"> PAGEREF _Toc133232322 \h </w:instrText>
+              <w:instrText xml:space="preserve"> PAGEREF _Toc133330339 \h </w:instrText>
             </w:r>
             <w:r>
               <w:rPr>
@@ -3612,7 +3614,7 @@
               <w:szCs w:val="22"/>
             </w:rPr>
           </w:pPr>
-          <w:hyperlink w:anchor="_Toc133232323" w:history="1">
+          <w:hyperlink w:anchor="_Toc133330340" w:history="1">
             <w:r>
               <w:rPr>
                 <w:rStyle w:val="Hypertextovodkaz"/>
@@ -3656,7 +3658,7 @@
                 <w:noProof/>
                 <w:webHidden/>
               </w:rPr>
-              <w:instrText xml:space="preserve"> PAGEREF _Toc133232323 \h </w:instrText>
+              <w:instrText xml:space="preserve"> PAGEREF _Toc133330340 \h </w:instrText>
             </w:r>
             <w:r>
               <w:rPr>
@@ -3702,7 +3704,7 @@
               <w:szCs w:val="22"/>
             </w:rPr>
           </w:pPr>
-          <w:hyperlink w:anchor="_Toc133232324" w:history="1">
+          <w:hyperlink w:anchor="_Toc133330341" w:history="1">
             <w:r>
               <w:rPr>
                 <w:rStyle w:val="Hypertextovodkaz"/>
@@ -3746,7 +3748,7 @@
                 <w:noProof/>
                 <w:webHidden/>
               </w:rPr>
-              <w:instrText xml:space="preserve"> PAGEREF _Toc133232324 \h </w:instrText>
+              <w:instrText xml:space="preserve"> PAGEREF _Toc133330341 \h </w:instrText>
             </w:r>
             <w:r>
               <w:rPr>
@@ -3792,7 +3794,7 @@
               <w:szCs w:val="22"/>
             </w:rPr>
           </w:pPr>
-          <w:hyperlink w:anchor="_Toc133232325" w:history="1">
+          <w:hyperlink w:anchor="_Toc133330342" w:history="1">
             <w:r>
               <w:rPr>
                 <w:rStyle w:val="Hypertextovodkaz"/>
@@ -3836,7 +3838,7 @@
                 <w:noProof/>
                 <w:webHidden/>
               </w:rPr>
-              <w:instrText xml:space="preserve"> PAGEREF _Toc133232325 \h </w:instrText>
+              <w:instrText xml:space="preserve"> PAGEREF _Toc133330342 \h </w:instrText>
             </w:r>
             <w:r>
               <w:rPr>
@@ -3882,7 +3884,7 @@
               <w:szCs w:val="22"/>
             </w:rPr>
           </w:pPr>
-          <w:hyperlink w:anchor="_Toc133232326" w:history="1">
+          <w:hyperlink w:anchor="_Toc133330343" w:history="1">
             <w:r>
               <w:rPr>
                 <w:rStyle w:val="Hypertextovodkaz"/>
@@ -3926,7 +3928,7 @@
                 <w:noProof/>
                 <w:webHidden/>
               </w:rPr>
-              <w:instrText xml:space="preserve"> PAGEREF _Toc133232326 \h </w:instrText>
+              <w:instrText xml:space="preserve"> PAGEREF _Toc133330343 \h </w:instrText>
             </w:r>
             <w:r>
               <w:rPr>
@@ -3972,7 +3974,7 @@
               <w:szCs w:val="22"/>
             </w:rPr>
           </w:pPr>
-          <w:hyperlink w:anchor="_Toc133232327" w:history="1">
+          <w:hyperlink w:anchor="_Toc133330344" w:history="1">
             <w:r>
               <w:rPr>
                 <w:rStyle w:val="Hypertextovodkaz"/>
@@ -4016,7 +4018,7 @@
                 <w:noProof/>
                 <w:webHidden/>
               </w:rPr>
-              <w:instrText xml:space="preserve"> PAGEREF _Toc133232327 \h </w:instrText>
+              <w:instrText xml:space="preserve"> PAGEREF _Toc133330344 \h </w:instrText>
             </w:r>
             <w:r>
               <w:rPr>
@@ -4062,7 +4064,7 @@
               <w:szCs w:val="22"/>
             </w:rPr>
           </w:pPr>
-          <w:hyperlink w:anchor="_Toc133232328" w:history="1">
+          <w:hyperlink w:anchor="_Toc133330345" w:history="1">
             <w:r>
               <w:rPr>
                 <w:rStyle w:val="Hypertextovodkaz"/>
@@ -4106,7 +4108,7 @@
                 <w:noProof/>
                 <w:webHidden/>
               </w:rPr>
-              <w:instrText xml:space="preserve"> PAGEREF _Toc133232328 \h </w:instrText>
+              <w:instrText xml:space="preserve"> PAGEREF _Toc133330345 \h </w:instrText>
             </w:r>
             <w:r>
               <w:rPr>
@@ -4152,7 +4154,7 @@
               <w:szCs w:val="22"/>
             </w:rPr>
           </w:pPr>
-          <w:hyperlink w:anchor="_Toc133232329" w:history="1">
+          <w:hyperlink w:anchor="_Toc133330346" w:history="1">
             <w:r>
               <w:rPr>
                 <w:rStyle w:val="Hypertextovodkaz"/>
@@ -4196,7 +4198,7 @@
                 <w:noProof/>
                 <w:webHidden/>
               </w:rPr>
-              <w:instrText xml:space="preserve"> PAGEREF _Toc133232329 \h </w:instrText>
+              <w:instrText xml:space="preserve"> PAGEREF _Toc133330346 \h </w:instrText>
             </w:r>
             <w:r>
               <w:rPr>
@@ -4242,7 +4244,7 @@
               <w:szCs w:val="22"/>
             </w:rPr>
           </w:pPr>
-          <w:hyperlink w:anchor="_Toc133232330" w:history="1">
+          <w:hyperlink w:anchor="_Toc133330347" w:history="1">
             <w:r>
               <w:rPr>
                 <w:rStyle w:val="Hypertextovodkaz"/>
@@ -4286,7 +4288,7 @@
                 <w:noProof/>
                 <w:webHidden/>
               </w:rPr>
-              <w:instrText xml:space="preserve"> PAGEREF _Toc133232330 \h </w:instrText>
+              <w:instrText xml:space="preserve"> PAGEREF _Toc133330347 \h </w:instrText>
             </w:r>
             <w:r>
               <w:rPr>
@@ -4332,7 +4334,7 @@
               <w:szCs w:val="22"/>
             </w:rPr>
           </w:pPr>
-          <w:hyperlink w:anchor="_Toc133232331" w:history="1">
+          <w:hyperlink w:anchor="_Toc133330348" w:history="1">
             <w:r>
               <w:rPr>
                 <w:rStyle w:val="Hypertextovodkaz"/>
@@ -4376,7 +4378,7 @@
                 <w:noProof/>
                 <w:webHidden/>
               </w:rPr>
-              <w:instrText xml:space="preserve"> PAGEREF _Toc133232331 \h </w:instrText>
+              <w:instrText xml:space="preserve"> PAGEREF _Toc133330348 \h </w:instrText>
             </w:r>
             <w:r>
               <w:rPr>
@@ -4422,7 +4424,7 @@
               <w:szCs w:val="22"/>
             </w:rPr>
           </w:pPr>
-          <w:hyperlink w:anchor="_Toc133232332" w:history="1">
+          <w:hyperlink w:anchor="_Toc133330349" w:history="1">
             <w:r>
               <w:rPr>
                 <w:rStyle w:val="Hypertextovodkaz"/>
@@ -4466,7 +4468,7 @@
                 <w:noProof/>
                 <w:webHidden/>
               </w:rPr>
-              <w:instrText xml:space="preserve"> PAGEREF _Toc133232332 \h </w:instrText>
+              <w:instrText xml:space="preserve"> PAGEREF _Toc133330349 \h </w:instrText>
             </w:r>
             <w:r>
               <w:rPr>
@@ -4512,7 +4514,7 @@
               <w:szCs w:val="22"/>
             </w:rPr>
           </w:pPr>
-          <w:hyperlink w:anchor="_Toc133232333" w:history="1">
+          <w:hyperlink w:anchor="_Toc133330350" w:history="1">
             <w:r>
               <w:rPr>
                 <w:rStyle w:val="Hypertextovodkaz"/>
@@ -4556,7 +4558,7 @@
                 <w:noProof/>
                 <w:webHidden/>
               </w:rPr>
-              <w:instrText xml:space="preserve"> PAGEREF _Toc133232333 \h </w:instrText>
+              <w:instrText xml:space="preserve"> PAGEREF _Toc133330350 \h </w:instrText>
             </w:r>
             <w:r>
               <w:rPr>
@@ -4602,7 +4604,7 @@
               <w:szCs w:val="22"/>
             </w:rPr>
           </w:pPr>
-          <w:hyperlink w:anchor="_Toc133232334" w:history="1">
+          <w:hyperlink w:anchor="_Toc133330351" w:history="1">
             <w:r>
               <w:rPr>
                 <w:rStyle w:val="Hypertextovodkaz"/>
@@ -4646,7 +4648,7 @@
                 <w:noProof/>
                 <w:webHidden/>
               </w:rPr>
-              <w:instrText xml:space="preserve"> PAGEREF _Toc133232334 \h </w:instrText>
+              <w:instrText xml:space="preserve"> PAGEREF _Toc133330351 \h </w:instrText>
             </w:r>
             <w:r>
               <w:rPr>
@@ -4692,7 +4694,7 @@
               <w:szCs w:val="22"/>
             </w:rPr>
           </w:pPr>
-          <w:hyperlink w:anchor="_Toc133232335" w:history="1">
+          <w:hyperlink w:anchor="_Toc133330352" w:history="1">
             <w:r>
               <w:rPr>
                 <w:rStyle w:val="Hypertextovodkaz"/>
@@ -4736,7 +4738,7 @@
                 <w:noProof/>
                 <w:webHidden/>
               </w:rPr>
-              <w:instrText xml:space="preserve"> PAGEREF _Toc133232335 \h </w:instrText>
+              <w:instrText xml:space="preserve"> PAGEREF _Toc133330352 \h </w:instrText>
             </w:r>
             <w:r>
               <w:rPr>
@@ -4782,7 +4784,7 @@
               <w:szCs w:val="22"/>
             </w:rPr>
           </w:pPr>
-          <w:hyperlink w:anchor="_Toc133232336" w:history="1">
+          <w:hyperlink w:anchor="_Toc133330353" w:history="1">
             <w:r>
               <w:rPr>
                 <w:rStyle w:val="Hypertextovodkaz"/>
@@ -4826,7 +4828,7 @@
                 <w:noProof/>
                 <w:webHidden/>
               </w:rPr>
-              <w:instrText xml:space="preserve"> PAGEREF _Toc133232336 \h </w:instrText>
+              <w:instrText xml:space="preserve"> PAGEREF _Toc133330353 \h </w:instrText>
             </w:r>
             <w:r>
               <w:rPr>
@@ -4872,7 +4874,7 @@
               <w:szCs w:val="22"/>
             </w:rPr>
           </w:pPr>
-          <w:hyperlink w:anchor="_Toc133232337" w:history="1">
+          <w:hyperlink w:anchor="_Toc133330354" w:history="1">
             <w:r>
               <w:rPr>
                 <w:rStyle w:val="Hypertextovodkaz"/>
@@ -4916,7 +4918,7 @@
                 <w:noProof/>
                 <w:webHidden/>
               </w:rPr>
-              <w:instrText xml:space="preserve"> PAGEREF _Toc133232337 \h </w:instrText>
+              <w:instrText xml:space="preserve"> PAGEREF _Toc133330354 \h </w:instrText>
             </w:r>
             <w:r>
               <w:rPr>
@@ -4936,7 +4938,7 @@
                 <w:noProof/>
                 <w:webHidden/>
               </w:rPr>
-              <w:t>20</w:t>
+              <w:t>21</w:t>
             </w:r>
             <w:r>
               <w:rPr>
@@ -4962,7 +4964,7 @@
               <w:szCs w:val="22"/>
             </w:rPr>
           </w:pPr>
-          <w:hyperlink w:anchor="_Toc133232338" w:history="1">
+          <w:hyperlink w:anchor="_Toc133330355" w:history="1">
             <w:r>
               <w:rPr>
                 <w:rStyle w:val="Hypertextovodkaz"/>
@@ -5006,7 +5008,7 @@
                 <w:noProof/>
                 <w:webHidden/>
               </w:rPr>
-              <w:instrText xml:space="preserve"> PAGEREF _Toc133232338 \h </w:instrText>
+              <w:instrText xml:space="preserve"> PAGEREF _Toc133330355 \h </w:instrText>
             </w:r>
             <w:r>
               <w:rPr>
@@ -5026,7 +5028,7 @@
                 <w:noProof/>
                 <w:webHidden/>
               </w:rPr>
-              <w:t>21</w:t>
+              <w:t>22</w:t>
             </w:r>
             <w:r>
               <w:rPr>
@@ -5051,7 +5053,7 @@
               <w:szCs w:val="22"/>
             </w:rPr>
           </w:pPr>
-          <w:hyperlink w:anchor="_Toc133232339" w:history="1">
+          <w:hyperlink w:anchor="_Toc133330356" w:history="1">
             <w:r>
               <w:rPr>
                 <w:rStyle w:val="Hypertextovodkaz"/>
@@ -5078,7 +5080,7 @@
                 <w:noProof/>
                 <w:webHidden/>
               </w:rPr>
-              <w:instrText xml:space="preserve"> PAGEREF _Toc133232339 \h </w:instrText>
+              <w:instrText xml:space="preserve"> PAGEREF _Toc133330356 \h </w:instrText>
             </w:r>
             <w:r>
               <w:rPr>
@@ -5098,7 +5100,7 @@
                 <w:noProof/>
                 <w:webHidden/>
               </w:rPr>
-              <w:t>22</w:t>
+              <w:t>23</w:t>
             </w:r>
             <w:r>
               <w:rPr>
@@ -5150,12 +5152,12 @@
         <w:spacing w:line="360" w:lineRule="auto"/>
         <w:jc w:val="both"/>
       </w:pPr>
-      <w:bookmarkStart w:id="15" w:name="_Toc133232316"/>
+      <w:bookmarkStart w:id="16" w:name="_Toc133330333"/>
       <w:r>
         <w:lastRenderedPageBreak/>
         <w:t>Úvod</w:t>
       </w:r>
-      <w:bookmarkEnd w:id="15"/>
+      <w:bookmarkEnd w:id="16"/>
     </w:p>
     <w:p>
       <w:pPr>
@@ -5292,12 +5294,12 @@
         <w:spacing w:line="360" w:lineRule="auto"/>
         <w:jc w:val="both"/>
       </w:pPr>
-      <w:bookmarkStart w:id="16" w:name="_Toc133232317"/>
+      <w:bookmarkStart w:id="17" w:name="_Toc133330334"/>
       <w:r>
         <w:lastRenderedPageBreak/>
         <w:t>Cíle a požadavky</w:t>
       </w:r>
-      <w:bookmarkEnd w:id="16"/>
+      <w:bookmarkEnd w:id="17"/>
     </w:p>
     <w:p>
       <w:pPr>
@@ -5308,11 +5310,11 @@
         </w:numPr>
         <w:spacing w:line="360" w:lineRule="auto"/>
       </w:pPr>
-      <w:bookmarkStart w:id="17" w:name="_Toc133232318"/>
+      <w:bookmarkStart w:id="18" w:name="_Toc133330335"/>
       <w:r>
         <w:t>Skutečný model domu</w:t>
       </w:r>
-      <w:bookmarkEnd w:id="17"/>
+      <w:bookmarkEnd w:id="18"/>
     </w:p>
     <w:p>
       <w:pPr>
@@ -5341,11 +5343,11 @@
         </w:numPr>
         <w:spacing w:line="360" w:lineRule="auto"/>
       </w:pPr>
-      <w:bookmarkStart w:id="18" w:name="_Toc133232319"/>
+      <w:bookmarkStart w:id="19" w:name="_Toc133330336"/>
       <w:r>
         <w:t>Rozšíření pro hru</w:t>
       </w:r>
-      <w:bookmarkEnd w:id="18"/>
+      <w:bookmarkEnd w:id="19"/>
     </w:p>
     <w:p>
       <w:pPr>
@@ -5419,11 +5421,11 @@
         </w:numPr>
         <w:spacing w:line="360" w:lineRule="auto"/>
       </w:pPr>
-      <w:bookmarkStart w:id="19" w:name="_Toc133232320"/>
+      <w:bookmarkStart w:id="20" w:name="_Toc133330337"/>
       <w:r>
         <w:t>Komunikace mezi hrou a světem</w:t>
       </w:r>
-      <w:bookmarkEnd w:id="19"/>
+      <w:bookmarkEnd w:id="20"/>
     </w:p>
     <w:p>
       <w:pPr>
@@ -5478,7 +5480,7 @@
           <w:bCs/>
         </w:rPr>
       </w:pPr>
-      <w:bookmarkStart w:id="20" w:name="_Toc133232321"/>
+      <w:bookmarkStart w:id="21" w:name="_Toc133330338"/>
       <w:r>
         <w:rPr>
           <w:bCs/>
@@ -5486,7 +5488,7 @@
         <w:lastRenderedPageBreak/>
         <w:t>Model domu</w:t>
       </w:r>
-      <w:bookmarkEnd w:id="20"/>
+      <w:bookmarkEnd w:id="21"/>
     </w:p>
     <w:p>
       <w:pPr>
@@ -5496,11 +5498,11 @@
           <w:numId w:val="5"/>
         </w:numPr>
       </w:pPr>
-      <w:bookmarkStart w:id="21" w:name="_Toc133232322"/>
+      <w:bookmarkStart w:id="22" w:name="_Toc133330339"/>
       <w:r>
         <w:t>Modelovací prostředí</w:t>
       </w:r>
-      <w:bookmarkEnd w:id="21"/>
+      <w:bookmarkEnd w:id="22"/>
     </w:p>
     <w:p>
       <w:pPr>
@@ -5618,7 +5620,7 @@
                                 <w:rStyle w:val="Zdraznnjemn"/>
                               </w:rPr>
                             </w:pPr>
-                            <w:bookmarkStart w:id="22" w:name="_Toc133258186"/>
+                            <w:bookmarkStart w:id="23" w:name="_Toc133258186"/>
                             <w:r>
                               <w:rPr>
                                 <w:rStyle w:val="Zdraznnjemn"/>
@@ -5686,7 +5688,7 @@
                               </w:rPr>
                               <w:t>prostředí programu Inventor [Zdroj: vlastní]</w:t>
                             </w:r>
-                            <w:bookmarkEnd w:id="22"/>
+                            <w:bookmarkEnd w:id="23"/>
                           </w:p>
                         </w:txbxContent>
                       </wps:txbx>
@@ -5718,7 +5720,7 @@
                           <w:rStyle w:val="Zdraznnjemn"/>
                         </w:rPr>
                       </w:pPr>
-                      <w:bookmarkStart w:id="23" w:name="_Toc133258186"/>
+                      <w:bookmarkStart w:id="24" w:name="_Toc133258186"/>
                       <w:r>
                         <w:rPr>
                           <w:rStyle w:val="Zdraznnjemn"/>
@@ -5786,7 +5788,7 @@
                         </w:rPr>
                         <w:t>prostředí programu Inventor [Zdroj: vlastní]</w:t>
                       </w:r>
-                      <w:bookmarkEnd w:id="23"/>
+                      <w:bookmarkEnd w:id="24"/>
                     </w:p>
                   </w:txbxContent>
                 </v:textbox>
@@ -5927,11 +5929,11 @@
         <w:spacing w:line="360" w:lineRule="auto"/>
         <w:jc w:val="both"/>
       </w:pPr>
-      <w:bookmarkStart w:id="24" w:name="_Toc133232323"/>
+      <w:bookmarkStart w:id="25" w:name="_Toc133330340"/>
       <w:r>
         <w:t>Postup modelování</w:t>
       </w:r>
-      <w:bookmarkEnd w:id="24"/>
+      <w:bookmarkEnd w:id="25"/>
     </w:p>
     <w:p>
       <w:pPr>
@@ -6129,7 +6131,7 @@
                                 <w:rStyle w:val="Zdraznnjemn"/>
                               </w:rPr>
                             </w:pPr>
-                            <w:bookmarkStart w:id="25" w:name="_Toc133258187"/>
+                            <w:bookmarkStart w:id="26" w:name="_Toc133258187"/>
                             <w:r>
                               <w:rPr>
                                 <w:rStyle w:val="Zdraznnjemn"/>
@@ -6173,7 +6175,7 @@
                               </w:rPr>
                               <w:t xml:space="preserve"> – Model střechy domu [Zdroj: vlastní]</w:t>
                             </w:r>
-                            <w:bookmarkEnd w:id="25"/>
+                            <w:bookmarkEnd w:id="26"/>
                           </w:p>
                         </w:txbxContent>
                       </wps:txbx>
@@ -6207,7 +6209,7 @@
                           <w:rStyle w:val="Zdraznnjemn"/>
                         </w:rPr>
                       </w:pPr>
-                      <w:bookmarkStart w:id="26" w:name="_Toc133258187"/>
+                      <w:bookmarkStart w:id="27" w:name="_Toc133258187"/>
                       <w:r>
                         <w:rPr>
                           <w:rStyle w:val="Zdraznnjemn"/>
@@ -6251,7 +6253,7 @@
                         </w:rPr>
                         <w:t xml:space="preserve"> – Model střechy domu [Zdroj: vlastní]</w:t>
                       </w:r>
-                      <w:bookmarkEnd w:id="26"/>
+                      <w:bookmarkEnd w:id="27"/>
                     </w:p>
                   </w:txbxContent>
                 </v:textbox>
@@ -6426,7 +6428,7 @@
                                 <w:rStyle w:val="Zdraznnjemn"/>
                               </w:rPr>
                             </w:pPr>
-                            <w:bookmarkStart w:id="27" w:name="_Toc133258188"/>
+                            <w:bookmarkStart w:id="28" w:name="_Toc133258188"/>
                             <w:r>
                               <w:rPr>
                                 <w:rStyle w:val="Zdraznnjemn"/>
@@ -6482,7 +6484,7 @@
                               </w:rPr>
                               <w:t xml:space="preserve"> domu [Zdroj: vlastní]</w:t>
                             </w:r>
-                            <w:bookmarkEnd w:id="27"/>
+                            <w:bookmarkEnd w:id="28"/>
                           </w:p>
                         </w:txbxContent>
                       </wps:txbx>
@@ -6516,7 +6518,7 @@
                           <w:rStyle w:val="Zdraznnjemn"/>
                         </w:rPr>
                       </w:pPr>
-                      <w:bookmarkStart w:id="28" w:name="_Toc133258188"/>
+                      <w:bookmarkStart w:id="29" w:name="_Toc133258188"/>
                       <w:r>
                         <w:rPr>
                           <w:rStyle w:val="Zdraznnjemn"/>
@@ -6572,7 +6574,7 @@
                         </w:rPr>
                         <w:t xml:space="preserve"> domu [Zdroj: vlastní]</w:t>
                       </w:r>
-                      <w:bookmarkEnd w:id="28"/>
+                      <w:bookmarkEnd w:id="29"/>
                     </w:p>
                   </w:txbxContent>
                 </v:textbox>
@@ -6797,7 +6799,7 @@
                                 <w:rStyle w:val="Zdraznnjemn"/>
                               </w:rPr>
                             </w:pPr>
-                            <w:bookmarkStart w:id="29" w:name="_Toc133258189"/>
+                            <w:bookmarkStart w:id="30" w:name="_Toc133258189"/>
                             <w:r>
                               <w:rPr>
                                 <w:rStyle w:val="Zdraznnjemn"/>
@@ -6853,7 +6855,7 @@
                               </w:rPr>
                               <w:t xml:space="preserve"> [Zdroj: vlastní]</w:t>
                             </w:r>
-                            <w:bookmarkEnd w:id="29"/>
+                            <w:bookmarkEnd w:id="30"/>
                           </w:p>
                         </w:txbxContent>
                       </wps:txbx>
@@ -6887,7 +6889,7 @@
                           <w:rStyle w:val="Zdraznnjemn"/>
                         </w:rPr>
                       </w:pPr>
-                      <w:bookmarkStart w:id="30" w:name="_Toc133258189"/>
+                      <w:bookmarkStart w:id="31" w:name="_Toc133258189"/>
                       <w:r>
                         <w:rPr>
                           <w:rStyle w:val="Zdraznnjemn"/>
@@ -6943,7 +6945,7 @@
                         </w:rPr>
                         <w:t xml:space="preserve"> [Zdroj: vlastní]</w:t>
                       </w:r>
-                      <w:bookmarkEnd w:id="30"/>
+                      <w:bookmarkEnd w:id="31"/>
                     </w:p>
                   </w:txbxContent>
                 </v:textbox>
@@ -7121,7 +7123,7 @@
                                 <w:rStyle w:val="Zdraznnjemn"/>
                               </w:rPr>
                             </w:pPr>
-                            <w:bookmarkStart w:id="31" w:name="_Toc133258190"/>
+                            <w:bookmarkStart w:id="32" w:name="_Toc133258190"/>
                             <w:r>
                               <w:rPr>
                                 <w:rStyle w:val="Zdraznnjemn"/>
@@ -7165,7 +7167,7 @@
                               </w:rPr>
                               <w:t xml:space="preserve"> – Model dveří – 2 pohledy [Zdroj: vlastní]</w:t>
                             </w:r>
-                            <w:bookmarkEnd w:id="31"/>
+                            <w:bookmarkEnd w:id="32"/>
                           </w:p>
                           <w:p>
                             <w:pPr>
@@ -7208,7 +7210,7 @@
                           <w:rStyle w:val="Zdraznnjemn"/>
                         </w:rPr>
                       </w:pPr>
-                      <w:bookmarkStart w:id="32" w:name="_Toc133258190"/>
+                      <w:bookmarkStart w:id="33" w:name="_Toc133258190"/>
                       <w:r>
                         <w:rPr>
                           <w:rStyle w:val="Zdraznnjemn"/>
@@ -7252,7 +7254,7 @@
                         </w:rPr>
                         <w:t xml:space="preserve"> – Model dveří – 2 pohledy [Zdroj: vlastní]</w:t>
                       </w:r>
-                      <w:bookmarkEnd w:id="32"/>
+                      <w:bookmarkEnd w:id="33"/>
                     </w:p>
                     <w:p>
                       <w:pPr>
@@ -7434,7 +7436,7 @@
                                 <w:rStyle w:val="Zdraznnjemn"/>
                               </w:rPr>
                             </w:pPr>
-                            <w:bookmarkStart w:id="33" w:name="_Toc133258191"/>
+                            <w:bookmarkStart w:id="34" w:name="_Toc133258191"/>
                             <w:r>
                               <w:rPr>
                                 <w:rStyle w:val="Zdraznnjemn"/>
@@ -7478,7 +7480,7 @@
                               </w:rPr>
                               <w:t xml:space="preserve"> – Sestavený model domu v Inventoru [Zdroj: vlastní]</w:t>
                             </w:r>
-                            <w:bookmarkEnd w:id="33"/>
+                            <w:bookmarkEnd w:id="34"/>
                           </w:p>
                         </w:txbxContent>
                       </wps:txbx>
@@ -7509,7 +7511,7 @@
                           <w:rStyle w:val="Zdraznnjemn"/>
                         </w:rPr>
                       </w:pPr>
-                      <w:bookmarkStart w:id="34" w:name="_Toc133258191"/>
+                      <w:bookmarkStart w:id="35" w:name="_Toc133258191"/>
                       <w:r>
                         <w:rPr>
                           <w:rStyle w:val="Zdraznnjemn"/>
@@ -7553,7 +7555,7 @@
                         </w:rPr>
                         <w:t xml:space="preserve"> – Sestavený model domu v Inventoru [Zdroj: vlastní]</w:t>
                       </w:r>
-                      <w:bookmarkEnd w:id="34"/>
+                      <w:bookmarkEnd w:id="35"/>
                     </w:p>
                   </w:txbxContent>
                 </v:textbox>
@@ -7573,12 +7575,12 @@
         </w:numPr>
         <w:spacing w:line="360" w:lineRule="auto"/>
       </w:pPr>
-      <w:bookmarkStart w:id="35" w:name="_Toc133232324"/>
+      <w:bookmarkStart w:id="36" w:name="_Toc133330341"/>
       <w:r>
         <w:lastRenderedPageBreak/>
         <w:t>3D tisk</w:t>
       </w:r>
-      <w:bookmarkEnd w:id="35"/>
+      <w:bookmarkEnd w:id="36"/>
     </w:p>
     <w:p>
       <w:pPr>
@@ -7688,7 +7690,7 @@
                                 <w:rStyle w:val="Zdraznnjemn"/>
                               </w:rPr>
                             </w:pPr>
-                            <w:bookmarkStart w:id="36" w:name="_Toc133258192"/>
+                            <w:bookmarkStart w:id="37" w:name="_Toc133258192"/>
                             <w:r>
                               <w:rPr>
                                 <w:rStyle w:val="Zdraznnjemn"/>
@@ -7732,7 +7734,7 @@
                               </w:rPr>
                               <w:t xml:space="preserve"> – Tisk základny domu na 3D tiskárně [Zdroj: vlastní]</w:t>
                             </w:r>
-                            <w:bookmarkEnd w:id="36"/>
+                            <w:bookmarkEnd w:id="37"/>
                           </w:p>
                         </w:txbxContent>
                       </wps:txbx>
@@ -7760,7 +7762,7 @@
                           <w:rStyle w:val="Zdraznnjemn"/>
                         </w:rPr>
                       </w:pPr>
-                      <w:bookmarkStart w:id="37" w:name="_Toc133258192"/>
+                      <w:bookmarkStart w:id="38" w:name="_Toc133258192"/>
                       <w:r>
                         <w:rPr>
                           <w:rStyle w:val="Zdraznnjemn"/>
@@ -7804,7 +7806,7 @@
                         </w:rPr>
                         <w:t xml:space="preserve"> – Tisk základny domu na 3D tiskárně [Zdroj: vlastní]</w:t>
                       </w:r>
-                      <w:bookmarkEnd w:id="37"/>
+                      <w:bookmarkEnd w:id="38"/>
                     </w:p>
                   </w:txbxContent>
                 </v:textbox>
@@ -7960,12 +7962,12 @@
         <w:spacing w:line="360" w:lineRule="auto"/>
         <w:jc w:val="both"/>
       </w:pPr>
-      <w:bookmarkStart w:id="38" w:name="_Toc133232325"/>
+      <w:bookmarkStart w:id="39" w:name="_Toc133330342"/>
       <w:r>
         <w:lastRenderedPageBreak/>
         <w:t>Rozšíření pro hru</w:t>
       </w:r>
-      <w:bookmarkEnd w:id="38"/>
+      <w:bookmarkEnd w:id="39"/>
     </w:p>
     <w:p>
       <w:pPr>
@@ -7976,14 +7978,14 @@
         </w:numPr>
         <w:spacing w:line="360" w:lineRule="auto"/>
       </w:pPr>
-      <w:bookmarkStart w:id="39" w:name="_Toc133232326"/>
+      <w:bookmarkStart w:id="40" w:name="_Toc133330343"/>
       <w:r>
         <w:t>Programovací</w:t>
       </w:r>
       <w:r>
         <w:t xml:space="preserve"> prostředí</w:t>
       </w:r>
-      <w:bookmarkEnd w:id="39"/>
+      <w:bookmarkEnd w:id="40"/>
     </w:p>
     <w:p>
       <w:pPr>
@@ -8137,7 +8139,7 @@
                                 <w:rStyle w:val="Zdraznnjemn"/>
                               </w:rPr>
                             </w:pPr>
-                            <w:bookmarkStart w:id="40" w:name="_Toc133258193"/>
+                            <w:bookmarkStart w:id="41" w:name="_Toc133258193"/>
                             <w:r>
                               <w:rPr>
                                 <w:rStyle w:val="Zdraznnjemn"/>
@@ -8195,7 +8197,7 @@
                               </w:rPr>
                               <w:t xml:space="preserve"> [Zdroj: vlastní]</w:t>
                             </w:r>
-                            <w:bookmarkEnd w:id="40"/>
+                            <w:bookmarkEnd w:id="41"/>
                           </w:p>
                         </w:txbxContent>
                       </wps:txbx>
@@ -8223,7 +8225,7 @@
                           <w:rStyle w:val="Zdraznnjemn"/>
                         </w:rPr>
                       </w:pPr>
-                      <w:bookmarkStart w:id="41" w:name="_Toc133258193"/>
+                      <w:bookmarkStart w:id="42" w:name="_Toc133258193"/>
                       <w:r>
                         <w:rPr>
                           <w:rStyle w:val="Zdraznnjemn"/>
@@ -8281,7 +8283,7 @@
                         </w:rPr>
                         <w:t xml:space="preserve"> [Zdroj: vlastní]</w:t>
                       </w:r>
-                      <w:bookmarkEnd w:id="41"/>
+                      <w:bookmarkEnd w:id="42"/>
                     </w:p>
                   </w:txbxContent>
                 </v:textbox>
@@ -8377,11 +8379,11 @@
         </w:numPr>
         <w:spacing w:line="360" w:lineRule="auto"/>
       </w:pPr>
-      <w:bookmarkStart w:id="42" w:name="_Toc133232327"/>
+      <w:bookmarkStart w:id="43" w:name="_Toc133330344"/>
       <w:r>
         <w:t>Vývoj pluginu</w:t>
       </w:r>
-      <w:bookmarkEnd w:id="42"/>
+      <w:bookmarkEnd w:id="43"/>
     </w:p>
     <w:p>
       <w:pPr>
@@ -8524,7 +8526,7 @@
                                 <w:rStyle w:val="Zdraznnjemn"/>
                               </w:rPr>
                             </w:pPr>
-                            <w:bookmarkStart w:id="43" w:name="_Toc133258194"/>
+                            <w:bookmarkStart w:id="44" w:name="_Toc133258194"/>
                             <w:r>
                               <w:rPr>
                                 <w:rStyle w:val="Zdraznnjemn"/>
@@ -8568,7 +8570,7 @@
                               </w:rPr>
                               <w:t xml:space="preserve"> – Konfigurační soubor pluginu [Zdroj: vlastní]</w:t>
                             </w:r>
-                            <w:bookmarkEnd w:id="43"/>
+                            <w:bookmarkEnd w:id="44"/>
                           </w:p>
                         </w:txbxContent>
                       </wps:txbx>
@@ -8596,7 +8598,7 @@
                           <w:rStyle w:val="Zdraznnjemn"/>
                         </w:rPr>
                       </w:pPr>
-                      <w:bookmarkStart w:id="44" w:name="_Toc133258194"/>
+                      <w:bookmarkStart w:id="45" w:name="_Toc133258194"/>
                       <w:r>
                         <w:rPr>
                           <w:rStyle w:val="Zdraznnjemn"/>
@@ -8640,7 +8642,7 @@
                         </w:rPr>
                         <w:t xml:space="preserve"> – Konfigurační soubor pluginu [Zdroj: vlastní]</w:t>
                       </w:r>
-                      <w:bookmarkEnd w:id="44"/>
+                      <w:bookmarkEnd w:id="45"/>
                     </w:p>
                   </w:txbxContent>
                 </v:textbox>
@@ -9099,7 +9101,7 @@
                                 <w:rStyle w:val="Zdraznnjemn"/>
                               </w:rPr>
                             </w:pPr>
-                            <w:bookmarkStart w:id="45" w:name="_Toc133258195"/>
+                            <w:bookmarkStart w:id="46" w:name="_Toc133258195"/>
                             <w:r>
                               <w:rPr>
                                 <w:rStyle w:val="Zdraznnjemn"/>
@@ -9143,7 +9145,7 @@
                               </w:rPr>
                               <w:t xml:space="preserve"> – Kód pro tlačítko na dveřích [Zdroj: vlastní]</w:t>
                             </w:r>
-                            <w:bookmarkEnd w:id="45"/>
+                            <w:bookmarkEnd w:id="46"/>
                           </w:p>
                         </w:txbxContent>
                       </wps:txbx>
@@ -9174,7 +9176,7 @@
                           <w:rStyle w:val="Zdraznnjemn"/>
                         </w:rPr>
                       </w:pPr>
-                      <w:bookmarkStart w:id="46" w:name="_Toc133258195"/>
+                      <w:bookmarkStart w:id="47" w:name="_Toc133258195"/>
                       <w:r>
                         <w:rPr>
                           <w:rStyle w:val="Zdraznnjemn"/>
@@ -9218,7 +9220,7 @@
                         </w:rPr>
                         <w:t xml:space="preserve"> – Kód pro tlačítko na dveřích [Zdroj: vlastní]</w:t>
                       </w:r>
-                      <w:bookmarkEnd w:id="46"/>
+                      <w:bookmarkEnd w:id="47"/>
                     </w:p>
                   </w:txbxContent>
                 </v:textbox>
@@ -9431,7 +9433,7 @@
                                 <w:rStyle w:val="Zdraznnjemn"/>
                               </w:rPr>
                             </w:pPr>
-                            <w:bookmarkStart w:id="47" w:name="_Toc133258196"/>
+                            <w:bookmarkStart w:id="48" w:name="_Toc133258196"/>
                             <w:r>
                               <w:rPr>
                                 <w:rStyle w:val="Zdraznnjemn"/>
@@ -9475,7 +9477,7 @@
                               </w:rPr>
                               <w:t xml:space="preserve"> – Kód pro tlačítko na světle [Zdroj: vlastní]</w:t>
                             </w:r>
-                            <w:bookmarkEnd w:id="47"/>
+                            <w:bookmarkEnd w:id="48"/>
                           </w:p>
                         </w:txbxContent>
                       </wps:txbx>
@@ -9503,7 +9505,7 @@
                           <w:rStyle w:val="Zdraznnjemn"/>
                         </w:rPr>
                       </w:pPr>
-                      <w:bookmarkStart w:id="48" w:name="_Toc133258196"/>
+                      <w:bookmarkStart w:id="49" w:name="_Toc133258196"/>
                       <w:r>
                         <w:rPr>
                           <w:rStyle w:val="Zdraznnjemn"/>
@@ -9547,7 +9549,7 @@
                         </w:rPr>
                         <w:t xml:space="preserve"> – Kód pro tlačítko na světle [Zdroj: vlastní]</w:t>
                       </w:r>
-                      <w:bookmarkEnd w:id="48"/>
+                      <w:bookmarkEnd w:id="49"/>
                     </w:p>
                   </w:txbxContent>
                 </v:textbox>
@@ -9721,16 +9723,10 @@
     </w:p>
     <w:p>
       <w:pPr>
-        <w:spacing w:line="360" w:lineRule="auto"/>
-        <w:jc w:val="both"/>
-      </w:pPr>
-    </w:p>
-    <w:p>
-      <w:pPr>
-        <w:spacing w:line="360" w:lineRule="auto"/>
-        <w:jc w:val="both"/>
         <w:rPr>
           <w:rStyle w:val="Zdraznnjemn"/>
+          <w:iCs w:val="0"/>
+          <w:color w:val="auto"/>
         </w:rPr>
       </w:pPr>
       <w:r>
@@ -9740,13 +9736,13 @@
         <mc:AlternateContent>
           <mc:Choice Requires="wps">
             <w:drawing>
-              <wp:anchor distT="0" distB="0" distL="114300" distR="114300" simplePos="0" relativeHeight="251711488" behindDoc="0" locked="0" layoutInCell="1" allowOverlap="1" wp14:anchorId="78507FA8" wp14:editId="7D42BC49">
+              <wp:anchor distT="0" distB="0" distL="114300" distR="114300" simplePos="0" relativeHeight="251711488" behindDoc="0" locked="0" layoutInCell="1" allowOverlap="1" wp14:anchorId="78507FA8" wp14:editId="190E989A">
                 <wp:simplePos x="0" y="0"/>
                 <wp:positionH relativeFrom="margin">
                   <wp:align>left</wp:align>
                 </wp:positionH>
                 <wp:positionV relativeFrom="paragraph">
-                  <wp:posOffset>669502</wp:posOffset>
+                  <wp:posOffset>923732</wp:posOffset>
                 </wp:positionV>
                 <wp:extent cx="4999355" cy="635"/>
                 <wp:effectExtent l="0" t="0" r="0" b="4445"/>
@@ -9760,7 +9756,7 @@
                       <wps:spPr>
                         <a:xfrm>
                           <a:off x="0" y="0"/>
-                          <a:ext cx="4999512" cy="635"/>
+                          <a:ext cx="4999355" cy="635"/>
                         </a:xfrm>
                         <a:prstGeom prst="rect">
                           <a:avLst/>
@@ -9781,7 +9777,7 @@
                                 <w:rStyle w:val="Zdraznnjemn"/>
                               </w:rPr>
                             </w:pPr>
-                            <w:bookmarkStart w:id="49" w:name="_Toc133258197"/>
+                            <w:bookmarkStart w:id="50" w:name="_Toc133258197"/>
                             <w:r>
                               <w:rPr>
                                 <w:rStyle w:val="Zdraznnjemn"/>
@@ -9837,7 +9833,7 @@
                               </w:rPr>
                               <w:t xml:space="preserve"> [Zdroj: vlastní]</w:t>
                             </w:r>
-                            <w:bookmarkEnd w:id="49"/>
+                            <w:bookmarkEnd w:id="50"/>
                           </w:p>
                         </w:txbxContent>
                       </wps:txbx>
@@ -9858,7 +9854,7 @@
           </mc:Choice>
           <mc:Fallback>
             <w:pict>
-              <v:shape w14:anchorId="78507FA8" id="Textové pole 28" o:spid="_x0000_s1037" type="#_x0000_t202" style="position:absolute;left:0;text-align:left;margin-left:0;margin-top:52.7pt;width:393.65pt;height:.05pt;z-index:251711488;visibility:visible;mso-wrap-style:square;mso-width-percent:0;mso-wrap-distance-left:9pt;mso-wrap-distance-top:0;mso-wrap-distance-right:9pt;mso-wrap-distance-bottom:0;mso-position-horizontal:left;mso-position-horizontal-relative:margin;mso-position-vertical:absolute;mso-position-vertical-relative:text;mso-width-percent:0;mso-width-relative:margin;v-text-anchor:top" o:gfxdata="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" stroked="f">
+              <v:shape w14:anchorId="78507FA8" id="Textové pole 28" o:spid="_x0000_s1037" type="#_x0000_t202" style="position:absolute;margin-left:0;margin-top:72.75pt;width:393.65pt;height:.05pt;z-index:251711488;visibility:visible;mso-wrap-style:square;mso-width-percent:0;mso-wrap-distance-left:9pt;mso-wrap-distance-top:0;mso-wrap-distance-right:9pt;mso-wrap-distance-bottom:0;mso-position-horizontal:left;mso-position-horizontal-relative:margin;mso-position-vertical:absolute;mso-position-vertical-relative:text;mso-width-percent:0;mso-width-relative:margin;v-text-anchor:top" o:gfxdata="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" stroked="f">
                 <v:textbox style="mso-fit-shape-to-text:t" inset="0,0,0,0">
                   <w:txbxContent>
                     <w:p>
@@ -9868,7 +9864,7 @@
                           <w:rStyle w:val="Zdraznnjemn"/>
                         </w:rPr>
                       </w:pPr>
-                      <w:bookmarkStart w:id="50" w:name="_Toc133258197"/>
+                      <w:bookmarkStart w:id="51" w:name="_Toc133258197"/>
                       <w:r>
                         <w:rPr>
                           <w:rStyle w:val="Zdraznnjemn"/>
@@ -9924,7 +9920,7 @@
                         </w:rPr>
                         <w:t xml:space="preserve"> [Zdroj: vlastní]</w:t>
                       </w:r>
-                      <w:bookmarkEnd w:id="50"/>
+                      <w:bookmarkEnd w:id="51"/>
                     </w:p>
                   </w:txbxContent>
                 </v:textbox>
@@ -9934,23 +9930,9 @@
           </mc:Fallback>
         </mc:AlternateContent>
       </w:r>
-    </w:p>
-    <w:p>
-      <w:pPr>
-        <w:spacing w:line="360" w:lineRule="auto"/>
-        <w:jc w:val="both"/>
-        <w:rPr>
-          <w:rStyle w:val="Zdraznnjemn"/>
-        </w:rPr>
-        <w:sectPr>
-          <w:footerReference w:type="default" r:id="rId22"/>
-          <w:pgSz w:w="11905" w:h="16837"/>
-          <w:pgMar w:top="709" w:right="1134" w:bottom="1134" w:left="2268" w:header="709" w:footer="709" w:gutter="0"/>
-          <w:pgNumType w:start="6"/>
-          <w:cols w:space="708"/>
-          <w:docGrid w:linePitch="326"/>
-        </w:sectPr>
-      </w:pPr>
+      <w:r>
+        <w:br w:type="page"/>
+      </w:r>
     </w:p>
     <w:p>
       <w:pPr>
@@ -9962,12 +9944,12 @@
         <w:spacing w:line="360" w:lineRule="auto"/>
         <w:jc w:val="both"/>
       </w:pPr>
-      <w:bookmarkStart w:id="51" w:name="_Toc133232328"/>
+      <w:bookmarkStart w:id="52" w:name="_Toc133330345"/>
       <w:r>
         <w:lastRenderedPageBreak/>
         <w:t>Vytvoření herního serveru</w:t>
       </w:r>
-      <w:bookmarkEnd w:id="51"/>
+      <w:bookmarkEnd w:id="52"/>
     </w:p>
     <w:p>
       <w:pPr>
@@ -9978,11 +9960,11 @@
         </w:numPr>
         <w:spacing w:line="360" w:lineRule="auto"/>
       </w:pPr>
-      <w:bookmarkStart w:id="52" w:name="_Toc133232329"/>
+      <w:bookmarkStart w:id="53" w:name="_Toc133330346"/>
       <w:r>
         <w:t>Verze a platforma</w:t>
       </w:r>
-      <w:bookmarkEnd w:id="52"/>
+      <w:bookmarkEnd w:id="53"/>
     </w:p>
     <w:p>
       <w:pPr>
@@ -10055,11 +10037,11 @@
         <w:spacing w:line="360" w:lineRule="auto"/>
         <w:jc w:val="both"/>
       </w:pPr>
-      <w:bookmarkStart w:id="53" w:name="_Toc133232330"/>
+      <w:bookmarkStart w:id="54" w:name="_Toc133330347"/>
       <w:r>
         <w:t>Server</w:t>
       </w:r>
-      <w:bookmarkEnd w:id="53"/>
+      <w:bookmarkEnd w:id="54"/>
     </w:p>
     <w:p>
       <w:pPr>
@@ -10175,7 +10157,7 @@
                                 <w:rStyle w:val="Zdraznnjemn"/>
                               </w:rPr>
                             </w:pPr>
-                            <w:bookmarkStart w:id="54" w:name="_Toc133258198"/>
+                            <w:bookmarkStart w:id="55" w:name="_Toc133258198"/>
                             <w:r>
                               <w:rPr>
                                 <w:rStyle w:val="Zdraznnjemn"/>
@@ -10219,7 +10201,7 @@
                               </w:rPr>
                               <w:t xml:space="preserve"> – Spouštěcí skript serveru [Zdroj: vlastní]</w:t>
                             </w:r>
-                            <w:bookmarkEnd w:id="54"/>
+                            <w:bookmarkEnd w:id="55"/>
                           </w:p>
                         </w:txbxContent>
                       </wps:txbx>
@@ -10247,7 +10229,7 @@
                           <w:rStyle w:val="Zdraznnjemn"/>
                         </w:rPr>
                       </w:pPr>
-                      <w:bookmarkStart w:id="55" w:name="_Toc133258198"/>
+                      <w:bookmarkStart w:id="56" w:name="_Toc133258198"/>
                       <w:r>
                         <w:rPr>
                           <w:rStyle w:val="Zdraznnjemn"/>
@@ -10291,7 +10273,7 @@
                         </w:rPr>
                         <w:t xml:space="preserve"> – Spouštěcí skript serveru [Zdroj: vlastní]</w:t>
                       </w:r>
-                      <w:bookmarkEnd w:id="55"/>
+                      <w:bookmarkEnd w:id="56"/>
                     </w:p>
                   </w:txbxContent>
                 </v:textbox>
@@ -10328,7 +10310,7 @@
                     <pic:cNvPicPr/>
                   </pic:nvPicPr>
                   <pic:blipFill>
-                    <a:blip r:embed="rId23"/>
+                    <a:blip r:embed="rId22"/>
                     <a:stretch>
                       <a:fillRect/>
                     </a:stretch>
@@ -10368,7 +10350,7 @@
           <w:noProof/>
         </w:rPr>
         <w:drawing>
-          <wp:anchor distT="0" distB="0" distL="114300" distR="114300" simplePos="0" relativeHeight="251686912" behindDoc="0" locked="0" layoutInCell="1" allowOverlap="1" wp14:anchorId="46292C05" wp14:editId="79A79AB9">
+          <wp:anchor distT="0" distB="0" distL="114300" distR="114300" simplePos="0" relativeHeight="251686912" behindDoc="0" locked="0" layoutInCell="1" allowOverlap="1" wp14:anchorId="46292C05" wp14:editId="733AD373">
             <wp:simplePos x="0" y="0"/>
             <wp:positionH relativeFrom="margin">
               <wp:align>left</wp:align>
@@ -10393,7 +10375,7 @@
                     </pic:cNvPicPr>
                   </pic:nvPicPr>
                   <pic:blipFill>
-                    <a:blip r:embed="rId24" cstate="print">
+                    <a:blip r:embed="rId23" cstate="print">
                       <a:extLst>
                         <a:ext uri="{28A0092B-C50C-407E-A947-70E740481C1C}">
                           <a14:useLocalDpi xmlns:a14="http://schemas.microsoft.com/office/drawing/2010/main" val="0"/>
@@ -10408,7 +10390,7 @@
                   <pic:spPr bwMode="auto">
                     <a:xfrm>
                       <a:off x="0" y="0"/>
-                      <a:ext cx="4432288" cy="2321700"/>
+                      <a:ext cx="4419600" cy="2314575"/>
                     </a:xfrm>
                     <a:prstGeom prst="rect">
                       <a:avLst/>
@@ -10437,7 +10419,7 @@
         <mc:AlternateContent>
           <mc:Choice Requires="wps">
             <w:drawing>
-              <wp:anchor distT="0" distB="0" distL="114300" distR="114300" simplePos="0" relativeHeight="251715584" behindDoc="0" locked="0" layoutInCell="1" allowOverlap="1" wp14:anchorId="05D1C99B" wp14:editId="4DCC8DB5">
+              <wp:anchor distT="0" distB="0" distL="114300" distR="114300" simplePos="0" relativeHeight="251715584" behindDoc="0" locked="0" layoutInCell="1" allowOverlap="1" wp14:anchorId="05D1C99B" wp14:editId="63CA0A84">
                 <wp:simplePos x="0" y="0"/>
                 <wp:positionH relativeFrom="column">
                   <wp:posOffset>0</wp:posOffset>
@@ -10478,7 +10460,7 @@
                                 <w:rStyle w:val="Zdraznnjemn"/>
                               </w:rPr>
                             </w:pPr>
-                            <w:bookmarkStart w:id="56" w:name="_Toc133258199"/>
+                            <w:bookmarkStart w:id="57" w:name="_Toc133258199"/>
                             <w:r>
                               <w:rPr>
                                 <w:rStyle w:val="Zdraznnjemn"/>
@@ -10522,7 +10504,7 @@
                               </w:rPr>
                               <w:t xml:space="preserve"> – Fotka z virtuálního prostředí serveru [Zdroj: vlastní]</w:t>
                             </w:r>
-                            <w:bookmarkEnd w:id="56"/>
+                            <w:bookmarkEnd w:id="57"/>
                           </w:p>
                         </w:txbxContent>
                       </wps:txbx>
@@ -10535,12 +10517,18 @@
                     </wps:wsp>
                   </a:graphicData>
                 </a:graphic>
+                <wp14:sizeRelH relativeFrom="margin">
+                  <wp14:pctWidth>0</wp14:pctWidth>
+                </wp14:sizeRelH>
+                <wp14:sizeRelV relativeFrom="margin">
+                  <wp14:pctHeight>0</wp14:pctHeight>
+                </wp14:sizeRelV>
               </wp:anchor>
             </w:drawing>
           </mc:Choice>
           <mc:Fallback>
             <w:pict>
-              <v:shape w14:anchorId="05D1C99B" id="Textové pole 30" o:spid="_x0000_s1039" type="#_x0000_t202" style="position:absolute;left:0;text-align:left;margin-left:0;margin-top:207.8pt;width:5in;height:.05pt;z-index:251715584;visibility:visible;mso-wrap-style:square;mso-wrap-distance-left:9pt;mso-wrap-distance-top:0;mso-wrap-distance-right:9pt;mso-wrap-distance-bottom:0;mso-position-horizontal:absolute;mso-position-horizontal-relative:text;mso-position-vertical:absolute;mso-position-vertical-relative:text;v-text-anchor:top" o:gfxdata="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" stroked="f">
+              <v:shape w14:anchorId="05D1C99B" id="Textové pole 30" o:spid="_x0000_s1039" type="#_x0000_t202" style="position:absolute;left:0;text-align:left;margin-left:0;margin-top:207.8pt;width:5in;height:.05pt;z-index:251715584;visibility:visible;mso-wrap-style:square;mso-width-percent:0;mso-height-percent:0;mso-wrap-distance-left:9pt;mso-wrap-distance-top:0;mso-wrap-distance-right:9pt;mso-wrap-distance-bottom:0;mso-position-horizontal:absolute;mso-position-horizontal-relative:text;mso-position-vertical:absolute;mso-position-vertical-relative:text;mso-width-percent:0;mso-height-percent:0;mso-width-relative:margin;mso-height-relative:margin;v-text-anchor:top" o:gfxdata="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" stroked="f">
                 <v:textbox style="mso-fit-shape-to-text:t" inset="0,0,0,0">
                   <w:txbxContent>
                     <w:p>
@@ -10550,7 +10538,7 @@
                           <w:rStyle w:val="Zdraznnjemn"/>
                         </w:rPr>
                       </w:pPr>
-                      <w:bookmarkStart w:id="57" w:name="_Toc133258199"/>
+                      <w:bookmarkStart w:id="58" w:name="_Toc133258199"/>
                       <w:r>
                         <w:rPr>
                           <w:rStyle w:val="Zdraznnjemn"/>
@@ -10594,7 +10582,7 @@
                         </w:rPr>
                         <w:t xml:space="preserve"> – Fotka z virtuálního prostředí serveru [Zdroj: vlastní]</w:t>
                       </w:r>
-                      <w:bookmarkEnd w:id="57"/>
+                      <w:bookmarkEnd w:id="58"/>
                     </w:p>
                   </w:txbxContent>
                 </v:textbox>
@@ -10667,12 +10655,12 @@
         </w:numPr>
         <w:spacing w:line="360" w:lineRule="auto"/>
       </w:pPr>
-      <w:bookmarkStart w:id="58" w:name="_Toc133232331"/>
+      <w:bookmarkStart w:id="59" w:name="_Toc133330348"/>
       <w:r>
         <w:lastRenderedPageBreak/>
         <w:t>Komunikace přes MQTT</w:t>
       </w:r>
-      <w:bookmarkEnd w:id="58"/>
+      <w:bookmarkEnd w:id="59"/>
     </w:p>
     <w:p>
       <w:pPr>
@@ -10823,7 +10811,7 @@
                                 <w:rStyle w:val="Zdraznnjemn"/>
                               </w:rPr>
                             </w:pPr>
-                            <w:bookmarkStart w:id="59" w:name="_Toc133258200"/>
+                            <w:bookmarkStart w:id="60" w:name="_Toc133258200"/>
                             <w:r>
                               <w:rPr>
                                 <w:rStyle w:val="Zdraznnjemn"/>
@@ -10867,7 +10855,7 @@
                               </w:rPr>
                               <w:t xml:space="preserve"> – Zjednodušené schéma komunikace [Zdroj: vlastní]</w:t>
                             </w:r>
-                            <w:bookmarkEnd w:id="59"/>
+                            <w:bookmarkEnd w:id="60"/>
                           </w:p>
                         </w:txbxContent>
                       </wps:txbx>
@@ -10895,7 +10883,7 @@
                           <w:rStyle w:val="Zdraznnjemn"/>
                         </w:rPr>
                       </w:pPr>
-                      <w:bookmarkStart w:id="60" w:name="_Toc133258200"/>
+                      <w:bookmarkStart w:id="61" w:name="_Toc133258200"/>
                       <w:r>
                         <w:rPr>
                           <w:rStyle w:val="Zdraznnjemn"/>
@@ -10939,7 +10927,7 @@
                         </w:rPr>
                         <w:t xml:space="preserve"> – Zjednodušené schéma komunikace [Zdroj: vlastní]</w:t>
                       </w:r>
-                      <w:bookmarkEnd w:id="60"/>
+                      <w:bookmarkEnd w:id="61"/>
                     </w:p>
                   </w:txbxContent>
                 </v:textbox>
@@ -10979,7 +10967,7 @@
                     </pic:cNvPicPr>
                   </pic:nvPicPr>
                   <pic:blipFill>
-                    <a:blip r:embed="rId25" cstate="print">
+                    <a:blip r:embed="rId24" cstate="print">
                       <a:extLst>
                         <a:ext uri="{28A0092B-C50C-407E-A947-70E740481C1C}">
                           <a14:useLocalDpi xmlns:a14="http://schemas.microsoft.com/office/drawing/2010/main" val="0"/>
@@ -11079,12 +11067,12 @@
         </w:numPr>
         <w:spacing w:line="360" w:lineRule="auto"/>
       </w:pPr>
-      <w:bookmarkStart w:id="61" w:name="_Toc133232332"/>
+      <w:bookmarkStart w:id="62" w:name="_Toc133330349"/>
       <w:r>
         <w:lastRenderedPageBreak/>
         <w:t>Použité součástky</w:t>
       </w:r>
-      <w:bookmarkEnd w:id="61"/>
+      <w:bookmarkEnd w:id="62"/>
     </w:p>
     <w:p>
       <w:pPr>
@@ -11092,7 +11080,7 @@
         <w:spacing w:line="360" w:lineRule="auto"/>
         <w:ind w:firstLine="360"/>
       </w:pPr>
-      <w:bookmarkStart w:id="62" w:name="_Toc133232333"/>
+      <w:bookmarkStart w:id="63" w:name="_Toc133330350"/>
       <w:r>
         <w:t>6.1</w:t>
       </w:r>
@@ -11103,7 +11091,7 @@
         <w:tab/>
         <w:t>Tlačítko</w:t>
       </w:r>
-      <w:bookmarkEnd w:id="62"/>
+      <w:bookmarkEnd w:id="63"/>
     </w:p>
     <w:p>
       <w:pPr>
@@ -11155,7 +11143,7 @@
                     </pic:cNvPicPr>
                   </pic:nvPicPr>
                   <pic:blipFill>
-                    <a:blip r:embed="rId26">
+                    <a:blip r:embed="rId25">
                       <a:extLst>
                         <a:ext uri="{28A0092B-C50C-407E-A947-70E740481C1C}">
                           <a14:useLocalDpi xmlns:a14="http://schemas.microsoft.com/office/drawing/2010/main" val="0"/>
@@ -11285,7 +11273,7 @@
                                 <w:rStyle w:val="Zdraznnjemn"/>
                               </w:rPr>
                             </w:pPr>
-                            <w:bookmarkStart w:id="63" w:name="_Toc133258201"/>
+                            <w:bookmarkStart w:id="64" w:name="_Toc133258201"/>
                             <w:r>
                               <w:rPr>
                                 <w:rStyle w:val="Zdraznnjemn"/>
@@ -11341,7 +11329,7 @@
                               </w:rPr>
                               <w:t xml:space="preserve"> [Zdroj: vlastní]</w:t>
                             </w:r>
-                            <w:bookmarkEnd w:id="63"/>
+                            <w:bookmarkEnd w:id="64"/>
                           </w:p>
                         </w:txbxContent>
                       </wps:txbx>
@@ -11372,7 +11360,7 @@
                           <w:rStyle w:val="Zdraznnjemn"/>
                         </w:rPr>
                       </w:pPr>
-                      <w:bookmarkStart w:id="64" w:name="_Toc133258201"/>
+                      <w:bookmarkStart w:id="65" w:name="_Toc133258201"/>
                       <w:r>
                         <w:rPr>
                           <w:rStyle w:val="Zdraznnjemn"/>
@@ -11428,7 +11416,7 @@
                         </w:rPr>
                         <w:t xml:space="preserve"> [Zdroj: vlastní]</w:t>
                       </w:r>
-                      <w:bookmarkEnd w:id="64"/>
+                      <w:bookmarkEnd w:id="65"/>
                     </w:p>
                   </w:txbxContent>
                 </v:textbox>
@@ -11455,7 +11443,7 @@
         <w:spacing w:line="360" w:lineRule="auto"/>
         <w:ind w:firstLine="360"/>
       </w:pPr>
-      <w:bookmarkStart w:id="65" w:name="_Toc133232334"/>
+      <w:bookmarkStart w:id="66" w:name="_Toc133330351"/>
       <w:r>
         <w:t>6.2</w:t>
       </w:r>
@@ -11475,7 +11463,7 @@
       <w:r>
         <w:t>roservo</w:t>
       </w:r>
-      <w:bookmarkEnd w:id="65"/>
+      <w:bookmarkEnd w:id="66"/>
       <w:proofErr w:type="spellEnd"/>
     </w:p>
     <w:p>
@@ -11541,7 +11529,7 @@
                     </pic:cNvPicPr>
                   </pic:nvPicPr>
                   <pic:blipFill>
-                    <a:blip r:embed="rId27" cstate="print">
+                    <a:blip r:embed="rId26" cstate="print">
                       <a:extLst>
                         <a:ext uri="{28A0092B-C50C-407E-A947-70E740481C1C}">
                           <a14:useLocalDpi xmlns:a14="http://schemas.microsoft.com/office/drawing/2010/main" val="0"/>
@@ -11646,7 +11634,7 @@
                                 <w:rStyle w:val="Zdraznnjemn"/>
                               </w:rPr>
                             </w:pPr>
-                            <w:bookmarkStart w:id="66" w:name="_Toc133258202"/>
+                            <w:bookmarkStart w:id="67" w:name="_Toc133258202"/>
                             <w:r>
                               <w:rPr>
                                 <w:rStyle w:val="Zdraznnjemn"/>
@@ -11704,7 +11692,7 @@
                               </w:rPr>
                               <w:t xml:space="preserve"> [Zdroj: vlastní]</w:t>
                             </w:r>
-                            <w:bookmarkEnd w:id="66"/>
+                            <w:bookmarkEnd w:id="67"/>
                           </w:p>
                         </w:txbxContent>
                       </wps:txbx>
@@ -11735,7 +11723,7 @@
                           <w:rStyle w:val="Zdraznnjemn"/>
                         </w:rPr>
                       </w:pPr>
-                      <w:bookmarkStart w:id="67" w:name="_Toc133258202"/>
+                      <w:bookmarkStart w:id="68" w:name="_Toc133258202"/>
                       <w:r>
                         <w:rPr>
                           <w:rStyle w:val="Zdraznnjemn"/>
@@ -11793,7 +11781,7 @@
                         </w:rPr>
                         <w:t xml:space="preserve"> [Zdroj: vlastní]</w:t>
                       </w:r>
-                      <w:bookmarkEnd w:id="67"/>
+                      <w:bookmarkEnd w:id="68"/>
                     </w:p>
                   </w:txbxContent>
                 </v:textbox>
@@ -11815,7 +11803,7 @@
         <w:spacing w:line="360" w:lineRule="auto"/>
         <w:ind w:firstLine="360"/>
       </w:pPr>
-      <w:bookmarkStart w:id="68" w:name="_Toc133232335"/>
+      <w:bookmarkStart w:id="69" w:name="_Toc133330352"/>
       <w:r>
         <w:lastRenderedPageBreak/>
         <w:t>6.3.</w:t>
@@ -11829,7 +11817,7 @@
         </w:rPr>
         <w:t>RGB LED</w:t>
       </w:r>
-      <w:bookmarkEnd w:id="68"/>
+      <w:bookmarkEnd w:id="69"/>
     </w:p>
     <w:p>
       <w:pPr>
@@ -11947,7 +11935,7 @@
                                 <w:rStyle w:val="Zdraznnjemn"/>
                               </w:rPr>
                             </w:pPr>
-                            <w:bookmarkStart w:id="69" w:name="_Toc133258203"/>
+                            <w:bookmarkStart w:id="70" w:name="_Toc133258203"/>
                             <w:r>
                               <w:rPr>
                                 <w:rStyle w:val="Zdraznnjemn"/>
@@ -12009,7 +11997,7 @@
                               </w:rPr>
                               <w:t>[Zdroj: vlastní]</w:t>
                             </w:r>
-                            <w:bookmarkEnd w:id="69"/>
+                            <w:bookmarkEnd w:id="70"/>
                           </w:p>
                         </w:txbxContent>
                       </wps:txbx>
@@ -12037,7 +12025,7 @@
                           <w:rStyle w:val="Zdraznnjemn"/>
                         </w:rPr>
                       </w:pPr>
-                      <w:bookmarkStart w:id="70" w:name="_Toc133258203"/>
+                      <w:bookmarkStart w:id="71" w:name="_Toc133258203"/>
                       <w:r>
                         <w:rPr>
                           <w:rStyle w:val="Zdraznnjemn"/>
@@ -12099,7 +12087,7 @@
                         </w:rPr>
                         <w:t>[Zdroj: vlastní]</w:t>
                       </w:r>
-                      <w:bookmarkEnd w:id="70"/>
+                      <w:bookmarkEnd w:id="71"/>
                     </w:p>
                   </w:txbxContent>
                 </v:textbox>
@@ -12137,7 +12125,7 @@
                     <pic:cNvPicPr/>
                   </pic:nvPicPr>
                   <pic:blipFill>
-                    <a:blip r:embed="rId28">
+                    <a:blip r:embed="rId27">
                       <a:extLst>
                         <a:ext uri="{28A0092B-C50C-407E-A947-70E740481C1C}">
                           <a14:useLocalDpi xmlns:a14="http://schemas.microsoft.com/office/drawing/2010/main" val="0"/>
@@ -12214,12 +12202,12 @@
         </w:numPr>
         <w:spacing w:line="360" w:lineRule="auto"/>
       </w:pPr>
-      <w:bookmarkStart w:id="71" w:name="_Toc133232336"/>
+      <w:bookmarkStart w:id="72" w:name="_Toc133330353"/>
       <w:r>
         <w:lastRenderedPageBreak/>
         <w:t>Závěr</w:t>
       </w:r>
-      <w:bookmarkEnd w:id="71"/>
+      <w:bookmarkEnd w:id="72"/>
     </w:p>
     <w:p>
       <w:pPr>
@@ -12484,6 +12472,118 @@
                 <pic:pic xmlns:pic="http://schemas.openxmlformats.org/drawingml/2006/picture">
                   <pic:nvPicPr>
                     <pic:cNvPr id="0" name="Picture 11"/>
+                    <pic:cNvPicPr>
+                      <a:picLocks noChangeAspect="1" noChangeArrowheads="1"/>
+                    </pic:cNvPicPr>
+                  </pic:nvPicPr>
+                  <pic:blipFill>
+                    <a:blip r:embed="rId28">
+                      <a:extLst>
+                        <a:ext uri="{28A0092B-C50C-407E-A947-70E740481C1C}">
+                          <a14:useLocalDpi xmlns:a14="http://schemas.microsoft.com/office/drawing/2010/main" val="0"/>
+                        </a:ext>
+                      </a:extLst>
+                    </a:blip>
+                    <a:srcRect/>
+                    <a:stretch>
+                      <a:fillRect/>
+                    </a:stretch>
+                  </pic:blipFill>
+                  <pic:spPr bwMode="auto">
+                    <a:xfrm>
+                      <a:off x="0" y="0"/>
+                      <a:ext cx="5394960" cy="4046220"/>
+                    </a:xfrm>
+                    <a:prstGeom prst="rect">
+                      <a:avLst/>
+                    </a:prstGeom>
+                    <a:noFill/>
+                    <a:ln>
+                      <a:noFill/>
+                    </a:ln>
+                  </pic:spPr>
+                </pic:pic>
+              </a:graphicData>
+            </a:graphic>
+          </wp:inline>
+        </w:drawing>
+      </w:r>
+    </w:p>
+    <w:p>
+      <w:pPr>
+        <w:pStyle w:val="Titulek"/>
+        <w:rPr>
+          <w:rStyle w:val="Zdraznnjemn"/>
+        </w:rPr>
+      </w:pPr>
+      <w:bookmarkStart w:id="73" w:name="_Toc133258204"/>
+      <w:r>
+        <w:rPr>
+          <w:rStyle w:val="Zdraznnjemn"/>
+        </w:rPr>
+        <w:t xml:space="preserve">Obrázek </w:t>
+      </w:r>
+      <w:r>
+        <w:rPr>
+          <w:rStyle w:val="Zdraznnjemn"/>
+        </w:rPr>
+        <w:fldChar w:fldCharType="begin"/>
+      </w:r>
+      <w:r>
+        <w:rPr>
+          <w:rStyle w:val="Zdraznnjemn"/>
+        </w:rPr>
+        <w:instrText xml:space="preserve"> SEQ Obrázek \* ARABIC </w:instrText>
+      </w:r>
+      <w:r>
+        <w:rPr>
+          <w:rStyle w:val="Zdraznnjemn"/>
+        </w:rPr>
+        <w:fldChar w:fldCharType="separate"/>
+      </w:r>
+      <w:r>
+        <w:rPr>
+          <w:rStyle w:val="Zdraznnjemn"/>
+          <w:noProof/>
+        </w:rPr>
+        <w:t>19</w:t>
+      </w:r>
+      <w:r>
+        <w:rPr>
+          <w:rStyle w:val="Zdraznnjemn"/>
+        </w:rPr>
+        <w:fldChar w:fldCharType="end"/>
+      </w:r>
+      <w:r>
+        <w:rPr>
+          <w:rStyle w:val="Zdraznnjemn"/>
+        </w:rPr>
+        <w:t xml:space="preserve"> – Hotový výrobek [Zdroj: vlastní]</w:t>
+      </w:r>
+      <w:bookmarkEnd w:id="73"/>
+    </w:p>
+    <w:p/>
+    <w:p>
+      <w:pPr>
+        <w:keepNext/>
+      </w:pPr>
+      <w:r>
+        <w:rPr>
+          <w:noProof/>
+        </w:rPr>
+        <w:drawing>
+          <wp:inline distT="0" distB="0" distL="0" distR="0" wp14:anchorId="76B8EAC4" wp14:editId="792673A7">
+            <wp:extent cx="5394960" cy="4046220"/>
+            <wp:effectExtent l="0" t="0" r="0" b="0"/>
+            <wp:docPr id="14" name="Obrázek 14"/>
+            <wp:cNvGraphicFramePr>
+              <a:graphicFrameLocks xmlns:a="http://schemas.openxmlformats.org/drawingml/2006/main" noChangeAspect="1"/>
+            </wp:cNvGraphicFramePr>
+            <a:graphic xmlns:a="http://schemas.openxmlformats.org/drawingml/2006/main">
+              <a:graphicData uri="http://schemas.openxmlformats.org/drawingml/2006/picture">
+                <pic:pic xmlns:pic="http://schemas.openxmlformats.org/drawingml/2006/picture">
+                  <pic:nvPicPr>
+                    <pic:cNvPr id="0" name="Picture 12"/>
                     <pic:cNvPicPr>
                       <a:picLocks noChangeAspect="1" noChangeArrowheads="1"/>
                     </pic:cNvPicPr>
@@ -12528,7 +12628,7 @@
           <w:rStyle w:val="Zdraznnjemn"/>
         </w:rPr>
       </w:pPr>
-      <w:bookmarkStart w:id="72" w:name="_Toc133258204"/>
+      <w:bookmarkStart w:id="74" w:name="_Toc133258205"/>
       <w:r>
         <w:rPr>
           <w:rStyle w:val="Zdraznnjemn"/>
@@ -12556,9 +12656,8 @@
       <w:r>
         <w:rPr>
           <w:rStyle w:val="Zdraznnjemn"/>
-          <w:noProof/>
-        </w:rPr>
-        <w:t>19</w:t>
+        </w:rPr>
+        <w:t>20</w:t>
       </w:r>
       <w:r>
         <w:rPr>
@@ -12570,132 +12669,21 @@
         <w:rPr>
           <w:rStyle w:val="Zdraznnjemn"/>
         </w:rPr>
-        <w:t xml:space="preserve"> – Hotový výrobek [Zdroj: vlastní]</w:t>
-      </w:r>
-      <w:bookmarkEnd w:id="72"/>
-    </w:p>
-    <w:p/>
-    <w:p>
-      <w:pPr>
-        <w:keepNext/>
-      </w:pPr>
-      <w:r>
-        <w:rPr>
-          <w:noProof/>
-        </w:rPr>
-        <w:drawing>
-          <wp:inline distT="0" distB="0" distL="0" distR="0" wp14:anchorId="76B8EAC4" wp14:editId="792673A7">
-            <wp:extent cx="5394960" cy="4046220"/>
-            <wp:effectExtent l="0" t="0" r="0" b="0"/>
-            <wp:docPr id="14" name="Obrázek 14"/>
-            <wp:cNvGraphicFramePr>
-              <a:graphicFrameLocks xmlns:a="http://schemas.openxmlformats.org/drawingml/2006/main" noChangeAspect="1"/>
-            </wp:cNvGraphicFramePr>
-            <a:graphic xmlns:a="http://schemas.openxmlformats.org/drawingml/2006/main">
-              <a:graphicData uri="http://schemas.openxmlformats.org/drawingml/2006/picture">
-                <pic:pic xmlns:pic="http://schemas.openxmlformats.org/drawingml/2006/picture">
-                  <pic:nvPicPr>
-                    <pic:cNvPr id="0" name="Picture 12"/>
-                    <pic:cNvPicPr>
-                      <a:picLocks noChangeAspect="1" noChangeArrowheads="1"/>
-                    </pic:cNvPicPr>
-                  </pic:nvPicPr>
-                  <pic:blipFill>
-                    <a:blip r:embed="rId30">
-                      <a:extLst>
-                        <a:ext uri="{28A0092B-C50C-407E-A947-70E740481C1C}">
-                          <a14:useLocalDpi xmlns:a14="http://schemas.microsoft.com/office/drawing/2010/main" val="0"/>
-                        </a:ext>
-                      </a:extLst>
-                    </a:blip>
-                    <a:srcRect/>
-                    <a:stretch>
-                      <a:fillRect/>
-                    </a:stretch>
-                  </pic:blipFill>
-                  <pic:spPr bwMode="auto">
-                    <a:xfrm>
-                      <a:off x="0" y="0"/>
-                      <a:ext cx="5394960" cy="4046220"/>
-                    </a:xfrm>
-                    <a:prstGeom prst="rect">
-                      <a:avLst/>
-                    </a:prstGeom>
-                    <a:noFill/>
-                    <a:ln>
-                      <a:noFill/>
-                    </a:ln>
-                  </pic:spPr>
-                </pic:pic>
-              </a:graphicData>
-            </a:graphic>
-          </wp:inline>
-        </w:drawing>
-      </w:r>
-    </w:p>
-    <w:p>
-      <w:pPr>
-        <w:pStyle w:val="Titulek"/>
+        <w:t xml:space="preserve"> – Hotový výrobek – </w:t>
+      </w:r>
+      <w:r>
         <w:rPr>
           <w:rStyle w:val="Zdraznnjemn"/>
         </w:rPr>
-      </w:pPr>
-      <w:bookmarkStart w:id="73" w:name="_Toc133258205"/>
+        <w:t>otevřené dveře, rozsvícené světlo</w:t>
+      </w:r>
       <w:r>
         <w:rPr>
           <w:rStyle w:val="Zdraznnjemn"/>
         </w:rPr>
-        <w:t xml:space="preserve">Obrázek </w:t>
-      </w:r>
-      <w:r>
-        <w:rPr>
-          <w:rStyle w:val="Zdraznnjemn"/>
-        </w:rPr>
-        <w:fldChar w:fldCharType="begin"/>
-      </w:r>
-      <w:r>
-        <w:rPr>
-          <w:rStyle w:val="Zdraznnjemn"/>
-        </w:rPr>
-        <w:instrText xml:space="preserve"> SEQ Obrázek \* ARABIC </w:instrText>
-      </w:r>
-      <w:r>
-        <w:rPr>
-          <w:rStyle w:val="Zdraznnjemn"/>
-        </w:rPr>
-        <w:fldChar w:fldCharType="separate"/>
-      </w:r>
-      <w:r>
-        <w:rPr>
-          <w:rStyle w:val="Zdraznnjemn"/>
-        </w:rPr>
-        <w:t>20</w:t>
-      </w:r>
-      <w:r>
-        <w:rPr>
-          <w:rStyle w:val="Zdraznnjemn"/>
-        </w:rPr>
-        <w:fldChar w:fldCharType="end"/>
-      </w:r>
-      <w:r>
-        <w:rPr>
-          <w:rStyle w:val="Zdraznnjemn"/>
-        </w:rPr>
-        <w:t xml:space="preserve"> – Hotový výrobek – </w:t>
-      </w:r>
-      <w:r>
-        <w:rPr>
-          <w:rStyle w:val="Zdraznnjemn"/>
-        </w:rPr>
-        <w:t>otevřené dveře, rozsvícené světlo</w:t>
-      </w:r>
-      <w:r>
-        <w:rPr>
-          <w:rStyle w:val="Zdraznnjemn"/>
-        </w:rPr>
         <w:t xml:space="preserve"> [Zdroj: vlastní]</w:t>
       </w:r>
-      <w:bookmarkEnd w:id="73"/>
+      <w:bookmarkEnd w:id="74"/>
     </w:p>
     <w:p/>
     <w:p>
@@ -12713,12 +12701,12 @@
         <w:spacing w:line="360" w:lineRule="auto"/>
         <w:jc w:val="both"/>
       </w:pPr>
-      <w:bookmarkStart w:id="74" w:name="_Toc133232337"/>
+      <w:bookmarkStart w:id="75" w:name="_Toc133330354"/>
       <w:r>
         <w:lastRenderedPageBreak/>
         <w:t>Použité zdroje</w:t>
       </w:r>
-      <w:bookmarkEnd w:id="74"/>
+      <w:bookmarkEnd w:id="75"/>
     </w:p>
     <w:p>
       <w:pPr>
@@ -12752,7 +12740,7 @@
       <w:r>
         <w:t xml:space="preserve">Dostupné z: </w:t>
       </w:r>
-      <w:hyperlink r:id="rId31" w:history="1">
+      <w:hyperlink r:id="rId30" w:history="1">
         <w:r>
           <w:rPr>
             <w:rStyle w:val="Hypertextovodkaz"/>
@@ -12789,7 +12777,7 @@
       <w:r>
         <w:t xml:space="preserve">Dostupné z: </w:t>
       </w:r>
-      <w:hyperlink r:id="rId32" w:history="1">
+      <w:hyperlink r:id="rId31" w:history="1">
         <w:r>
           <w:rPr>
             <w:rStyle w:val="Hypertextovodkaz"/>
@@ -12832,7 +12820,7 @@
       <w:r>
         <w:t xml:space="preserve">Dostupné z: </w:t>
       </w:r>
-      <w:hyperlink r:id="rId33" w:history="1">
+      <w:hyperlink r:id="rId32" w:history="1">
         <w:r>
           <w:rPr>
             <w:rStyle w:val="Hypertextovodkaz"/>
@@ -12899,7 +12887,7 @@
       <w:r>
         <w:t xml:space="preserve">Dostupné z: </w:t>
       </w:r>
-      <w:hyperlink r:id="rId34" w:history="1">
+      <w:hyperlink r:id="rId33" w:history="1">
         <w:r>
           <w:rPr>
             <w:rStyle w:val="Hypertextovodkaz"/>
@@ -12950,7 +12938,7 @@
       <w:r>
         <w:t xml:space="preserve">Dostupné z: </w:t>
       </w:r>
-      <w:hyperlink r:id="rId35" w:history="1">
+      <w:hyperlink r:id="rId34" w:history="1">
         <w:r>
           <w:rPr>
             <w:rStyle w:val="Hypertextovodkaz"/>
@@ -12993,7 +12981,7 @@
       <w:r>
         <w:t xml:space="preserve">Dostupné z: </w:t>
       </w:r>
-      <w:hyperlink r:id="rId36" w:history="1">
+      <w:hyperlink r:id="rId35" w:history="1">
         <w:r>
           <w:rPr>
             <w:rStyle w:val="Hypertextovodkaz"/>
@@ -13041,7 +13029,7 @@
       <w:r>
         <w:t xml:space="preserve">Dostupné z: </w:t>
       </w:r>
-      <w:hyperlink r:id="rId37" w:history="1">
+      <w:hyperlink r:id="rId36" w:history="1">
         <w:r>
           <w:rPr>
             <w:rStyle w:val="Hypertextovodkaz"/>
@@ -13069,7 +13057,7 @@
       <w:r>
         <w:t xml:space="preserve">Dostupné z: </w:t>
       </w:r>
-      <w:hyperlink r:id="rId38" w:tgtFrame="_new" w:history="1">
+      <w:hyperlink r:id="rId37" w:tgtFrame="_new" w:history="1">
         <w:r>
           <w:rPr>
             <w:rStyle w:val="Hypertextovodkaz"/>
@@ -13093,12 +13081,12 @@
         </w:numPr>
         <w:spacing w:line="360" w:lineRule="auto"/>
       </w:pPr>
-      <w:bookmarkStart w:id="75" w:name="_Toc133232338"/>
+      <w:bookmarkStart w:id="76" w:name="_Toc133330355"/>
       <w:r>
         <w:lastRenderedPageBreak/>
         <w:t>Seznam obrázků</w:t>
       </w:r>
-      <w:bookmarkEnd w:id="75"/>
+      <w:bookmarkEnd w:id="76"/>
     </w:p>
     <w:p>
       <w:pPr>
@@ -13124,7 +13112,7 @@
       <w:r>
         <w:fldChar w:fldCharType="separate"/>
       </w:r>
-      <w:hyperlink r:id="rId39" w:anchor="_Toc133258186" w:history="1">
+      <w:hyperlink r:id="rId38" w:anchor="_Toc133258186" w:history="1">
         <w:r>
           <w:rPr>
             <w:rStyle w:val="Hypertextovodkaz"/>
@@ -13197,7 +13185,7 @@
           <w:szCs w:val="22"/>
         </w:rPr>
       </w:pPr>
-      <w:hyperlink r:id="rId40" w:anchor="_Toc133258187" w:history="1">
+      <w:hyperlink r:id="rId39" w:anchor="_Toc133258187" w:history="1">
         <w:r>
           <w:rPr>
             <w:rStyle w:val="Hypertextovodkaz"/>
@@ -13270,7 +13258,7 @@
           <w:szCs w:val="22"/>
         </w:rPr>
       </w:pPr>
-      <w:hyperlink r:id="rId41" w:anchor="_Toc133258188" w:history="1">
+      <w:hyperlink r:id="rId40" w:anchor="_Toc133258188" w:history="1">
         <w:r>
           <w:rPr>
             <w:rStyle w:val="Hypertextovodkaz"/>
@@ -13343,7 +13331,7 @@
           <w:szCs w:val="22"/>
         </w:rPr>
       </w:pPr>
-      <w:hyperlink r:id="rId42" w:anchor="_Toc133258189" w:history="1">
+      <w:hyperlink r:id="rId41" w:anchor="_Toc133258189" w:history="1">
         <w:r>
           <w:rPr>
             <w:rStyle w:val="Hypertextovodkaz"/>
@@ -13416,7 +13404,7 @@
           <w:szCs w:val="22"/>
         </w:rPr>
       </w:pPr>
-      <w:hyperlink r:id="rId43" w:anchor="_Toc133258190" w:history="1">
+      <w:hyperlink r:id="rId42" w:anchor="_Toc133258190" w:history="1">
         <w:r>
           <w:rPr>
             <w:rStyle w:val="Hypertextovodkaz"/>
@@ -13490,7 +13478,7 @@
           <w:szCs w:val="22"/>
         </w:rPr>
       </w:pPr>
-      <w:hyperlink r:id="rId44" w:anchor="_Toc133258191" w:history="1">
+      <w:hyperlink r:id="rId43" w:anchor="_Toc133258191" w:history="1">
         <w:r>
           <w:rPr>
             <w:rStyle w:val="Hypertextovodkaz"/>
@@ -13563,7 +13551,7 @@
           <w:szCs w:val="22"/>
         </w:rPr>
       </w:pPr>
-      <w:hyperlink r:id="rId45" w:anchor="_Toc133258192" w:history="1">
+      <w:hyperlink r:id="rId44" w:anchor="_Toc133258192" w:history="1">
         <w:r>
           <w:rPr>
             <w:rStyle w:val="Hypertextovodkaz"/>
@@ -13636,7 +13624,7 @@
           <w:szCs w:val="22"/>
         </w:rPr>
       </w:pPr>
-      <w:hyperlink r:id="rId46" w:anchor="_Toc133258193" w:history="1">
+      <w:hyperlink r:id="rId45" w:anchor="_Toc133258193" w:history="1">
         <w:r>
           <w:rPr>
             <w:rStyle w:val="Hypertextovodkaz"/>
@@ -13709,7 +13697,7 @@
           <w:szCs w:val="22"/>
         </w:rPr>
       </w:pPr>
-      <w:hyperlink r:id="rId47" w:anchor="_Toc133258194" w:history="1">
+      <w:hyperlink r:id="rId46" w:anchor="_Toc133258194" w:history="1">
         <w:r>
           <w:rPr>
             <w:rStyle w:val="Hypertextovodkaz"/>
@@ -13782,7 +13770,7 @@
           <w:szCs w:val="22"/>
         </w:rPr>
       </w:pPr>
-      <w:hyperlink r:id="rId48" w:anchor="_Toc133258195" w:history="1">
+      <w:hyperlink r:id="rId47" w:anchor="_Toc133258195" w:history="1">
         <w:r>
           <w:rPr>
             <w:rStyle w:val="Hypertextovodkaz"/>
@@ -13855,7 +13843,7 @@
           <w:szCs w:val="22"/>
         </w:rPr>
       </w:pPr>
-      <w:hyperlink r:id="rId49" w:anchor="_Toc133258196" w:history="1">
+      <w:hyperlink r:id="rId48" w:anchor="_Toc133258196" w:history="1">
         <w:r>
           <w:rPr>
             <w:rStyle w:val="Hypertextovodkaz"/>
@@ -13928,7 +13916,7 @@
           <w:szCs w:val="22"/>
         </w:rPr>
       </w:pPr>
-      <w:hyperlink r:id="rId50" w:anchor="_Toc133258197" w:history="1">
+      <w:hyperlink r:id="rId49" w:anchor="_Toc133258197" w:history="1">
         <w:r>
           <w:rPr>
             <w:rStyle w:val="Hypertextovodkaz"/>
@@ -14001,7 +13989,7 @@
           <w:szCs w:val="22"/>
         </w:rPr>
       </w:pPr>
-      <w:hyperlink r:id="rId51" w:anchor="_Toc133258198" w:history="1">
+      <w:hyperlink r:id="rId50" w:anchor="_Toc133258198" w:history="1">
         <w:r>
           <w:rPr>
             <w:rStyle w:val="Hypertextovodkaz"/>
@@ -14074,7 +14062,7 @@
           <w:szCs w:val="22"/>
         </w:rPr>
       </w:pPr>
-      <w:hyperlink r:id="rId52" w:anchor="_Toc133258199" w:history="1">
+      <w:hyperlink r:id="rId51" w:anchor="_Toc133258199" w:history="1">
         <w:r>
           <w:rPr>
             <w:rStyle w:val="Hypertextovodkaz"/>
@@ -14147,7 +14135,7 @@
           <w:szCs w:val="22"/>
         </w:rPr>
       </w:pPr>
-      <w:hyperlink r:id="rId53" w:anchor="_Toc133258200" w:history="1">
+      <w:hyperlink r:id="rId52" w:anchor="_Toc133258200" w:history="1">
         <w:r>
           <w:rPr>
             <w:rStyle w:val="Hypertextovodkaz"/>
@@ -14220,7 +14208,7 @@
           <w:szCs w:val="22"/>
         </w:rPr>
       </w:pPr>
-      <w:hyperlink r:id="rId54" w:anchor="_Toc133258201" w:history="1">
+      <w:hyperlink r:id="rId53" w:anchor="_Toc133258201" w:history="1">
         <w:r>
           <w:rPr>
             <w:rStyle w:val="Hypertextovodkaz"/>
@@ -14293,7 +14281,7 @@
           <w:szCs w:val="22"/>
         </w:rPr>
       </w:pPr>
-      <w:hyperlink r:id="rId55" w:anchor="_Toc133258202" w:history="1">
+      <w:hyperlink r:id="rId54" w:anchor="_Toc133258202" w:history="1">
         <w:r>
           <w:rPr>
             <w:rStyle w:val="Hypertextovodkaz"/>
@@ -14366,7 +14354,7 @@
           <w:szCs w:val="22"/>
         </w:rPr>
       </w:pPr>
-      <w:hyperlink r:id="rId56" w:anchor="_Toc133258203" w:history="1">
+      <w:hyperlink r:id="rId55" w:anchor="_Toc133258203" w:history="1">
         <w:r>
           <w:rPr>
             <w:rStyle w:val="Hypertextovodkaz"/>
@@ -14588,12 +14576,12 @@
         <w:pStyle w:val="Nadpis2"/>
         <w:spacing w:line="360" w:lineRule="auto"/>
       </w:pPr>
-      <w:bookmarkStart w:id="76" w:name="_Toc133232339"/>
+      <w:bookmarkStart w:id="77" w:name="_Toc133330356"/>
       <w:r>
         <w:lastRenderedPageBreak/>
         <w:t>10. Seznam příloh</w:t>
       </w:r>
-      <w:bookmarkEnd w:id="76"/>
+      <w:bookmarkEnd w:id="77"/>
     </w:p>
     <w:p>
       <w:pPr>
@@ -14649,6 +14637,7 @@
       </w:r>
     </w:p>
     <w:sectPr>
+      <w:footerReference w:type="default" r:id="rId56"/>
       <w:pgSz w:w="11905" w:h="16837"/>
       <w:pgMar w:top="709" w:right="1134" w:bottom="1134" w:left="2268" w:header="709" w:footer="709" w:gutter="0"/>
       <w:cols w:space="708"/>
@@ -16486,6 +16475,7 @@
     <w:lsdException w:name="HTML Sample" w:semiHidden="1" w:unhideWhenUsed="1"/>
     <w:lsdException w:name="HTML Typewriter" w:semiHidden="1" w:unhideWhenUsed="1"/>
     <w:lsdException w:name="HTML Variable" w:semiHidden="1" w:unhideWhenUsed="1"/>
+    <w:lsdException w:name="Normal Table" w:semiHidden="1" w:unhideWhenUsed="1"/>
     <w:lsdException w:name="annotation subject" w:semiHidden="1" w:unhideWhenUsed="1"/>
     <w:lsdException w:name="No List" w:semiHidden="1" w:unhideWhenUsed="1"/>
     <w:lsdException w:name="Outline List 1" w:semiHidden="1" w:unhideWhenUsed="1"/>
@@ -16532,8 +16522,10 @@
     <w:lsdException w:name="Table Subtle 2" w:semiHidden="1" w:unhideWhenUsed="1"/>
     <w:lsdException w:name="Table Web 1" w:semiHidden="1" w:unhideWhenUsed="1"/>
     <w:lsdException w:name="Table Web 2" w:semiHidden="1" w:unhideWhenUsed="1"/>
+    <w:lsdException w:name="Table Web 3" w:semiHidden="1" w:unhideWhenUsed="1"/>
     <w:lsdException w:name="Balloon Text" w:semiHidden="1" w:unhideWhenUsed="1"/>
     <w:lsdException w:name="Table Grid" w:uiPriority="39"/>
+    <w:lsdException w:name="Table Theme" w:semiHidden="1" w:unhideWhenUsed="1"/>
     <w:lsdException w:name="Placeholder Text" w:semiHidden="1"/>
     <w:lsdException w:name="No Spacing" w:uiPriority="1" w:qFormat="1"/>
     <w:lsdException w:name="Light Shading" w:uiPriority="60"/>

</xml_diff>

<commit_message>
ja to jebu fakt
</commit_message>
<xml_diff>
--- a/dokumentace/rocnikova prace jun.docx
+++ b/dokumentace/rocnikova prace jun.docx
@@ -1,6 +1,6 @@
 
 <file path=word/document.xml><?xml version="1.0" encoding="utf-8"?>
-<w:document xmlns:wpc="http://schemas.microsoft.com/office/word/2010/wordprocessingCanvas" xmlns:cx="http://schemas.microsoft.com/office/drawing/2014/chartex" xmlns:cx1="http://schemas.microsoft.com/office/drawing/2015/9/8/chartex" xmlns:cx2="http://schemas.microsoft.com/office/drawing/2015/10/21/chartex" xmlns:cx3="http://schemas.microsoft.com/office/drawing/2016/5/9/chartex" xmlns:cx4="http://schemas.microsoft.com/office/drawing/2016/5/10/chartex" xmlns:cx5="http://schemas.microsoft.com/office/drawing/2016/5/11/chartex" xmlns:cx6="http://schemas.microsoft.com/office/drawing/2016/5/12/chartex" xmlns:cx7="http://schemas.microsoft.com/office/drawing/2016/5/13/chartex" xmlns:cx8="http://schemas.microsoft.com/office/drawing/2016/5/14/chartex" xmlns:mc="http://schemas.openxmlformats.org/markup-compatibility/2006" xmlns:aink="http://schemas.microsoft.com/office/drawing/2016/ink" xmlns:am3d="http://schemas.microsoft.com/office/drawing/2017/model3d" xmlns:o="urn:schemas-microsoft-com:office:office" xmlns:oel="http://schemas.microsoft.com/office/2019/extlst" xmlns:r="http://schemas.openxmlformats.org/officeDocument/2006/relationships" xmlns:m="http://schemas.openxmlformats.org/officeDocument/2006/math" xmlns:v="urn:schemas-microsoft-com:vml" xmlns:wp14="http://schemas.microsoft.com/office/word/2010/wordprocessingDrawing" xmlns:wp="http://schemas.openxmlformats.org/drawingml/2006/wordprocessingDrawing" xmlns:w10="urn:schemas-microsoft-com:office:word" xmlns:w="http://schemas.openxmlformats.org/wordprocessingml/2006/main" xmlns:w14="http://schemas.microsoft.com/office/word/2010/wordml" xmlns:w15="http://schemas.microsoft.com/office/word/2012/wordml" xmlns:w16cex="http://schemas.microsoft.com/office/word/2018/wordml/cex" xmlns:w16cid="http://schemas.microsoft.com/office/word/2016/wordml/cid" xmlns:w16="http://schemas.microsoft.com/office/word/2018/wordml" xmlns:w16du="http://schemas.microsoft.com/office/word/2023/wordml/word16du" xmlns:w16sdtdh="http://schemas.microsoft.com/office/word/2020/wordml/sdtdatahash" xmlns:w16se="http://schemas.microsoft.com/office/word/2015/wordml/symex" xmlns:wpg="http://schemas.microsoft.com/office/word/2010/wordprocessingGroup" xmlns:wpi="http://schemas.microsoft.com/office/word/2010/wordprocessingInk" xmlns:wne="http://schemas.microsoft.com/office/word/2006/wordml" xmlns:wps="http://schemas.microsoft.com/office/word/2010/wordprocessingShape" mc:Ignorable="w14 w15 w16se w16cid w16 w16cex w16sdtdh wp14">
+<w:document xmlns:wpc="http://schemas.microsoft.com/office/word/2010/wordprocessingCanvas" xmlns:cx="http://schemas.microsoft.com/office/drawing/2014/chartex" xmlns:cx1="http://schemas.microsoft.com/office/drawing/2015/9/8/chartex" xmlns:cx2="http://schemas.microsoft.com/office/drawing/2015/10/21/chartex" xmlns:cx3="http://schemas.microsoft.com/office/drawing/2016/5/9/chartex" xmlns:cx4="http://schemas.microsoft.com/office/drawing/2016/5/10/chartex" xmlns:cx5="http://schemas.microsoft.com/office/drawing/2016/5/11/chartex" xmlns:cx6="http://schemas.microsoft.com/office/drawing/2016/5/12/chartex" xmlns:cx7="http://schemas.microsoft.com/office/drawing/2016/5/13/chartex" xmlns:cx8="http://schemas.microsoft.com/office/drawing/2016/5/14/chartex" xmlns:mc="http://schemas.openxmlformats.org/markup-compatibility/2006" xmlns:aink="http://schemas.microsoft.com/office/drawing/2016/ink" xmlns:am3d="http://schemas.microsoft.com/office/drawing/2017/model3d" xmlns:o="urn:schemas-microsoft-com:office:office" xmlns:r="http://schemas.openxmlformats.org/officeDocument/2006/relationships" xmlns:m="http://schemas.openxmlformats.org/officeDocument/2006/math" xmlns:v="urn:schemas-microsoft-com:vml" xmlns:wp14="http://schemas.microsoft.com/office/word/2010/wordprocessingDrawing" xmlns:wp="http://schemas.openxmlformats.org/drawingml/2006/wordprocessingDrawing" xmlns:w10="urn:schemas-microsoft-com:office:word" xmlns:w="http://schemas.openxmlformats.org/wordprocessingml/2006/main" xmlns:w14="http://schemas.microsoft.com/office/word/2010/wordml" xmlns:w15="http://schemas.microsoft.com/office/word/2012/wordml" xmlns:w16cid="http://schemas.microsoft.com/office/word/2016/wordml/cid" xmlns:w16se="http://schemas.microsoft.com/office/word/2015/wordml/symex" xmlns:wpg="http://schemas.microsoft.com/office/word/2010/wordprocessingGroup" xmlns:wpi="http://schemas.microsoft.com/office/word/2010/wordprocessingInk" xmlns:wne="http://schemas.microsoft.com/office/word/2006/wordml" xmlns:wps="http://schemas.microsoft.com/office/word/2010/wordprocessingShape" mc:Ignorable="w14 w15 w16se w16cid wp14">
   <w:body>
     <w:p>
       <w:pPr>
@@ -363,8 +363,10 @@
           <w:sz w:val="36"/>
           <w:szCs w:val="36"/>
         </w:rPr>
-        <w:t>Propojení domu s virtuálním světem</w:t>
-      </w:r>
+        <w:t>Model domu propojený se hrou</w:t>
+      </w:r>
+      <w:bookmarkStart w:id="0" w:name="_GoBack"/>
+      <w:bookmarkEnd w:id="0"/>
     </w:p>
     <w:p>
       <w:pPr>
@@ -1127,9 +1129,9 @@
                 <w:b/>
               </w:rPr>
             </w:pPr>
-            <w:bookmarkStart w:id="0" w:name="_Toc133147059"/>
-            <w:bookmarkStart w:id="1" w:name="_Toc133232313"/>
-            <w:bookmarkStart w:id="2" w:name="_Toc133330330"/>
+            <w:bookmarkStart w:id="1" w:name="_Toc133147059"/>
+            <w:bookmarkStart w:id="2" w:name="_Toc133232313"/>
+            <w:bookmarkStart w:id="3" w:name="_Toc133330330"/>
             <w:r>
               <w:rPr>
                 <w:rFonts w:ascii="Encode Sans" w:hAnsi="Encode Sans"/>
@@ -1137,9 +1139,9 @@
               </w:rPr>
               <w:t>Z A D Á N Í     R O Č N Í K O V É    P R Á C E</w:t>
             </w:r>
-            <w:bookmarkEnd w:id="0"/>
             <w:bookmarkEnd w:id="1"/>
             <w:bookmarkEnd w:id="2"/>
+            <w:bookmarkEnd w:id="3"/>
           </w:p>
         </w:tc>
       </w:tr>
@@ -2092,9 +2094,9 @@
           <w:szCs w:val="28"/>
         </w:rPr>
       </w:pPr>
-      <w:bookmarkStart w:id="3" w:name="_Toc133141303"/>
-    </w:p>
-    <w:bookmarkEnd w:id="3"/>
+      <w:bookmarkStart w:id="4" w:name="_Toc133141303"/>
+    </w:p>
+    <w:bookmarkEnd w:id="4"/>
     <w:p>
       <w:pPr>
         <w:rPr>
@@ -2167,22 +2169,22 @@
         <w:pStyle w:val="Nadpis2"/>
         <w:spacing w:line="360" w:lineRule="auto"/>
       </w:pPr>
-      <w:bookmarkStart w:id="4" w:name="_Toc132028304"/>
-      <w:bookmarkStart w:id="5" w:name="_Toc132028336"/>
-      <w:bookmarkStart w:id="6" w:name="_Toc132033744"/>
-      <w:bookmarkStart w:id="7" w:name="_Toc133085739"/>
-      <w:bookmarkStart w:id="8" w:name="_Toc133088408"/>
-      <w:bookmarkStart w:id="9" w:name="_Toc133330331"/>
+      <w:bookmarkStart w:id="5" w:name="_Toc132028304"/>
+      <w:bookmarkStart w:id="6" w:name="_Toc132028336"/>
+      <w:bookmarkStart w:id="7" w:name="_Toc132033744"/>
+      <w:bookmarkStart w:id="8" w:name="_Toc133085739"/>
+      <w:bookmarkStart w:id="9" w:name="_Toc133088408"/>
+      <w:bookmarkStart w:id="10" w:name="_Toc133330331"/>
       <w:r>
         <w:lastRenderedPageBreak/>
         <w:t>Anotace</w:t>
       </w:r>
-      <w:bookmarkEnd w:id="4"/>
       <w:bookmarkEnd w:id="5"/>
       <w:bookmarkEnd w:id="6"/>
       <w:bookmarkEnd w:id="7"/>
       <w:bookmarkEnd w:id="8"/>
       <w:bookmarkEnd w:id="9"/>
+      <w:bookmarkEnd w:id="10"/>
     </w:p>
     <w:p>
       <w:pPr>
@@ -2733,22 +2735,22 @@
         <w:pStyle w:val="Nadpis2"/>
         <w:spacing w:line="360" w:lineRule="auto"/>
       </w:pPr>
-      <w:bookmarkStart w:id="10" w:name="_Toc132028305"/>
-      <w:bookmarkStart w:id="11" w:name="_Toc132028337"/>
-      <w:bookmarkStart w:id="12" w:name="_Toc132033745"/>
-      <w:bookmarkStart w:id="13" w:name="_Toc133085740"/>
-      <w:bookmarkStart w:id="14" w:name="_Toc133088409"/>
-      <w:bookmarkStart w:id="15" w:name="_Toc133330332"/>
+      <w:bookmarkStart w:id="11" w:name="_Toc132028305"/>
+      <w:bookmarkStart w:id="12" w:name="_Toc132028337"/>
+      <w:bookmarkStart w:id="13" w:name="_Toc132033745"/>
+      <w:bookmarkStart w:id="14" w:name="_Toc133085740"/>
+      <w:bookmarkStart w:id="15" w:name="_Toc133088409"/>
+      <w:bookmarkStart w:id="16" w:name="_Toc133330332"/>
       <w:r>
         <w:lastRenderedPageBreak/>
         <w:t>Poděkování</w:t>
       </w:r>
-      <w:bookmarkEnd w:id="10"/>
       <w:bookmarkEnd w:id="11"/>
       <w:bookmarkEnd w:id="12"/>
       <w:bookmarkEnd w:id="13"/>
       <w:bookmarkEnd w:id="14"/>
       <w:bookmarkEnd w:id="15"/>
+      <w:bookmarkEnd w:id="16"/>
     </w:p>
     <w:p>
       <w:pPr>
@@ -5152,12 +5154,12 @@
         <w:spacing w:line="360" w:lineRule="auto"/>
         <w:jc w:val="both"/>
       </w:pPr>
-      <w:bookmarkStart w:id="16" w:name="_Toc133330333"/>
+      <w:bookmarkStart w:id="17" w:name="_Toc133330333"/>
       <w:r>
         <w:lastRenderedPageBreak/>
         <w:t>Úvod</w:t>
       </w:r>
-      <w:bookmarkEnd w:id="16"/>
+      <w:bookmarkEnd w:id="17"/>
     </w:p>
     <w:p>
       <w:pPr>
@@ -5294,12 +5296,12 @@
         <w:spacing w:line="360" w:lineRule="auto"/>
         <w:jc w:val="both"/>
       </w:pPr>
-      <w:bookmarkStart w:id="17" w:name="_Toc133330334"/>
+      <w:bookmarkStart w:id="18" w:name="_Toc133330334"/>
       <w:r>
         <w:lastRenderedPageBreak/>
         <w:t>Cíle a požadavky</w:t>
       </w:r>
-      <w:bookmarkEnd w:id="17"/>
+      <w:bookmarkEnd w:id="18"/>
     </w:p>
     <w:p>
       <w:pPr>
@@ -5310,11 +5312,11 @@
         </w:numPr>
         <w:spacing w:line="360" w:lineRule="auto"/>
       </w:pPr>
-      <w:bookmarkStart w:id="18" w:name="_Toc133330335"/>
+      <w:bookmarkStart w:id="19" w:name="_Toc133330335"/>
       <w:r>
         <w:t>Skutečný model domu</w:t>
       </w:r>
-      <w:bookmarkEnd w:id="18"/>
+      <w:bookmarkEnd w:id="19"/>
     </w:p>
     <w:p>
       <w:pPr>
@@ -5343,11 +5345,11 @@
         </w:numPr>
         <w:spacing w:line="360" w:lineRule="auto"/>
       </w:pPr>
-      <w:bookmarkStart w:id="19" w:name="_Toc133330336"/>
+      <w:bookmarkStart w:id="20" w:name="_Toc133330336"/>
       <w:r>
         <w:t>Rozšíření pro hru</w:t>
       </w:r>
-      <w:bookmarkEnd w:id="19"/>
+      <w:bookmarkEnd w:id="20"/>
     </w:p>
     <w:p>
       <w:pPr>
@@ -5421,11 +5423,11 @@
         </w:numPr>
         <w:spacing w:line="360" w:lineRule="auto"/>
       </w:pPr>
-      <w:bookmarkStart w:id="20" w:name="_Toc133330337"/>
+      <w:bookmarkStart w:id="21" w:name="_Toc133330337"/>
       <w:r>
         <w:t>Komunikace mezi hrou a světem</w:t>
       </w:r>
-      <w:bookmarkEnd w:id="20"/>
+      <w:bookmarkEnd w:id="21"/>
     </w:p>
     <w:p>
       <w:pPr>
@@ -5480,7 +5482,7 @@
           <w:bCs/>
         </w:rPr>
       </w:pPr>
-      <w:bookmarkStart w:id="21" w:name="_Toc133330338"/>
+      <w:bookmarkStart w:id="22" w:name="_Toc133330338"/>
       <w:r>
         <w:rPr>
           <w:bCs/>
@@ -5488,7 +5490,7 @@
         <w:lastRenderedPageBreak/>
         <w:t>Model domu</w:t>
       </w:r>
-      <w:bookmarkEnd w:id="21"/>
+      <w:bookmarkEnd w:id="22"/>
     </w:p>
     <w:p>
       <w:pPr>
@@ -5498,11 +5500,11 @@
           <w:numId w:val="5"/>
         </w:numPr>
       </w:pPr>
-      <w:bookmarkStart w:id="22" w:name="_Toc133330339"/>
+      <w:bookmarkStart w:id="23" w:name="_Toc133330339"/>
       <w:r>
         <w:t>Modelovací prostředí</w:t>
       </w:r>
-      <w:bookmarkEnd w:id="22"/>
+      <w:bookmarkEnd w:id="23"/>
     </w:p>
     <w:p>
       <w:pPr>
@@ -5620,7 +5622,7 @@
                                 <w:rStyle w:val="Zdraznnjemn"/>
                               </w:rPr>
                             </w:pPr>
-                            <w:bookmarkStart w:id="23" w:name="_Toc133258186"/>
+                            <w:bookmarkStart w:id="24" w:name="_Toc133258186"/>
                             <w:r>
                               <w:rPr>
                                 <w:rStyle w:val="Zdraznnjemn"/>
@@ -5688,7 +5690,7 @@
                               </w:rPr>
                               <w:t>prostředí programu Inventor [Zdroj: vlastní]</w:t>
                             </w:r>
-                            <w:bookmarkEnd w:id="23"/>
+                            <w:bookmarkEnd w:id="24"/>
                           </w:p>
                         </w:txbxContent>
                       </wps:txbx>
@@ -5704,7 +5706,7 @@
               </wp:anchor>
             </w:drawing>
           </mc:Choice>
-          <mc:Fallback>
+          <mc:Fallback xmlns:w16sdtdh="http://schemas.microsoft.com/office/word/2020/wordml/sdtdatahash" xmlns:w16du="http://schemas.microsoft.com/office/word/2023/wordml/word16du" xmlns:w16="http://schemas.microsoft.com/office/word/2018/wordml" xmlns:w16cex="http://schemas.microsoft.com/office/word/2018/wordml/cex" xmlns:oel="http://schemas.microsoft.com/office/2019/extlst">
             <w:pict>
               <v:shapetype w14:anchorId="6B76067E" id="_x0000_t202" coordsize="21600,21600" o:spt="202" path="m,l,21600r21600,l21600,xe">
                 <v:stroke joinstyle="miter"/>
@@ -6197,7 +6199,7 @@
               </wp:anchor>
             </w:drawing>
           </mc:Choice>
-          <mc:Fallback>
+          <mc:Fallback xmlns:w16sdtdh="http://schemas.microsoft.com/office/word/2020/wordml/sdtdatahash" xmlns:w16du="http://schemas.microsoft.com/office/word/2023/wordml/word16du" xmlns:w16="http://schemas.microsoft.com/office/word/2018/wordml" xmlns:w16cex="http://schemas.microsoft.com/office/word/2018/wordml/cex" xmlns:oel="http://schemas.microsoft.com/office/2019/extlst">
             <w:pict>
               <v:shape w14:anchorId="4A48E966" id="Textové pole 17" o:spid="_x0000_s1027" type="#_x0000_t202" style="position:absolute;margin-left:147.7pt;margin-top:134.35pt;width:198.9pt;height:45.6pt;z-index:251693056;visibility:visible;mso-wrap-style:square;mso-width-percent:0;mso-height-percent:0;mso-wrap-distance-left:9pt;mso-wrap-distance-top:0;mso-wrap-distance-right:9pt;mso-wrap-distance-bottom:0;mso-position-horizontal:right;mso-position-horizontal-relative:margin;mso-position-vertical:absolute;mso-position-vertical-relative:text;mso-width-percent:0;mso-height-percent:0;mso-width-relative:margin;mso-height-relative:margin;v-text-anchor:top" o:gfxdata="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" stroked="f">
                 <v:textbox inset="0,0,0,0">
@@ -6428,7 +6430,7 @@
                                 <w:rStyle w:val="Zdraznnjemn"/>
                               </w:rPr>
                             </w:pPr>
-                            <w:bookmarkStart w:id="28" w:name="_Toc133258188"/>
+                            <w:bookmarkStart w:id="27" w:name="_Toc133258188"/>
                             <w:r>
                               <w:rPr>
                                 <w:rStyle w:val="Zdraznnjemn"/>
@@ -6484,7 +6486,7 @@
                               </w:rPr>
                               <w:t xml:space="preserve"> domu [Zdroj: vlastní]</w:t>
                             </w:r>
-                            <w:bookmarkEnd w:id="28"/>
+                            <w:bookmarkEnd w:id="27"/>
                           </w:p>
                         </w:txbxContent>
                       </wps:txbx>
@@ -6506,7 +6508,7 @@
               </wp:anchor>
             </w:drawing>
           </mc:Choice>
-          <mc:Fallback>
+          <mc:Fallback xmlns:w16sdtdh="http://schemas.microsoft.com/office/word/2020/wordml/sdtdatahash" xmlns:w16du="http://schemas.microsoft.com/office/word/2023/wordml/word16du" xmlns:w16="http://schemas.microsoft.com/office/word/2018/wordml" xmlns:w16cex="http://schemas.microsoft.com/office/word/2018/wordml/cex" xmlns:oel="http://schemas.microsoft.com/office/2019/extlst">
             <w:pict>
               <v:shape w14:anchorId="6DDDA6BA" id="Textové pole 16" o:spid="_x0000_s1028" type="#_x0000_t202" style="position:absolute;left:0;text-align:left;margin-left:0;margin-top:.65pt;width:212.4pt;height:42pt;z-index:251691008;visibility:visible;mso-wrap-style:square;mso-width-percent:0;mso-height-percent:0;mso-wrap-distance-left:9pt;mso-wrap-distance-top:0;mso-wrap-distance-right:9pt;mso-wrap-distance-bottom:0;mso-position-horizontal:left;mso-position-horizontal-relative:margin;mso-position-vertical:absolute;mso-position-vertical-relative:text;mso-width-percent:0;mso-height-percent:0;mso-width-relative:margin;mso-height-relative:margin;v-text-anchor:top" o:gfxdata="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" stroked="f">
                 <v:textbox inset="0,0,0,0">
@@ -6799,7 +6801,7 @@
                                 <w:rStyle w:val="Zdraznnjemn"/>
                               </w:rPr>
                             </w:pPr>
-                            <w:bookmarkStart w:id="30" w:name="_Toc133258189"/>
+                            <w:bookmarkStart w:id="28" w:name="_Toc133258189"/>
                             <w:r>
                               <w:rPr>
                                 <w:rStyle w:val="Zdraznnjemn"/>
@@ -6855,7 +6857,7 @@
                               </w:rPr>
                               <w:t xml:space="preserve"> [Zdroj: vlastní]</w:t>
                             </w:r>
-                            <w:bookmarkEnd w:id="30"/>
+                            <w:bookmarkEnd w:id="28"/>
                           </w:p>
                         </w:txbxContent>
                       </wps:txbx>
@@ -6877,7 +6879,7 @@
               </wp:anchor>
             </w:drawing>
           </mc:Choice>
-          <mc:Fallback>
+          <mc:Fallback xmlns:w16sdtdh="http://schemas.microsoft.com/office/word/2020/wordml/sdtdatahash" xmlns:w16du="http://schemas.microsoft.com/office/word/2023/wordml/word16du" xmlns:w16="http://schemas.microsoft.com/office/word/2018/wordml" xmlns:w16cex="http://schemas.microsoft.com/office/word/2018/wordml/cex" xmlns:oel="http://schemas.microsoft.com/office/2019/extlst">
             <w:pict>
               <v:shape w14:anchorId="18EAE1AC" id="Textové pole 18" o:spid="_x0000_s1029" type="#_x0000_t202" style="position:absolute;left:0;text-align:left;margin-left:0;margin-top:77.45pt;width:219pt;height:46.8pt;z-index:251695104;visibility:visible;mso-wrap-style:square;mso-width-percent:0;mso-height-percent:0;mso-wrap-distance-left:9pt;mso-wrap-distance-top:0;mso-wrap-distance-right:9pt;mso-wrap-distance-bottom:0;mso-position-horizontal:left;mso-position-horizontal-relative:margin;mso-position-vertical:absolute;mso-position-vertical-relative:text;mso-width-percent:0;mso-height-percent:0;mso-width-relative:margin;mso-height-relative:margin;v-text-anchor:top" o:gfxdata="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" stroked="f">
                 <v:textbox inset="0,0,0,0">
@@ -7123,7 +7125,7 @@
                                 <w:rStyle w:val="Zdraznnjemn"/>
                               </w:rPr>
                             </w:pPr>
-                            <w:bookmarkStart w:id="32" w:name="_Toc133258190"/>
+                            <w:bookmarkStart w:id="29" w:name="_Toc133258190"/>
                             <w:r>
                               <w:rPr>
                                 <w:rStyle w:val="Zdraznnjemn"/>
@@ -7167,7 +7169,7 @@
                               </w:rPr>
                               <w:t xml:space="preserve"> – Model dveří – 2 pohledy [Zdroj: vlastní]</w:t>
                             </w:r>
-                            <w:bookmarkEnd w:id="32"/>
+                            <w:bookmarkEnd w:id="29"/>
                           </w:p>
                           <w:p>
                             <w:pPr>
@@ -7197,7 +7199,7 @@
               </wp:anchor>
             </w:drawing>
           </mc:Choice>
-          <mc:Fallback>
+          <mc:Fallback xmlns:w16sdtdh="http://schemas.microsoft.com/office/word/2020/wordml/sdtdatahash" xmlns:w16du="http://schemas.microsoft.com/office/word/2023/wordml/word16du" xmlns:w16="http://schemas.microsoft.com/office/word/2018/wordml" xmlns:w16cex="http://schemas.microsoft.com/office/word/2018/wordml/cex" xmlns:oel="http://schemas.microsoft.com/office/2019/extlst">
             <w:pict>
               <v:shape w14:anchorId="34FB391C" id="Textové pole 19" o:spid="_x0000_s1030" type="#_x0000_t202" style="position:absolute;left:0;text-align:left;margin-left:1.35pt;margin-top:4.2pt;width:303.75pt;height:17.25pt;z-index:251697152;visibility:visible;mso-wrap-style:square;mso-width-percent:0;mso-height-percent:0;mso-wrap-distance-left:9pt;mso-wrap-distance-top:0;mso-wrap-distance-right:9pt;mso-wrap-distance-bottom:0;mso-position-horizontal:absolute;mso-position-horizontal-relative:text;mso-position-vertical:absolute;mso-position-vertical-relative:text;mso-width-percent:0;mso-height-percent:0;mso-width-relative:margin;mso-height-relative:margin;v-text-anchor:top" o:gfxdata="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" stroked="f">
                 <v:textbox inset="0,0,0,0">
@@ -7436,7 +7438,7 @@
                                 <w:rStyle w:val="Zdraznnjemn"/>
                               </w:rPr>
                             </w:pPr>
-                            <w:bookmarkStart w:id="34" w:name="_Toc133258191"/>
+                            <w:bookmarkStart w:id="30" w:name="_Toc133258191"/>
                             <w:r>
                               <w:rPr>
                                 <w:rStyle w:val="Zdraznnjemn"/>
@@ -7480,7 +7482,7 @@
                               </w:rPr>
                               <w:t xml:space="preserve"> – Sestavený model domu v Inventoru [Zdroj: vlastní]</w:t>
                             </w:r>
-                            <w:bookmarkEnd w:id="34"/>
+                            <w:bookmarkEnd w:id="30"/>
                           </w:p>
                         </w:txbxContent>
                       </wps:txbx>
@@ -7499,7 +7501,7 @@
               </wp:anchor>
             </w:drawing>
           </mc:Choice>
-          <mc:Fallback>
+          <mc:Fallback xmlns:w16sdtdh="http://schemas.microsoft.com/office/word/2020/wordml/sdtdatahash" xmlns:w16du="http://schemas.microsoft.com/office/word/2023/wordml/word16du" xmlns:w16="http://schemas.microsoft.com/office/word/2018/wordml" xmlns:w16cex="http://schemas.microsoft.com/office/word/2018/wordml/cex" xmlns:oel="http://schemas.microsoft.com/office/2019/extlst">
             <w:pict>
               <v:shape w14:anchorId="580CED2E" id="Textové pole 20" o:spid="_x0000_s1031" type="#_x0000_t202" style="position:absolute;margin-left:0;margin-top:106.55pt;width:303.5pt;height:.05pt;z-index:251699200;visibility:visible;mso-wrap-style:square;mso-width-percent:0;mso-wrap-distance-left:9pt;mso-wrap-distance-top:0;mso-wrap-distance-right:9pt;mso-wrap-distance-bottom:0;mso-position-horizontal:left;mso-position-horizontal-relative:margin;mso-position-vertical:absolute;mso-position-vertical-relative:text;mso-width-percent:0;mso-width-relative:margin;v-text-anchor:top" o:gfxdata="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" stroked="f">
                 <v:textbox style="mso-fit-shape-to-text:t" inset="0,0,0,0">
@@ -7575,12 +7577,12 @@
         </w:numPr>
         <w:spacing w:line="360" w:lineRule="auto"/>
       </w:pPr>
-      <w:bookmarkStart w:id="36" w:name="_Toc133330341"/>
+      <w:bookmarkStart w:id="31" w:name="_Toc133330341"/>
       <w:r>
         <w:lastRenderedPageBreak/>
         <w:t>3D tisk</w:t>
       </w:r>
-      <w:bookmarkEnd w:id="36"/>
+      <w:bookmarkEnd w:id="31"/>
     </w:p>
     <w:p>
       <w:pPr>
@@ -7690,7 +7692,7 @@
                                 <w:rStyle w:val="Zdraznnjemn"/>
                               </w:rPr>
                             </w:pPr>
-                            <w:bookmarkStart w:id="37" w:name="_Toc133258192"/>
+                            <w:bookmarkStart w:id="32" w:name="_Toc133258192"/>
                             <w:r>
                               <w:rPr>
                                 <w:rStyle w:val="Zdraznnjemn"/>
@@ -7734,7 +7736,7 @@
                               </w:rPr>
                               <w:t xml:space="preserve"> – Tisk základny domu na 3D tiskárně [Zdroj: vlastní]</w:t>
                             </w:r>
-                            <w:bookmarkEnd w:id="37"/>
+                            <w:bookmarkEnd w:id="32"/>
                           </w:p>
                         </w:txbxContent>
                       </wps:txbx>
@@ -7750,7 +7752,7 @@
               </wp:anchor>
             </w:drawing>
           </mc:Choice>
-          <mc:Fallback>
+          <mc:Fallback xmlns:w16sdtdh="http://schemas.microsoft.com/office/word/2020/wordml/sdtdatahash" xmlns:w16du="http://schemas.microsoft.com/office/word/2023/wordml/word16du" xmlns:w16="http://schemas.microsoft.com/office/word/2018/wordml" xmlns:w16cex="http://schemas.microsoft.com/office/word/2018/wordml/cex" xmlns:oel="http://schemas.microsoft.com/office/2019/extlst">
             <w:pict>
               <v:shape w14:anchorId="773D7597" id="Textové pole 21" o:spid="_x0000_s1032" type="#_x0000_t202" style="position:absolute;left:0;text-align:left;margin-left:0;margin-top:228.75pt;width:298.55pt;height:.05pt;z-index:251701248;visibility:visible;mso-wrap-style:square;mso-wrap-distance-left:9pt;mso-wrap-distance-top:0;mso-wrap-distance-right:9pt;mso-wrap-distance-bottom:0;mso-position-horizontal:absolute;mso-position-horizontal-relative:text;mso-position-vertical:absolute;mso-position-vertical-relative:text;v-text-anchor:top" o:gfxdata="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" stroked="f">
                 <v:textbox style="mso-fit-shape-to-text:t" inset="0,0,0,0">
@@ -7962,12 +7964,12 @@
         <w:spacing w:line="360" w:lineRule="auto"/>
         <w:jc w:val="both"/>
       </w:pPr>
-      <w:bookmarkStart w:id="39" w:name="_Toc133330342"/>
+      <w:bookmarkStart w:id="33" w:name="_Toc133330342"/>
       <w:r>
         <w:lastRenderedPageBreak/>
         <w:t>Rozšíření pro hru</w:t>
       </w:r>
-      <w:bookmarkEnd w:id="39"/>
+      <w:bookmarkEnd w:id="33"/>
     </w:p>
     <w:p>
       <w:pPr>
@@ -7978,14 +7980,14 @@
         </w:numPr>
         <w:spacing w:line="360" w:lineRule="auto"/>
       </w:pPr>
-      <w:bookmarkStart w:id="40" w:name="_Toc133330343"/>
+      <w:bookmarkStart w:id="34" w:name="_Toc133330343"/>
       <w:r>
         <w:t>Programovací</w:t>
       </w:r>
       <w:r>
         <w:t xml:space="preserve"> prostředí</w:t>
       </w:r>
-      <w:bookmarkEnd w:id="40"/>
+      <w:bookmarkEnd w:id="34"/>
     </w:p>
     <w:p>
       <w:pPr>
@@ -8139,7 +8141,7 @@
                                 <w:rStyle w:val="Zdraznnjemn"/>
                               </w:rPr>
                             </w:pPr>
-                            <w:bookmarkStart w:id="41" w:name="_Toc133258193"/>
+                            <w:bookmarkStart w:id="35" w:name="_Toc133258193"/>
                             <w:r>
                               <w:rPr>
                                 <w:rStyle w:val="Zdraznnjemn"/>
@@ -8183,21 +8185,13 @@
                               </w:rPr>
                               <w:t xml:space="preserve"> – Rozšíření pro </w:t>
                             </w:r>
-                            <w:proofErr w:type="spellStart"/>
                             <w:r>
                               <w:rPr>
                                 <w:rStyle w:val="Zdraznnjemn"/>
                               </w:rPr>
-                              <w:t>IntelliJ</w:t>
+                              <w:t>IntelliJ [Zdroj: vlastní]</w:t>
                             </w:r>
-                            <w:proofErr w:type="spellEnd"/>
-                            <w:r>
-                              <w:rPr>
-                                <w:rStyle w:val="Zdraznnjemn"/>
-                              </w:rPr>
-                              <w:t xml:space="preserve"> [Zdroj: vlastní]</w:t>
-                            </w:r>
-                            <w:bookmarkEnd w:id="41"/>
+                            <w:bookmarkEnd w:id="35"/>
                           </w:p>
                         </w:txbxContent>
                       </wps:txbx>
@@ -8213,7 +8207,7 @@
               </wp:anchor>
             </w:drawing>
           </mc:Choice>
-          <mc:Fallback>
+          <mc:Fallback xmlns:w16sdtdh="http://schemas.microsoft.com/office/word/2020/wordml/sdtdatahash" xmlns:w16du="http://schemas.microsoft.com/office/word/2023/wordml/word16du" xmlns:w16="http://schemas.microsoft.com/office/word/2018/wordml" xmlns:w16cex="http://schemas.microsoft.com/office/word/2018/wordml/cex" xmlns:oel="http://schemas.microsoft.com/office/2019/extlst">
             <w:pict>
               <v:shape w14:anchorId="4AB2F63A" id="Textové pole 22" o:spid="_x0000_s1033" type="#_x0000_t202" style="position:absolute;margin-left:219.05pt;margin-top:76.4pt;width:206.1pt;height:.05pt;z-index:251703296;visibility:visible;mso-wrap-style:square;mso-wrap-distance-left:9pt;mso-wrap-distance-top:0;mso-wrap-distance-right:9pt;mso-wrap-distance-bottom:0;mso-position-horizontal:absolute;mso-position-horizontal-relative:text;mso-position-vertical:absolute;mso-position-vertical-relative:text;v-text-anchor:top" o:gfxdata="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" stroked="f">
                 <v:textbox style="mso-fit-shape-to-text:t" inset="0,0,0,0">
@@ -8348,7 +8342,23 @@
         </w:drawing>
       </w:r>
       <w:r>
-        <w:t xml:space="preserve">Díky rozšíření „Minecraft Development“ se </w:t>
+        <w:t>Díky rozšíření „</w:t>
+      </w:r>
+      <w:proofErr w:type="spellStart"/>
+      <w:r>
+        <w:t>Minecraft</w:t>
+      </w:r>
+      <w:proofErr w:type="spellEnd"/>
+      <w:r>
+        <w:t xml:space="preserve"> </w:t>
+      </w:r>
+      <w:proofErr w:type="spellStart"/>
+      <w:r>
+        <w:t>Development</w:t>
+      </w:r>
+      <w:proofErr w:type="spellEnd"/>
+      <w:r>
+        <w:t xml:space="preserve">“ se </w:t>
       </w:r>
       <w:proofErr w:type="spellStart"/>
       <w:r>
@@ -8379,11 +8389,11 @@
         </w:numPr>
         <w:spacing w:line="360" w:lineRule="auto"/>
       </w:pPr>
-      <w:bookmarkStart w:id="43" w:name="_Toc133330344"/>
+      <w:bookmarkStart w:id="36" w:name="_Toc133330344"/>
       <w:r>
         <w:t>Vývoj pluginu</w:t>
       </w:r>
-      <w:bookmarkEnd w:id="43"/>
+      <w:bookmarkEnd w:id="36"/>
     </w:p>
     <w:p>
       <w:pPr>
@@ -8526,7 +8536,7 @@
                                 <w:rStyle w:val="Zdraznnjemn"/>
                               </w:rPr>
                             </w:pPr>
-                            <w:bookmarkStart w:id="44" w:name="_Toc133258194"/>
+                            <w:bookmarkStart w:id="37" w:name="_Toc133258194"/>
                             <w:r>
                               <w:rPr>
                                 <w:rStyle w:val="Zdraznnjemn"/>
@@ -8570,7 +8580,7 @@
                               </w:rPr>
                               <w:t xml:space="preserve"> – Konfigurační soubor pluginu [Zdroj: vlastní]</w:t>
                             </w:r>
-                            <w:bookmarkEnd w:id="44"/>
+                            <w:bookmarkEnd w:id="37"/>
                           </w:p>
                         </w:txbxContent>
                       </wps:txbx>
@@ -8586,7 +8596,7 @@
               </wp:anchor>
             </w:drawing>
           </mc:Choice>
-          <mc:Fallback>
+          <mc:Fallback xmlns:w16sdtdh="http://schemas.microsoft.com/office/word/2020/wordml/sdtdatahash" xmlns:w16du="http://schemas.microsoft.com/office/word/2023/wordml/word16du" xmlns:w16="http://schemas.microsoft.com/office/word/2018/wordml" xmlns:w16cex="http://schemas.microsoft.com/office/word/2018/wordml/cex" xmlns:oel="http://schemas.microsoft.com/office/2019/extlst">
             <w:pict>
               <v:shape w14:anchorId="2AFFA9BE" id="Textové pole 25" o:spid="_x0000_s1034" type="#_x0000_t202" style="position:absolute;left:0;text-align:left;margin-left:0;margin-top:82.7pt;width:185.55pt;height:.05pt;z-index:251705344;visibility:visible;mso-wrap-style:square;mso-wrap-distance-left:9pt;mso-wrap-distance-top:0;mso-wrap-distance-right:9pt;mso-wrap-distance-bottom:0;mso-position-horizontal:absolute;mso-position-horizontal-relative:text;mso-position-vertical:absolute;mso-position-vertical-relative:text;v-text-anchor:top" o:gfxdata="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" stroked="f">
                 <v:textbox style="mso-fit-shape-to-text:t" inset="0,0,0,0">
@@ -9101,7 +9111,7 @@
                                 <w:rStyle w:val="Zdraznnjemn"/>
                               </w:rPr>
                             </w:pPr>
-                            <w:bookmarkStart w:id="46" w:name="_Toc133258195"/>
+                            <w:bookmarkStart w:id="38" w:name="_Toc133258195"/>
                             <w:r>
                               <w:rPr>
                                 <w:rStyle w:val="Zdraznnjemn"/>
@@ -9145,7 +9155,7 @@
                               </w:rPr>
                               <w:t xml:space="preserve"> – Kód pro tlačítko na dveřích [Zdroj: vlastní]</w:t>
                             </w:r>
-                            <w:bookmarkEnd w:id="46"/>
+                            <w:bookmarkEnd w:id="38"/>
                           </w:p>
                         </w:txbxContent>
                       </wps:txbx>
@@ -9164,7 +9174,7 @@
               </wp:anchor>
             </w:drawing>
           </mc:Choice>
-          <mc:Fallback>
+          <mc:Fallback xmlns:w16sdtdh="http://schemas.microsoft.com/office/word/2020/wordml/sdtdatahash" xmlns:w16du="http://schemas.microsoft.com/office/word/2023/wordml/word16du" xmlns:w16="http://schemas.microsoft.com/office/word/2018/wordml" xmlns:w16cex="http://schemas.microsoft.com/office/word/2018/wordml/cex" xmlns:oel="http://schemas.microsoft.com/office/2019/extlst">
             <w:pict>
               <v:shape w14:anchorId="45384168" id="Textové pole 26" o:spid="_x0000_s1035" type="#_x0000_t202" style="position:absolute;left:0;text-align:left;margin-left:0;margin-top:.3pt;width:357.3pt;height:.05pt;z-index:251707392;visibility:visible;mso-wrap-style:square;mso-width-percent:0;mso-wrap-distance-left:9pt;mso-wrap-distance-top:0;mso-wrap-distance-right:9pt;mso-wrap-distance-bottom:0;mso-position-horizontal:left;mso-position-horizontal-relative:margin;mso-position-vertical:absolute;mso-position-vertical-relative:text;mso-width-percent:0;mso-width-relative:margin;v-text-anchor:top" o:gfxdata="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" stroked="f">
                 <v:textbox style="mso-fit-shape-to-text:t" inset="0,0,0,0">
@@ -9433,7 +9443,7 @@
                                 <w:rStyle w:val="Zdraznnjemn"/>
                               </w:rPr>
                             </w:pPr>
-                            <w:bookmarkStart w:id="48" w:name="_Toc133258196"/>
+                            <w:bookmarkStart w:id="39" w:name="_Toc133258196"/>
                             <w:r>
                               <w:rPr>
                                 <w:rStyle w:val="Zdraznnjemn"/>
@@ -9477,7 +9487,7 @@
                               </w:rPr>
                               <w:t xml:space="preserve"> – Kód pro tlačítko na světle [Zdroj: vlastní]</w:t>
                             </w:r>
-                            <w:bookmarkEnd w:id="48"/>
+                            <w:bookmarkEnd w:id="39"/>
                           </w:p>
                         </w:txbxContent>
                       </wps:txbx>
@@ -9493,7 +9503,7 @@
               </wp:anchor>
             </w:drawing>
           </mc:Choice>
-          <mc:Fallback>
+          <mc:Fallback xmlns:w16sdtdh="http://schemas.microsoft.com/office/word/2020/wordml/sdtdatahash" xmlns:w16du="http://schemas.microsoft.com/office/word/2023/wordml/word16du" xmlns:w16="http://schemas.microsoft.com/office/word/2018/wordml" xmlns:w16cex="http://schemas.microsoft.com/office/word/2018/wordml/cex" xmlns:oel="http://schemas.microsoft.com/office/2019/extlst">
             <w:pict>
               <v:shape w14:anchorId="2CD19C38" id="Textové pole 27" o:spid="_x0000_s1036" type="#_x0000_t202" style="position:absolute;left:0;text-align:left;margin-left:0;margin-top:48.35pt;width:289.25pt;height:.05pt;z-index:251709440;visibility:visible;mso-wrap-style:square;mso-wrap-distance-left:9pt;mso-wrap-distance-top:0;mso-wrap-distance-right:9pt;mso-wrap-distance-bottom:0;mso-position-horizontal:left;mso-position-horizontal-relative:margin;mso-position-vertical:absolute;mso-position-vertical-relative:text;v-text-anchor:top" o:gfxdata="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" stroked="f">
                 <v:textbox style="mso-fit-shape-to-text:t" inset="0,0,0,0">
@@ -9594,8 +9604,13 @@
       </w:r>
       <w:proofErr w:type="spellEnd"/>
       <w:r>
-        <w:t>“ plugin</w:t>
-      </w:r>
+        <w:t xml:space="preserve">“ </w:t>
+      </w:r>
+      <w:proofErr w:type="spellStart"/>
+      <w:r>
+        <w:t>plugin</w:t>
+      </w:r>
+      <w:proofErr w:type="spellEnd"/>
       <w:r>
         <w:t xml:space="preserve"> ovládá dveře opět pomocí „</w:t>
       </w:r>
@@ -9777,7 +9792,7 @@
                                 <w:rStyle w:val="Zdraznnjemn"/>
                               </w:rPr>
                             </w:pPr>
-                            <w:bookmarkStart w:id="50" w:name="_Toc133258197"/>
+                            <w:bookmarkStart w:id="40" w:name="_Toc133258197"/>
                             <w:r>
                               <w:rPr>
                                 <w:rStyle w:val="Zdraznnjemn"/>
@@ -9833,7 +9848,7 @@
                               </w:rPr>
                               <w:t xml:space="preserve"> [Zdroj: vlastní]</w:t>
                             </w:r>
-                            <w:bookmarkEnd w:id="50"/>
+                            <w:bookmarkEnd w:id="40"/>
                           </w:p>
                         </w:txbxContent>
                       </wps:txbx>
@@ -9852,7 +9867,7 @@
               </wp:anchor>
             </w:drawing>
           </mc:Choice>
-          <mc:Fallback>
+          <mc:Fallback xmlns:w16sdtdh="http://schemas.microsoft.com/office/word/2020/wordml/sdtdatahash" xmlns:w16du="http://schemas.microsoft.com/office/word/2023/wordml/word16du" xmlns:w16="http://schemas.microsoft.com/office/word/2018/wordml" xmlns:w16cex="http://schemas.microsoft.com/office/word/2018/wordml/cex" xmlns:oel="http://schemas.microsoft.com/office/2019/extlst">
             <w:pict>
               <v:shape w14:anchorId="78507FA8" id="Textové pole 28" o:spid="_x0000_s1037" type="#_x0000_t202" style="position:absolute;margin-left:0;margin-top:72.75pt;width:393.65pt;height:.05pt;z-index:251711488;visibility:visible;mso-wrap-style:square;mso-width-percent:0;mso-wrap-distance-left:9pt;mso-wrap-distance-top:0;mso-wrap-distance-right:9pt;mso-wrap-distance-bottom:0;mso-position-horizontal:left;mso-position-horizontal-relative:margin;mso-position-vertical:absolute;mso-position-vertical-relative:text;mso-width-percent:0;mso-width-relative:margin;v-text-anchor:top" o:gfxdata="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" stroked="f">
                 <v:textbox style="mso-fit-shape-to-text:t" inset="0,0,0,0">
@@ -9944,12 +9959,12 @@
         <w:spacing w:line="360" w:lineRule="auto"/>
         <w:jc w:val="both"/>
       </w:pPr>
-      <w:bookmarkStart w:id="52" w:name="_Toc133330345"/>
+      <w:bookmarkStart w:id="41" w:name="_Toc133330345"/>
       <w:r>
         <w:lastRenderedPageBreak/>
         <w:t>Vytvoření herního serveru</w:t>
       </w:r>
-      <w:bookmarkEnd w:id="52"/>
+      <w:bookmarkEnd w:id="41"/>
     </w:p>
     <w:p>
       <w:pPr>
@@ -9960,11 +9975,11 @@
         </w:numPr>
         <w:spacing w:line="360" w:lineRule="auto"/>
       </w:pPr>
-      <w:bookmarkStart w:id="53" w:name="_Toc133330346"/>
+      <w:bookmarkStart w:id="42" w:name="_Toc133330346"/>
       <w:r>
         <w:t>Verze a platforma</w:t>
       </w:r>
-      <w:bookmarkEnd w:id="53"/>
+      <w:bookmarkEnd w:id="42"/>
     </w:p>
     <w:p>
       <w:pPr>
@@ -10037,11 +10052,11 @@
         <w:spacing w:line="360" w:lineRule="auto"/>
         <w:jc w:val="both"/>
       </w:pPr>
-      <w:bookmarkStart w:id="54" w:name="_Toc133330347"/>
+      <w:bookmarkStart w:id="43" w:name="_Toc133330347"/>
       <w:r>
         <w:t>Server</w:t>
       </w:r>
-      <w:bookmarkEnd w:id="54"/>
+      <w:bookmarkEnd w:id="43"/>
     </w:p>
     <w:p>
       <w:pPr>
@@ -10086,7 +10101,15 @@
       </w:r>
       <w:proofErr w:type="spellEnd"/>
       <w:r>
-        <w:t xml:space="preserve"> (EULA) Minecraftu, které upravují používání oficiálního Minecraft serverového software a jeho licenčních podmínek</w:t>
+        <w:t xml:space="preserve"> (EULA) </w:t>
+      </w:r>
+      <w:proofErr w:type="spellStart"/>
+      <w:r>
+        <w:t>Minecraftu</w:t>
+      </w:r>
+      <w:proofErr w:type="spellEnd"/>
+      <w:r>
+        <w:t>, které upravují používání oficiálního Minecraft serverového software a jeho licenčních podmínek</w:t>
       </w:r>
       <w:r>
         <w:t>.</w:t>
@@ -10157,7 +10180,7 @@
                                 <w:rStyle w:val="Zdraznnjemn"/>
                               </w:rPr>
                             </w:pPr>
-                            <w:bookmarkStart w:id="55" w:name="_Toc133258198"/>
+                            <w:bookmarkStart w:id="44" w:name="_Toc133258198"/>
                             <w:r>
                               <w:rPr>
                                 <w:rStyle w:val="Zdraznnjemn"/>
@@ -10201,7 +10224,7 @@
                               </w:rPr>
                               <w:t xml:space="preserve"> – Spouštěcí skript serveru [Zdroj: vlastní]</w:t>
                             </w:r>
-                            <w:bookmarkEnd w:id="55"/>
+                            <w:bookmarkEnd w:id="44"/>
                           </w:p>
                         </w:txbxContent>
                       </wps:txbx>
@@ -10217,7 +10240,7 @@
               </wp:anchor>
             </w:drawing>
           </mc:Choice>
-          <mc:Fallback>
+          <mc:Fallback xmlns:w16sdtdh="http://schemas.microsoft.com/office/word/2020/wordml/sdtdatahash" xmlns:w16du="http://schemas.microsoft.com/office/word/2023/wordml/word16du" xmlns:w16="http://schemas.microsoft.com/office/word/2018/wordml" xmlns:w16cex="http://schemas.microsoft.com/office/word/2018/wordml/cex" xmlns:oel="http://schemas.microsoft.com/office/2019/extlst">
             <w:pict>
               <v:shape w14:anchorId="2E2A12D1" id="Textové pole 29" o:spid="_x0000_s1038" type="#_x0000_t202" style="position:absolute;left:0;text-align:left;margin-left:0;margin-top:28.2pt;width:425.15pt;height:.05pt;z-index:251713536;visibility:visible;mso-wrap-style:square;mso-wrap-distance-left:9pt;mso-wrap-distance-top:0;mso-wrap-distance-right:9pt;mso-wrap-distance-bottom:0;mso-position-horizontal:absolute;mso-position-horizontal-relative:text;mso-position-vertical:absolute;mso-position-vertical-relative:text;v-text-anchor:top" o:gfxdata="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" stroked="f">
                 <v:textbox style="mso-fit-shape-to-text:t" inset="0,0,0,0">
@@ -10460,7 +10483,7 @@
                                 <w:rStyle w:val="Zdraznnjemn"/>
                               </w:rPr>
                             </w:pPr>
-                            <w:bookmarkStart w:id="57" w:name="_Toc133258199"/>
+                            <w:bookmarkStart w:id="45" w:name="_Toc133258199"/>
                             <w:r>
                               <w:rPr>
                                 <w:rStyle w:val="Zdraznnjemn"/>
@@ -10504,7 +10527,7 @@
                               </w:rPr>
                               <w:t xml:space="preserve"> – Fotka z virtuálního prostředí serveru [Zdroj: vlastní]</w:t>
                             </w:r>
-                            <w:bookmarkEnd w:id="57"/>
+                            <w:bookmarkEnd w:id="45"/>
                           </w:p>
                         </w:txbxContent>
                       </wps:txbx>
@@ -10526,7 +10549,7 @@
               </wp:anchor>
             </w:drawing>
           </mc:Choice>
-          <mc:Fallback>
+          <mc:Fallback xmlns:w16sdtdh="http://schemas.microsoft.com/office/word/2020/wordml/sdtdatahash" xmlns:w16du="http://schemas.microsoft.com/office/word/2023/wordml/word16du" xmlns:w16="http://schemas.microsoft.com/office/word/2018/wordml" xmlns:w16cex="http://schemas.microsoft.com/office/word/2018/wordml/cex" xmlns:oel="http://schemas.microsoft.com/office/2019/extlst">
             <w:pict>
               <v:shape w14:anchorId="05D1C99B" id="Textové pole 30" o:spid="_x0000_s1039" type="#_x0000_t202" style="position:absolute;left:0;text-align:left;margin-left:0;margin-top:207.8pt;width:5in;height:.05pt;z-index:251715584;visibility:visible;mso-wrap-style:square;mso-width-percent:0;mso-height-percent:0;mso-wrap-distance-left:9pt;mso-wrap-distance-top:0;mso-wrap-distance-right:9pt;mso-wrap-distance-bottom:0;mso-position-horizontal:absolute;mso-position-horizontal-relative:text;mso-position-vertical:absolute;mso-position-vertical-relative:text;mso-width-percent:0;mso-height-percent:0;mso-width-relative:margin;mso-height-relative:margin;v-text-anchor:top" o:gfxdata="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" stroked="f">
                 <v:textbox style="mso-fit-shape-to-text:t" inset="0,0,0,0">
@@ -10655,12 +10678,12 @@
         </w:numPr>
         <w:spacing w:line="360" w:lineRule="auto"/>
       </w:pPr>
-      <w:bookmarkStart w:id="59" w:name="_Toc133330348"/>
+      <w:bookmarkStart w:id="46" w:name="_Toc133330348"/>
       <w:r>
         <w:lastRenderedPageBreak/>
         <w:t>Komunikace přes MQTT</w:t>
       </w:r>
-      <w:bookmarkEnd w:id="59"/>
+      <w:bookmarkEnd w:id="46"/>
     </w:p>
     <w:p>
       <w:pPr>
@@ -10811,7 +10834,7 @@
                                 <w:rStyle w:val="Zdraznnjemn"/>
                               </w:rPr>
                             </w:pPr>
-                            <w:bookmarkStart w:id="60" w:name="_Toc133258200"/>
+                            <w:bookmarkStart w:id="47" w:name="_Toc133258200"/>
                             <w:r>
                               <w:rPr>
                                 <w:rStyle w:val="Zdraznnjemn"/>
@@ -10855,7 +10878,7 @@
                               </w:rPr>
                               <w:t xml:space="preserve"> – Zjednodušené schéma komunikace [Zdroj: vlastní]</w:t>
                             </w:r>
-                            <w:bookmarkEnd w:id="60"/>
+                            <w:bookmarkEnd w:id="47"/>
                           </w:p>
                         </w:txbxContent>
                       </wps:txbx>
@@ -10871,7 +10894,7 @@
               </wp:anchor>
             </w:drawing>
           </mc:Choice>
-          <mc:Fallback>
+          <mc:Fallback xmlns:w16sdtdh="http://schemas.microsoft.com/office/word/2020/wordml/sdtdatahash" xmlns:w16du="http://schemas.microsoft.com/office/word/2023/wordml/word16du" xmlns:w16="http://schemas.microsoft.com/office/word/2018/wordml" xmlns:w16cex="http://schemas.microsoft.com/office/word/2018/wordml/cex" xmlns:oel="http://schemas.microsoft.com/office/2019/extlst">
             <w:pict>
               <v:shape w14:anchorId="105692CC" id="Textové pole 31" o:spid="_x0000_s1040" type="#_x0000_t202" style="position:absolute;left:0;text-align:left;margin-left:0;margin-top:208pt;width:349.05pt;height:.05pt;z-index:251717632;visibility:visible;mso-wrap-style:square;mso-wrap-distance-left:9pt;mso-wrap-distance-top:0;mso-wrap-distance-right:9pt;mso-wrap-distance-bottom:0;mso-position-horizontal:absolute;mso-position-horizontal-relative:text;mso-position-vertical:absolute;mso-position-vertical-relative:text;v-text-anchor:top" o:gfxdata="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" stroked="f">
                 <v:textbox style="mso-fit-shape-to-text:t" inset="0,0,0,0">
@@ -11067,12 +11090,12 @@
         </w:numPr>
         <w:spacing w:line="360" w:lineRule="auto"/>
       </w:pPr>
-      <w:bookmarkStart w:id="62" w:name="_Toc133330349"/>
+      <w:bookmarkStart w:id="48" w:name="_Toc133330349"/>
       <w:r>
         <w:lastRenderedPageBreak/>
         <w:t>Použité součástky</w:t>
       </w:r>
-      <w:bookmarkEnd w:id="62"/>
+      <w:bookmarkEnd w:id="48"/>
     </w:p>
     <w:p>
       <w:pPr>
@@ -11080,7 +11103,7 @@
         <w:spacing w:line="360" w:lineRule="auto"/>
         <w:ind w:firstLine="360"/>
       </w:pPr>
-      <w:bookmarkStart w:id="63" w:name="_Toc133330350"/>
+      <w:bookmarkStart w:id="49" w:name="_Toc133330350"/>
       <w:r>
         <w:t>6.1</w:t>
       </w:r>
@@ -11091,7 +11114,7 @@
         <w:tab/>
         <w:t>Tlačítko</w:t>
       </w:r>
-      <w:bookmarkEnd w:id="63"/>
+      <w:bookmarkEnd w:id="49"/>
     </w:p>
     <w:p>
       <w:pPr>
@@ -11273,7 +11296,7 @@
                                 <w:rStyle w:val="Zdraznnjemn"/>
                               </w:rPr>
                             </w:pPr>
-                            <w:bookmarkStart w:id="64" w:name="_Toc133258201"/>
+                            <w:bookmarkStart w:id="50" w:name="_Toc133258201"/>
                             <w:r>
                               <w:rPr>
                                 <w:rStyle w:val="Zdraznnjemn"/>
@@ -11329,7 +11352,7 @@
                               </w:rPr>
                               <w:t xml:space="preserve"> [Zdroj: vlastní]</w:t>
                             </w:r>
-                            <w:bookmarkEnd w:id="64"/>
+                            <w:bookmarkEnd w:id="50"/>
                           </w:p>
                         </w:txbxContent>
                       </wps:txbx>
@@ -11348,7 +11371,7 @@
               </wp:anchor>
             </w:drawing>
           </mc:Choice>
-          <mc:Fallback>
+          <mc:Fallback xmlns:w16sdtdh="http://schemas.microsoft.com/office/word/2020/wordml/sdtdatahash" xmlns:w16du="http://schemas.microsoft.com/office/word/2023/wordml/word16du" xmlns:w16="http://schemas.microsoft.com/office/word/2018/wordml" xmlns:w16cex="http://schemas.microsoft.com/office/word/2018/wordml/cex" xmlns:oel="http://schemas.microsoft.com/office/2019/extlst">
             <w:pict>
               <v:shape w14:anchorId="6A9D9084" id="Textové pole 35" o:spid="_x0000_s1041" type="#_x0000_t202" style="position:absolute;margin-left:0;margin-top:1.2pt;width:222pt;height:.05pt;z-index:251721728;visibility:visible;mso-wrap-style:square;mso-width-percent:0;mso-wrap-distance-left:9pt;mso-wrap-distance-top:0;mso-wrap-distance-right:9pt;mso-wrap-distance-bottom:0;mso-position-horizontal:left;mso-position-horizontal-relative:margin;mso-position-vertical:absolute;mso-position-vertical-relative:text;mso-width-percent:0;mso-width-relative:margin;v-text-anchor:top" o:gfxdata="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" stroked="f">
                 <v:textbox style="mso-fit-shape-to-text:t" inset="0,0,0,0">
@@ -11443,7 +11466,7 @@
         <w:spacing w:line="360" w:lineRule="auto"/>
         <w:ind w:firstLine="360"/>
       </w:pPr>
-      <w:bookmarkStart w:id="66" w:name="_Toc133330351"/>
+      <w:bookmarkStart w:id="51" w:name="_Toc133330351"/>
       <w:r>
         <w:t>6.2</w:t>
       </w:r>
@@ -11463,7 +11486,7 @@
       <w:r>
         <w:t>roservo</w:t>
       </w:r>
-      <w:bookmarkEnd w:id="66"/>
+      <w:bookmarkEnd w:id="51"/>
       <w:proofErr w:type="spellEnd"/>
     </w:p>
     <w:p>
@@ -11634,7 +11657,7 @@
                                 <w:rStyle w:val="Zdraznnjemn"/>
                               </w:rPr>
                             </w:pPr>
-                            <w:bookmarkStart w:id="67" w:name="_Toc133258202"/>
+                            <w:bookmarkStart w:id="52" w:name="_Toc133258202"/>
                             <w:r>
                               <w:rPr>
                                 <w:rStyle w:val="Zdraznnjemn"/>
@@ -11678,21 +11701,13 @@
                               </w:rPr>
                               <w:t xml:space="preserve"> – Použité </w:t>
                             </w:r>
-                            <w:proofErr w:type="spellStart"/>
                             <w:r>
                               <w:rPr>
                                 <w:rStyle w:val="Zdraznnjemn"/>
                               </w:rPr>
-                              <w:t>microservo</w:t>
+                              <w:t>microservo [Zdroj: vlastní]</w:t>
                             </w:r>
-                            <w:proofErr w:type="spellEnd"/>
-                            <w:r>
-                              <w:rPr>
-                                <w:rStyle w:val="Zdraznnjemn"/>
-                              </w:rPr>
-                              <w:t xml:space="preserve"> [Zdroj: vlastní]</w:t>
-                            </w:r>
-                            <w:bookmarkEnd w:id="67"/>
+                            <w:bookmarkEnd w:id="52"/>
                           </w:p>
                         </w:txbxContent>
                       </wps:txbx>
@@ -11711,7 +11726,7 @@
               </wp:anchor>
             </w:drawing>
           </mc:Choice>
-          <mc:Fallback>
+          <mc:Fallback xmlns:w16sdtdh="http://schemas.microsoft.com/office/word/2020/wordml/sdtdatahash" xmlns:w16du="http://schemas.microsoft.com/office/word/2023/wordml/word16du" xmlns:w16="http://schemas.microsoft.com/office/word/2018/wordml" xmlns:w16cex="http://schemas.microsoft.com/office/word/2018/wordml/cex" xmlns:oel="http://schemas.microsoft.com/office/2019/extlst">
             <w:pict>
               <v:shape w14:anchorId="42C75073" id="Textové pole 37" o:spid="_x0000_s1042" type="#_x0000_t202" style="position:absolute;margin-left:0;margin-top:116.45pt;width:172.65pt;height:.05pt;z-index:251726848;visibility:visible;mso-wrap-style:square;mso-width-percent:0;mso-wrap-distance-left:9pt;mso-wrap-distance-top:0;mso-wrap-distance-right:9pt;mso-wrap-distance-bottom:0;mso-position-horizontal:left;mso-position-horizontal-relative:margin;mso-position-vertical:absolute;mso-position-vertical-relative:text;mso-width-percent:0;mso-width-relative:margin;v-text-anchor:top" o:gfxdata="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" stroked="f">
                 <v:textbox style="mso-fit-shape-to-text:t" inset="0,0,0,0">
@@ -11803,7 +11818,7 @@
         <w:spacing w:line="360" w:lineRule="auto"/>
         <w:ind w:firstLine="360"/>
       </w:pPr>
-      <w:bookmarkStart w:id="69" w:name="_Toc133330352"/>
+      <w:bookmarkStart w:id="53" w:name="_Toc133330352"/>
       <w:r>
         <w:lastRenderedPageBreak/>
         <w:t>6.3.</w:t>
@@ -11817,7 +11832,7 @@
         </w:rPr>
         <w:t>RGB LED</w:t>
       </w:r>
-      <w:bookmarkEnd w:id="69"/>
+      <w:bookmarkEnd w:id="53"/>
     </w:p>
     <w:p>
       <w:pPr>
@@ -11935,7 +11950,7 @@
                                 <w:rStyle w:val="Zdraznnjemn"/>
                               </w:rPr>
                             </w:pPr>
-                            <w:bookmarkStart w:id="70" w:name="_Toc133258203"/>
+                            <w:bookmarkStart w:id="54" w:name="_Toc133258203"/>
                             <w:r>
                               <w:rPr>
                                 <w:rStyle w:val="Zdraznnjemn"/>
@@ -11997,7 +12012,7 @@
                               </w:rPr>
                               <w:t>[Zdroj: vlastní]</w:t>
                             </w:r>
-                            <w:bookmarkEnd w:id="70"/>
+                            <w:bookmarkEnd w:id="54"/>
                           </w:p>
                         </w:txbxContent>
                       </wps:txbx>
@@ -12013,7 +12028,7 @@
               </wp:anchor>
             </w:drawing>
           </mc:Choice>
-          <mc:Fallback>
+          <mc:Fallback xmlns:w16sdtdh="http://schemas.microsoft.com/office/word/2020/wordml/sdtdatahash" xmlns:w16du="http://schemas.microsoft.com/office/word/2023/wordml/word16du" xmlns:w16="http://schemas.microsoft.com/office/word/2018/wordml" xmlns:w16cex="http://schemas.microsoft.com/office/word/2018/wordml/cex" xmlns:oel="http://schemas.microsoft.com/office/2019/extlst">
             <w:pict>
               <v:shape w14:anchorId="3B2EC13D" id="Textové pole 38" o:spid="_x0000_s1043" type="#_x0000_t202" style="position:absolute;left:0;text-align:left;margin-left:-.05pt;margin-top:90.9pt;width:332.25pt;height:.05pt;z-index:251728896;visibility:visible;mso-wrap-style:square;mso-wrap-distance-left:9pt;mso-wrap-distance-top:0;mso-wrap-distance-right:9pt;mso-wrap-distance-bottom:0;mso-position-horizontal:absolute;mso-position-horizontal-relative:text;mso-position-vertical:absolute;mso-position-vertical-relative:text;v-text-anchor:top" o:gfxdata="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" stroked="f">
                 <v:textbox style="mso-fit-shape-to-text:t" inset="0,0,0,0">
@@ -12202,12 +12217,12 @@
         </w:numPr>
         <w:spacing w:line="360" w:lineRule="auto"/>
       </w:pPr>
-      <w:bookmarkStart w:id="72" w:name="_Toc133330353"/>
+      <w:bookmarkStart w:id="55" w:name="_Toc133330353"/>
       <w:r>
         <w:lastRenderedPageBreak/>
         <w:t>Závěr</w:t>
       </w:r>
-      <w:bookmarkEnd w:id="72"/>
+      <w:bookmarkEnd w:id="55"/>
     </w:p>
     <w:p>
       <w:pPr>
@@ -12516,7 +12531,7 @@
           <w:rStyle w:val="Zdraznnjemn"/>
         </w:rPr>
       </w:pPr>
-      <w:bookmarkStart w:id="73" w:name="_Toc133258204"/>
+      <w:bookmarkStart w:id="56" w:name="_Toc133258204"/>
       <w:r>
         <w:rPr>
           <w:rStyle w:val="Zdraznnjemn"/>
@@ -12560,7 +12575,7 @@
         </w:rPr>
         <w:t xml:space="preserve"> – Hotový výrobek [Zdroj: vlastní]</w:t>
       </w:r>
-      <w:bookmarkEnd w:id="73"/>
+      <w:bookmarkEnd w:id="56"/>
     </w:p>
     <w:p/>
     <w:p>
@@ -12628,7 +12643,7 @@
           <w:rStyle w:val="Zdraznnjemn"/>
         </w:rPr>
       </w:pPr>
-      <w:bookmarkStart w:id="74" w:name="_Toc133258205"/>
+      <w:bookmarkStart w:id="57" w:name="_Toc133258205"/>
       <w:r>
         <w:rPr>
           <w:rStyle w:val="Zdraznnjemn"/>
@@ -12683,7 +12698,7 @@
         </w:rPr>
         <w:t xml:space="preserve"> [Zdroj: vlastní]</w:t>
       </w:r>
-      <w:bookmarkEnd w:id="74"/>
+      <w:bookmarkEnd w:id="57"/>
     </w:p>
     <w:p/>
     <w:p>
@@ -12701,12 +12716,12 @@
         <w:spacing w:line="360" w:lineRule="auto"/>
         <w:jc w:val="both"/>
       </w:pPr>
-      <w:bookmarkStart w:id="75" w:name="_Toc133330354"/>
+      <w:bookmarkStart w:id="58" w:name="_Toc133330354"/>
       <w:r>
         <w:lastRenderedPageBreak/>
         <w:t>Použité zdroje</w:t>
       </w:r>
-      <w:bookmarkEnd w:id="75"/>
+      <w:bookmarkEnd w:id="58"/>
     </w:p>
     <w:p>
       <w:pPr>
@@ -12999,8 +13014,13 @@
       <w:pPr>
         <w:spacing w:line="360" w:lineRule="auto"/>
       </w:pPr>
-      <w:r>
-        <w:t xml:space="preserve">Minecraft End User </w:t>
+      <w:proofErr w:type="spellStart"/>
+      <w:r>
+        <w:t>Minecraft</w:t>
+      </w:r>
+      <w:proofErr w:type="spellEnd"/>
+      <w:r>
+        <w:t xml:space="preserve"> End User </w:t>
       </w:r>
       <w:proofErr w:type="spellStart"/>
       <w:r>
@@ -13081,12 +13101,12 @@
         </w:numPr>
         <w:spacing w:line="360" w:lineRule="auto"/>
       </w:pPr>
-      <w:bookmarkStart w:id="76" w:name="_Toc133330355"/>
+      <w:bookmarkStart w:id="59" w:name="_Toc133330355"/>
       <w:r>
         <w:lastRenderedPageBreak/>
         <w:t>Seznam obrázků</w:t>
       </w:r>
-      <w:bookmarkEnd w:id="76"/>
+      <w:bookmarkEnd w:id="59"/>
     </w:p>
     <w:p>
       <w:pPr>
@@ -14576,12 +14596,12 @@
         <w:pStyle w:val="Nadpis2"/>
         <w:spacing w:line="360" w:lineRule="auto"/>
       </w:pPr>
-      <w:bookmarkStart w:id="77" w:name="_Toc133330356"/>
+      <w:bookmarkStart w:id="60" w:name="_Toc133330356"/>
       <w:r>
         <w:lastRenderedPageBreak/>
         <w:t>10. Seznam příloh</w:t>
       </w:r>
-      <w:bookmarkEnd w:id="77"/>
+      <w:bookmarkEnd w:id="60"/>
     </w:p>
     <w:p>
       <w:pPr>
@@ -14649,7 +14669,7 @@
 </file>
 
 <file path=word/endnotes.xml><?xml version="1.0" encoding="utf-8"?>
-<w:endnotes xmlns:wpc="http://schemas.microsoft.com/office/word/2010/wordprocessingCanvas" xmlns:cx="http://schemas.microsoft.com/office/drawing/2014/chartex" xmlns:cx1="http://schemas.microsoft.com/office/drawing/2015/9/8/chartex" xmlns:cx2="http://schemas.microsoft.com/office/drawing/2015/10/21/chartex" xmlns:cx3="http://schemas.microsoft.com/office/drawing/2016/5/9/chartex" xmlns:cx4="http://schemas.microsoft.com/office/drawing/2016/5/10/chartex" xmlns:cx5="http://schemas.microsoft.com/office/drawing/2016/5/11/chartex" xmlns:cx6="http://schemas.microsoft.com/office/drawing/2016/5/12/chartex" xmlns:cx7="http://schemas.microsoft.com/office/drawing/2016/5/13/chartex" xmlns:cx8="http://schemas.microsoft.com/office/drawing/2016/5/14/chartex" xmlns:mc="http://schemas.openxmlformats.org/markup-compatibility/2006" xmlns:aink="http://schemas.microsoft.com/office/drawing/2016/ink" xmlns:am3d="http://schemas.microsoft.com/office/drawing/2017/model3d" xmlns:o="urn:schemas-microsoft-com:office:office" xmlns:oel="http://schemas.microsoft.com/office/2019/extlst" xmlns:r="http://schemas.openxmlformats.org/officeDocument/2006/relationships" xmlns:m="http://schemas.openxmlformats.org/officeDocument/2006/math" xmlns:v="urn:schemas-microsoft-com:vml" xmlns:wp14="http://schemas.microsoft.com/office/word/2010/wordprocessingDrawing" xmlns:wp="http://schemas.openxmlformats.org/drawingml/2006/wordprocessingDrawing" xmlns:w10="urn:schemas-microsoft-com:office:word" xmlns:w="http://schemas.openxmlformats.org/wordprocessingml/2006/main" xmlns:w14="http://schemas.microsoft.com/office/word/2010/wordml" xmlns:w15="http://schemas.microsoft.com/office/word/2012/wordml" xmlns:w16cex="http://schemas.microsoft.com/office/word/2018/wordml/cex" xmlns:w16cid="http://schemas.microsoft.com/office/word/2016/wordml/cid" xmlns:w16="http://schemas.microsoft.com/office/word/2018/wordml" xmlns:w16du="http://schemas.microsoft.com/office/word/2023/wordml/word16du" xmlns:w16sdtdh="http://schemas.microsoft.com/office/word/2020/wordml/sdtdatahash" xmlns:w16se="http://schemas.microsoft.com/office/word/2015/wordml/symex" xmlns:wpg="http://schemas.microsoft.com/office/word/2010/wordprocessingGroup" xmlns:wpi="http://schemas.microsoft.com/office/word/2010/wordprocessingInk" xmlns:wne="http://schemas.microsoft.com/office/word/2006/wordml" xmlns:wps="http://schemas.microsoft.com/office/word/2010/wordprocessingShape" mc:Ignorable="w14 w15 w16se w16cid w16 w16cex w16sdtdh wp14">
+<w:endnotes xmlns:wpc="http://schemas.microsoft.com/office/word/2010/wordprocessingCanvas" xmlns:cx="http://schemas.microsoft.com/office/drawing/2014/chartex" xmlns:cx1="http://schemas.microsoft.com/office/drawing/2015/9/8/chartex" xmlns:cx2="http://schemas.microsoft.com/office/drawing/2015/10/21/chartex" xmlns:cx3="http://schemas.microsoft.com/office/drawing/2016/5/9/chartex" xmlns:cx4="http://schemas.microsoft.com/office/drawing/2016/5/10/chartex" xmlns:cx5="http://schemas.microsoft.com/office/drawing/2016/5/11/chartex" xmlns:cx6="http://schemas.microsoft.com/office/drawing/2016/5/12/chartex" xmlns:cx7="http://schemas.microsoft.com/office/drawing/2016/5/13/chartex" xmlns:cx8="http://schemas.microsoft.com/office/drawing/2016/5/14/chartex" xmlns:mc="http://schemas.openxmlformats.org/markup-compatibility/2006" xmlns:aink="http://schemas.microsoft.com/office/drawing/2016/ink" xmlns:am3d="http://schemas.microsoft.com/office/drawing/2017/model3d" xmlns:o="urn:schemas-microsoft-com:office:office" xmlns:r="http://schemas.openxmlformats.org/officeDocument/2006/relationships" xmlns:m="http://schemas.openxmlformats.org/officeDocument/2006/math" xmlns:v="urn:schemas-microsoft-com:vml" xmlns:wp14="http://schemas.microsoft.com/office/word/2010/wordprocessingDrawing" xmlns:wp="http://schemas.openxmlformats.org/drawingml/2006/wordprocessingDrawing" xmlns:w10="urn:schemas-microsoft-com:office:word" xmlns:w="http://schemas.openxmlformats.org/wordprocessingml/2006/main" xmlns:w14="http://schemas.microsoft.com/office/word/2010/wordml" xmlns:w15="http://schemas.microsoft.com/office/word/2012/wordml" xmlns:w16cid="http://schemas.microsoft.com/office/word/2016/wordml/cid" xmlns:w16se="http://schemas.microsoft.com/office/word/2015/wordml/symex" xmlns:wpg="http://schemas.microsoft.com/office/word/2010/wordprocessingGroup" xmlns:wpi="http://schemas.microsoft.com/office/word/2010/wordprocessingInk" xmlns:wne="http://schemas.microsoft.com/office/word/2006/wordml" xmlns:wps="http://schemas.microsoft.com/office/word/2010/wordprocessingShape" mc:Ignorable="w14 w15 w16se w16cid wp14">
   <w:endnote w:type="separator" w:id="-1">
     <w:p>
       <w:r>
@@ -14668,7 +14688,7 @@
 </file>
 
 <file path=word/footer1.xml><?xml version="1.0" encoding="utf-8"?>
-<w:ftr xmlns:wpc="http://schemas.microsoft.com/office/word/2010/wordprocessingCanvas" xmlns:cx="http://schemas.microsoft.com/office/drawing/2014/chartex" xmlns:cx1="http://schemas.microsoft.com/office/drawing/2015/9/8/chartex" xmlns:cx2="http://schemas.microsoft.com/office/drawing/2015/10/21/chartex" xmlns:cx3="http://schemas.microsoft.com/office/drawing/2016/5/9/chartex" xmlns:cx4="http://schemas.microsoft.com/office/drawing/2016/5/10/chartex" xmlns:cx5="http://schemas.microsoft.com/office/drawing/2016/5/11/chartex" xmlns:cx6="http://schemas.microsoft.com/office/drawing/2016/5/12/chartex" xmlns:cx7="http://schemas.microsoft.com/office/drawing/2016/5/13/chartex" xmlns:cx8="http://schemas.microsoft.com/office/drawing/2016/5/14/chartex" xmlns:mc="http://schemas.openxmlformats.org/markup-compatibility/2006" xmlns:aink="http://schemas.microsoft.com/office/drawing/2016/ink" xmlns:am3d="http://schemas.microsoft.com/office/drawing/2017/model3d" xmlns:o="urn:schemas-microsoft-com:office:office" xmlns:oel="http://schemas.microsoft.com/office/2019/extlst" xmlns:r="http://schemas.openxmlformats.org/officeDocument/2006/relationships" xmlns:m="http://schemas.openxmlformats.org/officeDocument/2006/math" xmlns:v="urn:schemas-microsoft-com:vml" xmlns:wp14="http://schemas.microsoft.com/office/word/2010/wordprocessingDrawing" xmlns:wp="http://schemas.openxmlformats.org/drawingml/2006/wordprocessingDrawing" xmlns:w10="urn:schemas-microsoft-com:office:word" xmlns:w="http://schemas.openxmlformats.org/wordprocessingml/2006/main" xmlns:w14="http://schemas.microsoft.com/office/word/2010/wordml" xmlns:w15="http://schemas.microsoft.com/office/word/2012/wordml" xmlns:w16cex="http://schemas.microsoft.com/office/word/2018/wordml/cex" xmlns:w16cid="http://schemas.microsoft.com/office/word/2016/wordml/cid" xmlns:w16="http://schemas.microsoft.com/office/word/2018/wordml" xmlns:w16du="http://schemas.microsoft.com/office/word/2023/wordml/word16du" xmlns:w16sdtdh="http://schemas.microsoft.com/office/word/2020/wordml/sdtdatahash" xmlns:w16se="http://schemas.microsoft.com/office/word/2015/wordml/symex" xmlns:wpg="http://schemas.microsoft.com/office/word/2010/wordprocessingGroup" xmlns:wpi="http://schemas.microsoft.com/office/word/2010/wordprocessingInk" xmlns:wne="http://schemas.microsoft.com/office/word/2006/wordml" xmlns:wps="http://schemas.microsoft.com/office/word/2010/wordprocessingShape" mc:Ignorable="w14 w15 w16se w16cid w16 w16cex w16sdtdh wp14">
+<w:ftr xmlns:wpc="http://schemas.microsoft.com/office/word/2010/wordprocessingCanvas" xmlns:cx="http://schemas.microsoft.com/office/drawing/2014/chartex" xmlns:cx1="http://schemas.microsoft.com/office/drawing/2015/9/8/chartex" xmlns:cx2="http://schemas.microsoft.com/office/drawing/2015/10/21/chartex" xmlns:cx3="http://schemas.microsoft.com/office/drawing/2016/5/9/chartex" xmlns:cx4="http://schemas.microsoft.com/office/drawing/2016/5/10/chartex" xmlns:cx5="http://schemas.microsoft.com/office/drawing/2016/5/11/chartex" xmlns:cx6="http://schemas.microsoft.com/office/drawing/2016/5/12/chartex" xmlns:cx7="http://schemas.microsoft.com/office/drawing/2016/5/13/chartex" xmlns:cx8="http://schemas.microsoft.com/office/drawing/2016/5/14/chartex" xmlns:mc="http://schemas.openxmlformats.org/markup-compatibility/2006" xmlns:aink="http://schemas.microsoft.com/office/drawing/2016/ink" xmlns:am3d="http://schemas.microsoft.com/office/drawing/2017/model3d" xmlns:o="urn:schemas-microsoft-com:office:office" xmlns:r="http://schemas.openxmlformats.org/officeDocument/2006/relationships" xmlns:m="http://schemas.openxmlformats.org/officeDocument/2006/math" xmlns:v="urn:schemas-microsoft-com:vml" xmlns:wp14="http://schemas.microsoft.com/office/word/2010/wordprocessingDrawing" xmlns:wp="http://schemas.openxmlformats.org/drawingml/2006/wordprocessingDrawing" xmlns:w10="urn:schemas-microsoft-com:office:word" xmlns:w="http://schemas.openxmlformats.org/wordprocessingml/2006/main" xmlns:w14="http://schemas.microsoft.com/office/word/2010/wordml" xmlns:w15="http://schemas.microsoft.com/office/word/2012/wordml" xmlns:w16cid="http://schemas.microsoft.com/office/word/2016/wordml/cid" xmlns:w16se="http://schemas.microsoft.com/office/word/2015/wordml/symex" xmlns:wpg="http://schemas.microsoft.com/office/word/2010/wordprocessingGroup" xmlns:wpi="http://schemas.microsoft.com/office/word/2010/wordprocessingInk" xmlns:wne="http://schemas.microsoft.com/office/word/2006/wordml" xmlns:wps="http://schemas.microsoft.com/office/word/2010/wordprocessingShape" mc:Ignorable="w14 w15 w16se w16cid wp14">
   <w:p>
     <w:pPr>
       <w:pStyle w:val="Zpat"/>
@@ -14679,7 +14699,7 @@
 </file>
 
 <file path=word/footer2.xml><?xml version="1.0" encoding="utf-8"?>
-<w:ftr xmlns:wpc="http://schemas.microsoft.com/office/word/2010/wordprocessingCanvas" xmlns:cx="http://schemas.microsoft.com/office/drawing/2014/chartex" xmlns:cx1="http://schemas.microsoft.com/office/drawing/2015/9/8/chartex" xmlns:cx2="http://schemas.microsoft.com/office/drawing/2015/10/21/chartex" xmlns:cx3="http://schemas.microsoft.com/office/drawing/2016/5/9/chartex" xmlns:cx4="http://schemas.microsoft.com/office/drawing/2016/5/10/chartex" xmlns:cx5="http://schemas.microsoft.com/office/drawing/2016/5/11/chartex" xmlns:cx6="http://schemas.microsoft.com/office/drawing/2016/5/12/chartex" xmlns:cx7="http://schemas.microsoft.com/office/drawing/2016/5/13/chartex" xmlns:cx8="http://schemas.microsoft.com/office/drawing/2016/5/14/chartex" xmlns:mc="http://schemas.openxmlformats.org/markup-compatibility/2006" xmlns:aink="http://schemas.microsoft.com/office/drawing/2016/ink" xmlns:am3d="http://schemas.microsoft.com/office/drawing/2017/model3d" xmlns:o="urn:schemas-microsoft-com:office:office" xmlns:oel="http://schemas.microsoft.com/office/2019/extlst" xmlns:r="http://schemas.openxmlformats.org/officeDocument/2006/relationships" xmlns:m="http://schemas.openxmlformats.org/officeDocument/2006/math" xmlns:v="urn:schemas-microsoft-com:vml" xmlns:wp14="http://schemas.microsoft.com/office/word/2010/wordprocessingDrawing" xmlns:wp="http://schemas.openxmlformats.org/drawingml/2006/wordprocessingDrawing" xmlns:w10="urn:schemas-microsoft-com:office:word" xmlns:w="http://schemas.openxmlformats.org/wordprocessingml/2006/main" xmlns:w14="http://schemas.microsoft.com/office/word/2010/wordml" xmlns:w15="http://schemas.microsoft.com/office/word/2012/wordml" xmlns:w16cex="http://schemas.microsoft.com/office/word/2018/wordml/cex" xmlns:w16cid="http://schemas.microsoft.com/office/word/2016/wordml/cid" xmlns:w16="http://schemas.microsoft.com/office/word/2018/wordml" xmlns:w16du="http://schemas.microsoft.com/office/word/2023/wordml/word16du" xmlns:w16sdtdh="http://schemas.microsoft.com/office/word/2020/wordml/sdtdatahash" xmlns:w16se="http://schemas.microsoft.com/office/word/2015/wordml/symex" xmlns:wpg="http://schemas.microsoft.com/office/word/2010/wordprocessingGroup" xmlns:wpi="http://schemas.microsoft.com/office/word/2010/wordprocessingInk" xmlns:wne="http://schemas.microsoft.com/office/word/2006/wordml" xmlns:wps="http://schemas.microsoft.com/office/word/2010/wordprocessingShape" mc:Ignorable="w14 w15 w16se w16cid w16 w16cex w16sdtdh wp14">
+<w:ftr xmlns:wpc="http://schemas.microsoft.com/office/word/2010/wordprocessingCanvas" xmlns:cx="http://schemas.microsoft.com/office/drawing/2014/chartex" xmlns:cx1="http://schemas.microsoft.com/office/drawing/2015/9/8/chartex" xmlns:cx2="http://schemas.microsoft.com/office/drawing/2015/10/21/chartex" xmlns:cx3="http://schemas.microsoft.com/office/drawing/2016/5/9/chartex" xmlns:cx4="http://schemas.microsoft.com/office/drawing/2016/5/10/chartex" xmlns:cx5="http://schemas.microsoft.com/office/drawing/2016/5/11/chartex" xmlns:cx6="http://schemas.microsoft.com/office/drawing/2016/5/12/chartex" xmlns:cx7="http://schemas.microsoft.com/office/drawing/2016/5/13/chartex" xmlns:cx8="http://schemas.microsoft.com/office/drawing/2016/5/14/chartex" xmlns:mc="http://schemas.openxmlformats.org/markup-compatibility/2006" xmlns:aink="http://schemas.microsoft.com/office/drawing/2016/ink" xmlns:am3d="http://schemas.microsoft.com/office/drawing/2017/model3d" xmlns:o="urn:schemas-microsoft-com:office:office" xmlns:r="http://schemas.openxmlformats.org/officeDocument/2006/relationships" xmlns:m="http://schemas.openxmlformats.org/officeDocument/2006/math" xmlns:v="urn:schemas-microsoft-com:vml" xmlns:wp14="http://schemas.microsoft.com/office/word/2010/wordprocessingDrawing" xmlns:wp="http://schemas.openxmlformats.org/drawingml/2006/wordprocessingDrawing" xmlns:w10="urn:schemas-microsoft-com:office:word" xmlns:w="http://schemas.openxmlformats.org/wordprocessingml/2006/main" xmlns:w14="http://schemas.microsoft.com/office/word/2010/wordml" xmlns:w15="http://schemas.microsoft.com/office/word/2012/wordml" xmlns:w16cid="http://schemas.microsoft.com/office/word/2016/wordml/cid" xmlns:w16se="http://schemas.microsoft.com/office/word/2015/wordml/symex" xmlns:wpg="http://schemas.microsoft.com/office/word/2010/wordprocessingGroup" xmlns:wpi="http://schemas.microsoft.com/office/word/2010/wordprocessingInk" xmlns:wne="http://schemas.microsoft.com/office/word/2006/wordml" xmlns:wps="http://schemas.microsoft.com/office/word/2010/wordprocessingShape" mc:Ignorable="w14 w15 w16se w16cid wp14">
   <w:sdt>
     <w:sdtPr>
       <w:id w:val="1269975289"/>
@@ -14688,6 +14708,7 @@
         <w:docPartUnique/>
       </w:docPartObj>
     </w:sdtPr>
+    <w:sdtEndPr/>
     <w:sdtContent>
       <w:p>
         <w:pPr>
@@ -14716,7 +14737,7 @@
 </file>
 
 <file path=word/footnotes.xml><?xml version="1.0" encoding="utf-8"?>
-<w:footnotes xmlns:wpc="http://schemas.microsoft.com/office/word/2010/wordprocessingCanvas" xmlns:cx="http://schemas.microsoft.com/office/drawing/2014/chartex" xmlns:cx1="http://schemas.microsoft.com/office/drawing/2015/9/8/chartex" xmlns:cx2="http://schemas.microsoft.com/office/drawing/2015/10/21/chartex" xmlns:cx3="http://schemas.microsoft.com/office/drawing/2016/5/9/chartex" xmlns:cx4="http://schemas.microsoft.com/office/drawing/2016/5/10/chartex" xmlns:cx5="http://schemas.microsoft.com/office/drawing/2016/5/11/chartex" xmlns:cx6="http://schemas.microsoft.com/office/drawing/2016/5/12/chartex" xmlns:cx7="http://schemas.microsoft.com/office/drawing/2016/5/13/chartex" xmlns:cx8="http://schemas.microsoft.com/office/drawing/2016/5/14/chartex" xmlns:mc="http://schemas.openxmlformats.org/markup-compatibility/2006" xmlns:aink="http://schemas.microsoft.com/office/drawing/2016/ink" xmlns:am3d="http://schemas.microsoft.com/office/drawing/2017/model3d" xmlns:o="urn:schemas-microsoft-com:office:office" xmlns:oel="http://schemas.microsoft.com/office/2019/extlst" xmlns:r="http://schemas.openxmlformats.org/officeDocument/2006/relationships" xmlns:m="http://schemas.openxmlformats.org/officeDocument/2006/math" xmlns:v="urn:schemas-microsoft-com:vml" xmlns:wp14="http://schemas.microsoft.com/office/word/2010/wordprocessingDrawing" xmlns:wp="http://schemas.openxmlformats.org/drawingml/2006/wordprocessingDrawing" xmlns:w10="urn:schemas-microsoft-com:office:word" xmlns:w="http://schemas.openxmlformats.org/wordprocessingml/2006/main" xmlns:w14="http://schemas.microsoft.com/office/word/2010/wordml" xmlns:w15="http://schemas.microsoft.com/office/word/2012/wordml" xmlns:w16cex="http://schemas.microsoft.com/office/word/2018/wordml/cex" xmlns:w16cid="http://schemas.microsoft.com/office/word/2016/wordml/cid" xmlns:w16="http://schemas.microsoft.com/office/word/2018/wordml" xmlns:w16du="http://schemas.microsoft.com/office/word/2023/wordml/word16du" xmlns:w16sdtdh="http://schemas.microsoft.com/office/word/2020/wordml/sdtdatahash" xmlns:w16se="http://schemas.microsoft.com/office/word/2015/wordml/symex" xmlns:wpg="http://schemas.microsoft.com/office/word/2010/wordprocessingGroup" xmlns:wpi="http://schemas.microsoft.com/office/word/2010/wordprocessingInk" xmlns:wne="http://schemas.microsoft.com/office/word/2006/wordml" xmlns:wps="http://schemas.microsoft.com/office/word/2010/wordprocessingShape" mc:Ignorable="w14 w15 w16se w16cid w16 w16cex w16sdtdh wp14">
+<w:footnotes xmlns:wpc="http://schemas.microsoft.com/office/word/2010/wordprocessingCanvas" xmlns:cx="http://schemas.microsoft.com/office/drawing/2014/chartex" xmlns:cx1="http://schemas.microsoft.com/office/drawing/2015/9/8/chartex" xmlns:cx2="http://schemas.microsoft.com/office/drawing/2015/10/21/chartex" xmlns:cx3="http://schemas.microsoft.com/office/drawing/2016/5/9/chartex" xmlns:cx4="http://schemas.microsoft.com/office/drawing/2016/5/10/chartex" xmlns:cx5="http://schemas.microsoft.com/office/drawing/2016/5/11/chartex" xmlns:cx6="http://schemas.microsoft.com/office/drawing/2016/5/12/chartex" xmlns:cx7="http://schemas.microsoft.com/office/drawing/2016/5/13/chartex" xmlns:cx8="http://schemas.microsoft.com/office/drawing/2016/5/14/chartex" xmlns:mc="http://schemas.openxmlformats.org/markup-compatibility/2006" xmlns:aink="http://schemas.microsoft.com/office/drawing/2016/ink" xmlns:am3d="http://schemas.microsoft.com/office/drawing/2017/model3d" xmlns:o="urn:schemas-microsoft-com:office:office" xmlns:r="http://schemas.openxmlformats.org/officeDocument/2006/relationships" xmlns:m="http://schemas.openxmlformats.org/officeDocument/2006/math" xmlns:v="urn:schemas-microsoft-com:vml" xmlns:wp14="http://schemas.microsoft.com/office/word/2010/wordprocessingDrawing" xmlns:wp="http://schemas.openxmlformats.org/drawingml/2006/wordprocessingDrawing" xmlns:w10="urn:schemas-microsoft-com:office:word" xmlns:w="http://schemas.openxmlformats.org/wordprocessingml/2006/main" xmlns:w14="http://schemas.microsoft.com/office/word/2010/wordml" xmlns:w15="http://schemas.microsoft.com/office/word/2012/wordml" xmlns:w16cid="http://schemas.microsoft.com/office/word/2016/wordml/cid" xmlns:w16se="http://schemas.microsoft.com/office/word/2015/wordml/symex" xmlns:wpg="http://schemas.microsoft.com/office/word/2010/wordprocessingGroup" xmlns:wpi="http://schemas.microsoft.com/office/word/2010/wordprocessingInk" xmlns:wne="http://schemas.microsoft.com/office/word/2006/wordml" xmlns:wps="http://schemas.microsoft.com/office/word/2010/wordprocessingShape" mc:Ignorable="w14 w15 w16se w16cid wp14">
   <w:footnote w:type="separator" w:id="-1">
     <w:p>
       <w:r>
@@ -14738,7 +14759,7 @@
 </file>
 
 <file path=word/numbering.xml><?xml version="1.0" encoding="utf-8"?>
-<w:numbering xmlns:wpc="http://schemas.microsoft.com/office/word/2010/wordprocessingCanvas" xmlns:cx="http://schemas.microsoft.com/office/drawing/2014/chartex" xmlns:cx1="http://schemas.microsoft.com/office/drawing/2015/9/8/chartex" xmlns:cx2="http://schemas.microsoft.com/office/drawing/2015/10/21/chartex" xmlns:cx3="http://schemas.microsoft.com/office/drawing/2016/5/9/chartex" xmlns:cx4="http://schemas.microsoft.com/office/drawing/2016/5/10/chartex" xmlns:cx5="http://schemas.microsoft.com/office/drawing/2016/5/11/chartex" xmlns:cx6="http://schemas.microsoft.com/office/drawing/2016/5/12/chartex" xmlns:cx7="http://schemas.microsoft.com/office/drawing/2016/5/13/chartex" xmlns:cx8="http://schemas.microsoft.com/office/drawing/2016/5/14/chartex" xmlns:mc="http://schemas.openxmlformats.org/markup-compatibility/2006" xmlns:aink="http://schemas.microsoft.com/office/drawing/2016/ink" xmlns:am3d="http://schemas.microsoft.com/office/drawing/2017/model3d" xmlns:o="urn:schemas-microsoft-com:office:office" xmlns:oel="http://schemas.microsoft.com/office/2019/extlst" xmlns:r="http://schemas.openxmlformats.org/officeDocument/2006/relationships" xmlns:m="http://schemas.openxmlformats.org/officeDocument/2006/math" xmlns:v="urn:schemas-microsoft-com:vml" xmlns:wp14="http://schemas.microsoft.com/office/word/2010/wordprocessingDrawing" xmlns:wp="http://schemas.openxmlformats.org/drawingml/2006/wordprocessingDrawing" xmlns:w10="urn:schemas-microsoft-com:office:word" xmlns:w="http://schemas.openxmlformats.org/wordprocessingml/2006/main" xmlns:w14="http://schemas.microsoft.com/office/word/2010/wordml" xmlns:w15="http://schemas.microsoft.com/office/word/2012/wordml" xmlns:w16cex="http://schemas.microsoft.com/office/word/2018/wordml/cex" xmlns:w16cid="http://schemas.microsoft.com/office/word/2016/wordml/cid" xmlns:w16="http://schemas.microsoft.com/office/word/2018/wordml" xmlns:w16du="http://schemas.microsoft.com/office/word/2023/wordml/word16du" xmlns:w16sdtdh="http://schemas.microsoft.com/office/word/2020/wordml/sdtdatahash" xmlns:w16se="http://schemas.microsoft.com/office/word/2015/wordml/symex" xmlns:wpg="http://schemas.microsoft.com/office/word/2010/wordprocessingGroup" xmlns:wpi="http://schemas.microsoft.com/office/word/2010/wordprocessingInk" xmlns:wne="http://schemas.microsoft.com/office/word/2006/wordml" xmlns:wps="http://schemas.microsoft.com/office/word/2010/wordprocessingShape" mc:Ignorable="w14 w15 w16se w16cid w16 w16cex w16sdtdh wp14">
+<w:numbering xmlns:wpc="http://schemas.microsoft.com/office/word/2010/wordprocessingCanvas" xmlns:cx="http://schemas.microsoft.com/office/drawing/2014/chartex" xmlns:cx1="http://schemas.microsoft.com/office/drawing/2015/9/8/chartex" xmlns:cx2="http://schemas.microsoft.com/office/drawing/2015/10/21/chartex" xmlns:cx3="http://schemas.microsoft.com/office/drawing/2016/5/9/chartex" xmlns:cx4="http://schemas.microsoft.com/office/drawing/2016/5/10/chartex" xmlns:cx5="http://schemas.microsoft.com/office/drawing/2016/5/11/chartex" xmlns:cx6="http://schemas.microsoft.com/office/drawing/2016/5/12/chartex" xmlns:cx7="http://schemas.microsoft.com/office/drawing/2016/5/13/chartex" xmlns:cx8="http://schemas.microsoft.com/office/drawing/2016/5/14/chartex" xmlns:mc="http://schemas.openxmlformats.org/markup-compatibility/2006" xmlns:aink="http://schemas.microsoft.com/office/drawing/2016/ink" xmlns:am3d="http://schemas.microsoft.com/office/drawing/2017/model3d" xmlns:o="urn:schemas-microsoft-com:office:office" xmlns:r="http://schemas.openxmlformats.org/officeDocument/2006/relationships" xmlns:m="http://schemas.openxmlformats.org/officeDocument/2006/math" xmlns:v="urn:schemas-microsoft-com:vml" xmlns:wp14="http://schemas.microsoft.com/office/word/2010/wordprocessingDrawing" xmlns:wp="http://schemas.openxmlformats.org/drawingml/2006/wordprocessingDrawing" xmlns:w10="urn:schemas-microsoft-com:office:word" xmlns:w="http://schemas.openxmlformats.org/wordprocessingml/2006/main" xmlns:w14="http://schemas.microsoft.com/office/word/2010/wordml" xmlns:w15="http://schemas.microsoft.com/office/word/2012/wordml" xmlns:w16cid="http://schemas.microsoft.com/office/word/2016/wordml/cid" xmlns:w16se="http://schemas.microsoft.com/office/word/2015/wordml/symex" xmlns:wpg="http://schemas.microsoft.com/office/word/2010/wordprocessingGroup" xmlns:wpi="http://schemas.microsoft.com/office/word/2010/wordprocessingInk" xmlns:wne="http://schemas.microsoft.com/office/word/2006/wordml" xmlns:wps="http://schemas.microsoft.com/office/word/2010/wordprocessingShape" mc:Ignorable="w14 w15 w16se w16cid wp14">
   <w:abstractNum w:abstractNumId="0" w15:restartNumberingAfterBreak="0">
     <w:nsid w:val="12EB062D"/>
     <w:multiLevelType w:val="multilevel"/>
@@ -16294,62 +16315,62 @@
       </w:pPr>
     </w:lvl>
   </w:abstractNum>
-  <w:num w:numId="1" w16cid:durableId="140316614">
+  <w:num w:numId="1">
     <w:abstractNumId w:val="3"/>
   </w:num>
-  <w:num w:numId="2" w16cid:durableId="1365133021">
+  <w:num w:numId="2">
     <w:abstractNumId w:val="14"/>
   </w:num>
-  <w:num w:numId="3" w16cid:durableId="199973906">
+  <w:num w:numId="3">
     <w:abstractNumId w:val="16"/>
   </w:num>
-  <w:num w:numId="4" w16cid:durableId="1193302025">
+  <w:num w:numId="4">
     <w:abstractNumId w:val="15"/>
   </w:num>
-  <w:num w:numId="5" w16cid:durableId="1791389040">
+  <w:num w:numId="5">
     <w:abstractNumId w:val="2"/>
   </w:num>
-  <w:num w:numId="6" w16cid:durableId="1542862027">
+  <w:num w:numId="6">
     <w:abstractNumId w:val="13"/>
   </w:num>
-  <w:num w:numId="7" w16cid:durableId="394208912">
+  <w:num w:numId="7">
     <w:abstractNumId w:val="9"/>
   </w:num>
-  <w:num w:numId="8" w16cid:durableId="1091317213">
+  <w:num w:numId="8">
     <w:abstractNumId w:val="0"/>
   </w:num>
-  <w:num w:numId="9" w16cid:durableId="1034188163">
+  <w:num w:numId="9">
     <w:abstractNumId w:val="4"/>
   </w:num>
-  <w:num w:numId="10" w16cid:durableId="1784036726">
+  <w:num w:numId="10">
     <w:abstractNumId w:val="10"/>
   </w:num>
-  <w:num w:numId="11" w16cid:durableId="1616322968">
+  <w:num w:numId="11">
     <w:abstractNumId w:val="5"/>
   </w:num>
-  <w:num w:numId="12" w16cid:durableId="595670804">
+  <w:num w:numId="12">
     <w:abstractNumId w:val="7"/>
   </w:num>
-  <w:num w:numId="13" w16cid:durableId="1472016372">
+  <w:num w:numId="13">
     <w:abstractNumId w:val="11"/>
   </w:num>
-  <w:num w:numId="14" w16cid:durableId="199589815">
+  <w:num w:numId="14">
     <w:abstractNumId w:val="1"/>
   </w:num>
-  <w:num w:numId="15" w16cid:durableId="703796134">
+  <w:num w:numId="15">
     <w:abstractNumId w:val="8"/>
   </w:num>
-  <w:num w:numId="16" w16cid:durableId="27341326">
+  <w:num w:numId="16">
     <w:abstractNumId w:val="12"/>
   </w:num>
-  <w:num w:numId="17" w16cid:durableId="294409631">
+  <w:num w:numId="17">
     <w:abstractNumId w:val="6"/>
   </w:num>
 </w:numbering>
 </file>
 
 <file path=word/styles.xml><?xml version="1.0" encoding="utf-8"?>
-<w:styles xmlns:mc="http://schemas.openxmlformats.org/markup-compatibility/2006" xmlns:r="http://schemas.openxmlformats.org/officeDocument/2006/relationships" xmlns:w="http://schemas.openxmlformats.org/wordprocessingml/2006/main" xmlns:w14="http://schemas.microsoft.com/office/word/2010/wordml" xmlns:w15="http://schemas.microsoft.com/office/word/2012/wordml" xmlns:w16cex="http://schemas.microsoft.com/office/word/2018/wordml/cex" xmlns:w16cid="http://schemas.microsoft.com/office/word/2016/wordml/cid" xmlns:w16="http://schemas.microsoft.com/office/word/2018/wordml" xmlns:w16sdtdh="http://schemas.microsoft.com/office/word/2020/wordml/sdtdatahash" xmlns:w16se="http://schemas.microsoft.com/office/word/2015/wordml/symex" mc:Ignorable="w14 w15 w16se w16cid w16 w16cex w16sdtdh">
+<w:styles xmlns:mc="http://schemas.openxmlformats.org/markup-compatibility/2006" xmlns:r="http://schemas.openxmlformats.org/officeDocument/2006/relationships" xmlns:w="http://schemas.openxmlformats.org/wordprocessingml/2006/main" xmlns:w14="http://schemas.microsoft.com/office/word/2010/wordml" xmlns:w15="http://schemas.microsoft.com/office/word/2012/wordml" xmlns:w16cid="http://schemas.microsoft.com/office/word/2016/wordml/cid" xmlns:w16se="http://schemas.microsoft.com/office/word/2015/wordml/symex" mc:Ignorable="w14 w15 w16se w16cid">
   <w:docDefaults>
     <w:rPrDefault>
       <w:rPr>
@@ -16369,7 +16390,7 @@
       </w:pPr>
     </w:pPrDefault>
   </w:docDefaults>
-  <w:latentStyles w:defLockedState="0" w:defUIPriority="99" w:defSemiHidden="0" w:defUnhideWhenUsed="0" w:defQFormat="0" w:count="376">
+  <w:latentStyles w:defLockedState="0" w:defUIPriority="99" w:defSemiHidden="0" w:defUnhideWhenUsed="0" w:defQFormat="0" w:count="375">
     <w:lsdException w:name="Normal" w:uiPriority="0" w:qFormat="1"/>
     <w:lsdException w:name="heading 1" w:uiPriority="0" w:qFormat="1"/>
     <w:lsdException w:name="heading 2" w:semiHidden="1" w:uiPriority="9" w:unhideWhenUsed="1" w:qFormat="1"/>
@@ -16745,7 +16766,6 @@
     <w:lsdException w:name="Smart Hyperlink" w:semiHidden="1" w:unhideWhenUsed="1"/>
     <w:lsdException w:name="Hashtag" w:semiHidden="1" w:unhideWhenUsed="1"/>
     <w:lsdException w:name="Unresolved Mention" w:semiHidden="1" w:unhideWhenUsed="1"/>
-    <w:lsdException w:name="Smart Link" w:semiHidden="1" w:unhideWhenUsed="1"/>
   </w:latentStyles>
   <w:style w:type="paragraph" w:default="1" w:styleId="Normln">
     <w:name w:val="Normal"/>
@@ -17387,7 +17407,7 @@
 </file>
 
 <file path=customXml/itemProps1.xml><?xml version="1.0" encoding="utf-8"?>
-<ds:datastoreItem xmlns:ds="http://schemas.openxmlformats.org/officeDocument/2006/customXml" ds:itemID="{35D899A1-3344-4484-A955-B2D2C792AB87}">
+<ds:datastoreItem xmlns:ds="http://schemas.openxmlformats.org/officeDocument/2006/customXml" ds:itemID="{94D0DA64-8291-4022-B25E-42135D5A387C}">
   <ds:schemaRefs>
     <ds:schemaRef ds:uri="http://schemas.openxmlformats.org/officeDocument/2006/bibliography"/>
   </ds:schemaRefs>

</xml_diff>